<commit_message>
update itm437 mod 04
</commit_message>
<xml_diff>
--- a/Trident University International/Autumn 2015/ITM437/Module 04 - Cryptography & Computer Forensics/SLP04.docx
+++ b/Trident University International/Autumn 2015/ITM437/Module 04 - Cryptography & Computer Forensics/SLP04.docx
@@ -327,6 +327,156 @@
       </w:r>
     </w:p>
     <w:p>
+      <w:pPr>
+        <w:ind w:firstLine="720"/>
+      </w:pPr>
+      <w:r>
+        <w:t xml:space="preserve">In February, 1996, Visa and </w:t>
+      </w:r>
+      <w:proofErr w:type="spellStart"/>
+      <w:r>
+        <w:t>Mastercard</w:t>
+      </w:r>
+      <w:proofErr w:type="spellEnd"/>
+      <w:r>
+        <w:t xml:space="preserve"> published the Secure Electronic Transactions (SET) protocols to broaden their business for electronic commerce.  SET is an open standard that </w:t>
+      </w:r>
+      <w:r>
+        <w:t xml:space="preserve">was designed to protect the privacy and ensure the authenticity of electronic transactions (“Secure Electronic”, </w:t>
+      </w:r>
+      <w:proofErr w:type="spellStart"/>
+      <w:r>
+        <w:t>n.d.</w:t>
+      </w:r>
+      <w:proofErr w:type="spellEnd"/>
+      <w:r>
+        <w:t>).</w:t>
+      </w:r>
+    </w:p>
+    <w:p>
+      <w:pPr>
+        <w:ind w:firstLine="720"/>
+      </w:pPr>
+      <w:r>
+        <w:t xml:space="preserve">SET is efficient, easy to implement and minimally impacts the, merchant, acquirer, and payment system infrastructure.  The participants of the SET protocol are the, cardholder, issuer, merchant, </w:t>
+      </w:r>
+      <w:proofErr w:type="spellStart"/>
+      <w:r>
+        <w:t>aquirer</w:t>
+      </w:r>
+      <w:proofErr w:type="spellEnd"/>
+      <w:r>
+        <w:t>, acquirer’s payment gateway, brand, and the certification authority.</w:t>
+      </w:r>
+    </w:p>
+    <w:p>
+      <w:pPr>
+        <w:ind w:firstLine="720"/>
+      </w:pPr>
+      <w:r>
+        <w:t>Figure 1 shows all the different participants of the SET specification.</w:t>
+      </w:r>
+    </w:p>
+    <w:p>
+      <w:pPr>
+        <w:keepNext/>
+      </w:pPr>
+      <w:r>
+        <w:rPr>
+          <w:noProof/>
+        </w:rPr>
+        <w:drawing>
+          <wp:inline distT="0" distB="0" distL="0" distR="0" wp14:anchorId="26BBD014" wp14:editId="0E2A63CA">
+            <wp:extent cx="5734050" cy="3876675"/>
+            <wp:effectExtent l="0" t="0" r="0" b="9525"/>
+            <wp:docPr id="1" name="Picture 1"/>
+            <wp:cNvGraphicFramePr>
+              <a:graphicFrameLocks xmlns:a="http://schemas.openxmlformats.org/drawingml/2006/main" noChangeAspect="1"/>
+            </wp:cNvGraphicFramePr>
+            <a:graphic xmlns:a="http://schemas.openxmlformats.org/drawingml/2006/main">
+              <a:graphicData uri="http://schemas.openxmlformats.org/drawingml/2006/picture">
+                <pic:pic xmlns:pic="http://schemas.openxmlformats.org/drawingml/2006/picture">
+                  <pic:nvPicPr>
+                    <pic:cNvPr id="1" name=""/>
+                    <pic:cNvPicPr/>
+                  </pic:nvPicPr>
+                  <pic:blipFill>
+                    <a:blip r:embed="rId7"/>
+                    <a:stretch>
+                      <a:fillRect/>
+                    </a:stretch>
+                  </pic:blipFill>
+                  <pic:spPr>
+                    <a:xfrm>
+                      <a:off x="0" y="0"/>
+                      <a:ext cx="5734050" cy="3876675"/>
+                    </a:xfrm>
+                    <a:prstGeom prst="rect">
+                      <a:avLst/>
+                    </a:prstGeom>
+                  </pic:spPr>
+                </pic:pic>
+              </a:graphicData>
+            </a:graphic>
+          </wp:inline>
+        </w:drawing>
+      </w:r>
+    </w:p>
+    <w:p>
+      <w:pPr>
+        <w:pStyle w:val="Caption"/>
+      </w:pPr>
+      <w:r>
+        <w:t xml:space="preserve">Figure </w:t>
+      </w:r>
+      <w:r>
+        <w:fldChar w:fldCharType="begin"/>
+      </w:r>
+      <w:r>
+        <w:instrText xml:space="preserve"> SEQ Figure \* ARABIC </w:instrText>
+      </w:r>
+      <w:r>
+        <w:fldChar w:fldCharType="separate"/>
+      </w:r>
+      <w:r>
+        <w:rPr>
+          <w:noProof/>
+        </w:rPr>
+        <w:t>1</w:t>
+      </w:r>
+      <w:r>
+        <w:fldChar w:fldCharType="end"/>
+      </w:r>
+      <w:r>
+        <w:t xml:space="preserve">: Secure Electronic Transaction (SET) </w:t>
+      </w:r>
+      <w:r>
+        <w:t xml:space="preserve">- </w:t>
+      </w:r>
+      <w:proofErr w:type="spellStart"/>
+      <w:r>
+        <w:t>Korhonen</w:t>
+      </w:r>
+      <w:proofErr w:type="spellEnd"/>
+      <w:r>
+        <w:t>, M. (</w:t>
+      </w:r>
+      <w:proofErr w:type="spellStart"/>
+      <w:r>
+        <w:t>n.d.</w:t>
+      </w:r>
+      <w:proofErr w:type="spellEnd"/>
+      <w:r>
+        <w:t>). Secure Electronic Transaction (SET). R</w:t>
+      </w:r>
+      <w:r>
+        <w:t xml:space="preserve">etrieved January 4, 2016, from </w:t>
+      </w:r>
+      <w:r>
+        <w:t>http://www.tml.tkk.fi/Opinnot/Tik-110.501/1996/seminars/works/set/SET.html</w:t>
+      </w:r>
+    </w:p>
+    <w:p>
       <w:r>
         <w:t>SECURE SOCKET LAYER</w:t>
       </w:r>
@@ -338,160 +488,809 @@
       <w:r>
         <w:t xml:space="preserve">In 1994, Netscape created and adopted the use of the Secure Sockets Layer Protocol (SSL) in order to encrypt the data path from the client to a server.  “SSL creates and encrypted connection between your web server and your </w:t>
       </w:r>
+      <w:r>
+        <w:t>visitor’s</w:t>
+      </w:r>
+      <w:r>
+        <w:t xml:space="preserve"> web browser” </w:t>
+      </w:r>
+      <w:r>
+        <w:t xml:space="preserve">with public and private key pairs </w:t>
+      </w:r>
+      <w:r>
+        <w:t xml:space="preserve">(“What is </w:t>
+      </w:r>
+      <w:r>
+        <w:lastRenderedPageBreak/>
+        <w:t>SSL”, 2015). This encrypted communication path enables a user to confidently transmit private data without, eavesdropping, data tampering, or message forgery</w:t>
+      </w:r>
+      <w:r>
+        <w:t xml:space="preserve"> (“History of SSL”, 2015)</w:t>
+      </w:r>
+      <w:r>
+        <w:t>.</w:t>
+      </w:r>
+    </w:p>
+    <w:p>
+      <w:pPr>
+        <w:ind w:firstLine="720"/>
+      </w:pPr>
+      <w:r>
+        <w:t xml:space="preserve">To enable SSL on a given web server a SSL Certificate must be obtained.  The SSL Certificate identifies the owner and must be installed on the server.  Either a padlock icon or a green address bar in the web browser indicates that there is an SSL Certificate in use.  This visual indicator allows the user to be confident while sending secure data that their information is protected and only seen by the organization that owns the website </w:t>
+      </w:r>
+      <w:r>
+        <w:t>(“What is SSL”, 2015).</w:t>
+      </w:r>
+    </w:p>
+    <w:p>
+      <w:r>
+        <w:t xml:space="preserve">TRANSPORT LAYER SECURITY </w:t>
+      </w:r>
+    </w:p>
+    <w:p>
+      <w:r>
+        <w:tab/>
+        <w:t>Transport Layer Security (TLS)</w:t>
+      </w:r>
+      <w:r>
+        <w:t>, established in 1996,</w:t>
+      </w:r>
+      <w:r>
+        <w:t xml:space="preserve"> like SSL ensures communications are encrypted via users and web sites, but it also employs the use of cryptography.  TLS is composed of two layers, the TLS Record Protocol and the TLS Handshake Protocol.  </w:t>
+      </w:r>
+      <w:r>
+        <w:t xml:space="preserve">The </w:t>
+      </w:r>
+      <w:r>
+        <w:t>TLS Record Protocol</w:t>
+      </w:r>
+      <w:r>
+        <w:t xml:space="preserve"> can be encrypted or not and as such is able to utilize encryption methods like the Data Encryption Standard (DES) or the Advanced Encryption Standard (AES).</w:t>
+      </w:r>
+      <w:r>
+        <w:t xml:space="preserve"> </w:t>
+      </w:r>
+      <w:r>
+        <w:t>The TLS Handshake Protocol</w:t>
+      </w:r>
+      <w:r>
+        <w:t xml:space="preserve"> enables the server and client to authenticate each other prior to sending, receiving data.  This is done by negotiating algorithms and cryptographic keys (“What is Transport”, 2015).</w:t>
+      </w:r>
+    </w:p>
+    <w:p>
+      <w:r>
+        <w:t>HYPER TEXT TRANSFER PROTOCOL</w:t>
+      </w:r>
+    </w:p>
+    <w:p>
+      <w:pPr>
+        <w:ind w:firstLine="720"/>
+      </w:pPr>
+      <w:r>
+        <w:t>Hypertext Transfer Protocol (HTTP) is a set of rules that has been established in order to transmit files across the internet.  These files can be any form of multimedia such as, text, graphic images, sound, and video, files.  Furthermore, these files may contain references to other files that, with selection, elicit additional transfer requests; thereby, defining the implications of the hypertext portion of HTTP</w:t>
+      </w:r>
+      <w:r>
+        <w:t xml:space="preserve"> (“What is HTTP”, 2015)</w:t>
+      </w:r>
+      <w:r>
+        <w:t xml:space="preserve">. </w:t>
+      </w:r>
+    </w:p>
+    <w:p>
+      <w:pPr>
+        <w:ind w:firstLine="720"/>
+      </w:pPr>
+      <w:r>
+        <w:t>Users’</w:t>
+      </w:r>
+      <w:r>
+        <w:t xml:space="preserve"> browsers act as an HTTP client</w:t>
+      </w:r>
+      <w:r>
+        <w:t xml:space="preserve"> which send requests to server machines.  As soon as the user opens a browser, she inadvertently makes use of HTTP which is an application protocol that runs on top of the TCP/IP suite of protocols.  Any web server must not only have the web page files it can serve, but also a HTTP daemon.  The HTTP daemon is a program that waits for HTTP requests and handles them, when they arrive (“What is HTTP”, 2015).</w:t>
+      </w:r>
+    </w:p>
+    <w:p>
+      <w:r>
+        <w:t>HYPER TEXT TRANSFER PROTOCOL SECURE</w:t>
+      </w:r>
+    </w:p>
+    <w:p>
+      <w:pPr>
+        <w:ind w:firstLine="720"/>
+      </w:pPr>
+      <w:r>
+        <w:t>Hypertext transfer protocol secure (HTTPS)</w:t>
+      </w:r>
+      <w:r>
+        <w:t xml:space="preserve"> also known as, HTTP over SSL, HTTP over TSL, and HTTP Secure, is a protocol for secure communication over the internet and is the secure version of HTTP.  HTTPS utilizes asymmetric Public Key Infrastructure (PKI) with either SSL or TSL during implementation.  </w:t>
+      </w:r>
+    </w:p>
+    <w:p>
+      <w:pPr>
+        <w:ind w:firstLine="720"/>
+      </w:pPr>
+      <w:r>
+        <w:t xml:space="preserve">Upon requesting an HTTPS connection to a webpage, the server responds with its SSL Certificate.  Within the certificate lies the public key which is needed to begin the secure session.  </w:t>
+      </w:r>
+      <w:r>
+        <w:t>Next, the browser and the server initiate the ‘SSL handshake’.  This is done through the encryption process of either SSL or TSL.  Once the trusted SSL or TSL Digital Certificate is used, users, depending on the web browser being used, will see a padlock or a green address bar.  The green address bar specifically indicates when an Extended Validation Certificate is being utilized (“What is HTTPS”, 2015).</w:t>
+      </w:r>
+    </w:p>
+    <w:p>
+      <w:r>
+        <w:t>Websites specifics protocols</w:t>
+      </w:r>
+    </w:p>
+    <w:p>
+      <w:r>
+        <w:lastRenderedPageBreak/>
+        <w:t>AMAZON</w:t>
+      </w:r>
+    </w:p>
+    <w:p>
+      <w:r>
+        <w:tab/>
+        <w:t>Upon navigating to Amazon’s shopping cart</w:t>
+      </w:r>
+      <w:r>
+        <w:t xml:space="preserve"> web page</w:t>
+      </w:r>
+      <w:r>
+        <w:t xml:space="preserve"> from the signed</w:t>
+      </w:r>
+      <w:r>
+        <w:t>-in</w:t>
+      </w:r>
+      <w:r>
+        <w:t xml:space="preserve"> user portion of their site, the session becomes secure.  The Uniform Resource Locator (URL) switches from the standard </w:t>
+      </w:r>
+      <w:hyperlink r:id="rId8" w:history="1">
+        <w:r>
+          <w:rPr>
+            <w:rStyle w:val="Hyperlink"/>
+          </w:rPr>
+          <w:t>www.amazon.com</w:t>
+        </w:r>
+      </w:hyperlink>
+      <w:r>
+        <w:t xml:space="preserve"> address to the secure HTTPS utilizing TLS.  Additional visual indicators are given with a green padlock and the ‘</w:t>
+      </w:r>
+      <w:r>
+        <w:rPr>
+          <w:color w:val="00B050"/>
+        </w:rPr>
+        <w:t>https:</w:t>
+      </w:r>
+      <w:r>
+        <w:t>’</w:t>
+      </w:r>
+      <w:r>
+        <w:t xml:space="preserve"> prefix in the URL. </w:t>
+      </w:r>
+    </w:p>
+    <w:p>
+      <w:r>
+        <w:t>Figure 2 is a snap shot of Amazon’s shopping cart page.</w:t>
+      </w:r>
+    </w:p>
+    <w:p>
+      <w:pPr>
+        <w:keepNext/>
+      </w:pPr>
+      <w:r>
+        <w:rPr>
+          <w:noProof/>
+        </w:rPr>
+        <w:drawing>
+          <wp:inline distT="0" distB="0" distL="0" distR="0" wp14:anchorId="59EE0135" wp14:editId="1AB126F9">
+            <wp:extent cx="5943600" cy="3004820"/>
+            <wp:effectExtent l="0" t="0" r="0" b="5080"/>
+            <wp:docPr id="2" name="Picture 2"/>
+            <wp:cNvGraphicFramePr>
+              <a:graphicFrameLocks xmlns:a="http://schemas.openxmlformats.org/drawingml/2006/main" noChangeAspect="1"/>
+            </wp:cNvGraphicFramePr>
+            <a:graphic xmlns:a="http://schemas.openxmlformats.org/drawingml/2006/main">
+              <a:graphicData uri="http://schemas.openxmlformats.org/drawingml/2006/picture">
+                <pic:pic xmlns:pic="http://schemas.openxmlformats.org/drawingml/2006/picture">
+                  <pic:nvPicPr>
+                    <pic:cNvPr id="1" name=""/>
+                    <pic:cNvPicPr/>
+                  </pic:nvPicPr>
+                  <pic:blipFill>
+                    <a:blip r:embed="rId9"/>
+                    <a:stretch>
+                      <a:fillRect/>
+                    </a:stretch>
+                  </pic:blipFill>
+                  <pic:spPr>
+                    <a:xfrm>
+                      <a:off x="0" y="0"/>
+                      <a:ext cx="5943600" cy="3004820"/>
+                    </a:xfrm>
+                    <a:prstGeom prst="rect">
+                      <a:avLst/>
+                    </a:prstGeom>
+                  </pic:spPr>
+                </pic:pic>
+              </a:graphicData>
+            </a:graphic>
+          </wp:inline>
+        </w:drawing>
+      </w:r>
+    </w:p>
+    <w:p>
+      <w:pPr>
+        <w:pStyle w:val="Caption"/>
+      </w:pPr>
+      <w:r>
+        <w:t xml:space="preserve">Figure </w:t>
+      </w:r>
+      <w:r>
+        <w:fldChar w:fldCharType="begin"/>
+      </w:r>
+      <w:r>
+        <w:instrText xml:space="preserve"> SEQ Figure \* ARABIC </w:instrText>
+      </w:r>
+      <w:r>
+        <w:fldChar w:fldCharType="separate"/>
+      </w:r>
+      <w:r>
+        <w:rPr>
+          <w:noProof/>
+        </w:rPr>
+        <w:t>2</w:t>
+      </w:r>
+      <w:r>
+        <w:fldChar w:fldCharType="end"/>
+      </w:r>
+      <w:r>
+        <w:t>: Amazon Shopping Cart Page -</w:t>
+      </w:r>
+      <w:r>
+        <w:t xml:space="preserve"> </w:t>
+      </w:r>
+      <w:r>
+        <w:t>Yo</w:t>
+      </w:r>
+      <w:r>
+        <w:t>ur Shopping Cart is empty. (2016</w:t>
+      </w:r>
+      <w:r>
+        <w:t>). Retrieved January 5, 2016, from https://www.amazon.com/gp/cart/view.html/ref=nav_cart</w:t>
+      </w:r>
+    </w:p>
+    <w:p>
+      <w:pPr>
+        <w:pStyle w:val="Caption"/>
+        <w:rPr>
+          <w:rFonts w:ascii="Times New Roman" w:hAnsi="Times New Roman" w:cs="Times New Roman"/>
+          <w:i w:val="0"/>
+          <w:color w:val="auto"/>
+          <w:sz w:val="24"/>
+          <w:szCs w:val="24"/>
+        </w:rPr>
+      </w:pPr>
+      <w:r>
+        <w:rPr>
+          <w:rFonts w:ascii="Times New Roman" w:hAnsi="Times New Roman" w:cs="Times New Roman"/>
+          <w:i w:val="0"/>
+          <w:color w:val="auto"/>
+          <w:sz w:val="24"/>
+          <w:szCs w:val="24"/>
+        </w:rPr>
+        <w:t>E</w:t>
+      </w:r>
+      <w:r>
+        <w:rPr>
+          <w:rFonts w:ascii="Times New Roman" w:hAnsi="Times New Roman" w:cs="Times New Roman"/>
+          <w:i w:val="0"/>
+          <w:color w:val="auto"/>
+          <w:sz w:val="24"/>
+          <w:szCs w:val="24"/>
+        </w:rPr>
+        <w:t>BAY</w:t>
+      </w:r>
+    </w:p>
+    <w:p>
+      <w:pPr>
+        <w:ind w:firstLine="720"/>
+      </w:pPr>
+      <w:r>
+        <w:t xml:space="preserve">Upon navigating to </w:t>
+      </w:r>
       <w:proofErr w:type="spellStart"/>
       <w:r>
-        <w:t>vistors</w:t>
+        <w:t>Ebay’s</w:t>
       </w:r>
       <w:proofErr w:type="spellEnd"/>
       <w:r>
-        <w:t xml:space="preserve">’ web browser” </w:t>
-      </w:r>
-      <w:r>
-        <w:t xml:space="preserve">with public and private key pairs </w:t>
-      </w:r>
-      <w:r>
-        <w:t>(“What is SSL”, 2015). This encrypted communication path enables a user to confidently transmit private data without, eavesdropping, data tampering, or message forger</w:t>
+        <w:t xml:space="preserve"> shopping cart</w:t>
+      </w:r>
+      <w:r>
+        <w:t xml:space="preserve"> web page</w:t>
+      </w:r>
+      <w:r>
+        <w:t xml:space="preserve"> from the signed</w:t>
+      </w:r>
+      <w:r>
+        <w:t>-in</w:t>
+      </w:r>
+      <w:r>
+        <w:t xml:space="preserve"> user portion of their site, the session </w:t>
+      </w:r>
+      <w:r>
+        <w:t>remains</w:t>
+      </w:r>
+      <w:r>
+        <w:t xml:space="preserve"> </w:t>
+      </w:r>
+      <w:r>
+        <w:t>un</w:t>
+      </w:r>
+      <w:r>
+        <w:t xml:space="preserve">secure.  </w:t>
+      </w:r>
+      <w:r>
+        <w:t xml:space="preserve">On the next page, however, the user is asked to choose a payment option and it’s secure. </w:t>
+      </w:r>
+      <w:r>
+        <w:t>The URL switches from the standard</w:t>
+      </w:r>
+      <w:r>
+        <w:t>,</w:t>
+      </w:r>
+      <w:r>
+        <w:t xml:space="preserve"> </w:t>
+      </w:r>
+      <w:r>
+        <w:t>http://cart.payments.ebay.com/sc/add?ssPageName=CART:ATC&amp;item=iid:131660742904,qty:1</w:t>
+      </w:r>
+      <w:r>
+        <w:t>,</w:t>
+      </w:r>
+      <w:r>
+        <w:t xml:space="preserve"> address to the secure HTTPS utilizing TLS.  Additional visual indicators are given with a green padlock and the ‘</w:t>
+      </w:r>
+      <w:r>
+        <w:rPr>
+          <w:color w:val="00B050"/>
+        </w:rPr>
+        <w:t>https:</w:t>
+      </w:r>
+      <w:r>
+        <w:t>’</w:t>
+      </w:r>
+      <w:r>
+        <w:t xml:space="preserve"> prefix in the URL. </w:t>
+      </w:r>
+    </w:p>
+    <w:p>
+      <w:r>
+        <w:t>Figure 3</w:t>
+      </w:r>
+      <w:r>
+        <w:t xml:space="preserve"> is a snap shot of </w:t>
+      </w:r>
+      <w:proofErr w:type="spellStart"/>
+      <w:r>
+        <w:t>Ebay’s</w:t>
+      </w:r>
+      <w:proofErr w:type="spellEnd"/>
+      <w:r>
+        <w:t xml:space="preserve"> </w:t>
+      </w:r>
+      <w:r>
+        <w:t>checkout page</w:t>
+      </w:r>
+      <w:r>
+        <w:t>.</w:t>
+      </w:r>
+    </w:p>
+    <w:p>
+      <w:pPr>
+        <w:keepNext/>
+      </w:pPr>
+      <w:r>
+        <w:rPr>
+          <w:noProof/>
+        </w:rPr>
+        <w:lastRenderedPageBreak/>
+        <w:drawing>
+          <wp:inline distT="0" distB="0" distL="0" distR="0" wp14:anchorId="7C0BF330" wp14:editId="717D69A7">
+            <wp:extent cx="5943600" cy="3233420"/>
+            <wp:effectExtent l="0" t="0" r="0" b="5080"/>
+            <wp:docPr id="3" name="Picture 3"/>
+            <wp:cNvGraphicFramePr>
+              <a:graphicFrameLocks xmlns:a="http://schemas.openxmlformats.org/drawingml/2006/main" noChangeAspect="1"/>
+            </wp:cNvGraphicFramePr>
+            <a:graphic xmlns:a="http://schemas.openxmlformats.org/drawingml/2006/main">
+              <a:graphicData uri="http://schemas.openxmlformats.org/drawingml/2006/picture">
+                <pic:pic xmlns:pic="http://schemas.openxmlformats.org/drawingml/2006/picture">
+                  <pic:nvPicPr>
+                    <pic:cNvPr id="1" name=""/>
+                    <pic:cNvPicPr/>
+                  </pic:nvPicPr>
+                  <pic:blipFill>
+                    <a:blip r:embed="rId10"/>
+                    <a:stretch>
+                      <a:fillRect/>
+                    </a:stretch>
+                  </pic:blipFill>
+                  <pic:spPr>
+                    <a:xfrm>
+                      <a:off x="0" y="0"/>
+                      <a:ext cx="5943600" cy="3233420"/>
+                    </a:xfrm>
+                    <a:prstGeom prst="rect">
+                      <a:avLst/>
+                    </a:prstGeom>
+                  </pic:spPr>
+                </pic:pic>
+              </a:graphicData>
+            </a:graphic>
+          </wp:inline>
+        </w:drawing>
+      </w:r>
+    </w:p>
+    <w:p>
+      <w:pPr>
+        <w:pStyle w:val="Caption"/>
+      </w:pPr>
+      <w:r>
+        <w:t xml:space="preserve">Figure </w:t>
+      </w:r>
+      <w:r>
+        <w:fldChar w:fldCharType="begin"/>
+      </w:r>
+      <w:r>
+        <w:instrText xml:space="preserve"> SEQ Figure \* ARABIC </w:instrText>
+      </w:r>
+      <w:r>
+        <w:fldChar w:fldCharType="separate"/>
+      </w:r>
+      <w:r>
+        <w:rPr>
+          <w:noProof/>
+        </w:rPr>
+        <w:t>3</w:t>
+      </w:r>
+      <w:r>
+        <w:fldChar w:fldCharType="end"/>
+      </w:r>
+      <w:r>
+        <w:t xml:space="preserve">: </w:t>
+      </w:r>
+      <w:proofErr w:type="spellStart"/>
+      <w:r>
+        <w:t>Ebay's</w:t>
+      </w:r>
+      <w:proofErr w:type="spellEnd"/>
+      <w:r>
+        <w:t xml:space="preserve"> Checkout Page -</w:t>
+      </w:r>
+      <w:r>
+        <w:t xml:space="preserve"> </w:t>
+      </w:r>
+      <w:r>
+        <w:t>Welcome to eBay. (2016). Retrieved January 5, 2016, from https://mbuy.ebay.com/xo?action=view&amp;sessionid=420969760013</w:t>
+      </w:r>
+    </w:p>
+    <w:p>
+      <w:pPr>
+        <w:pStyle w:val="Caption"/>
+      </w:pPr>
+    </w:p>
+    <w:p>
+      <w:r>
+        <w:t>MACY*S</w:t>
+      </w:r>
+    </w:p>
+    <w:p>
+      <w:pPr>
+        <w:ind w:firstLine="720"/>
+      </w:pPr>
+      <w:r>
+        <w:t xml:space="preserve">Upon navigating to </w:t>
+      </w:r>
+      <w:r>
+        <w:t>Macy’s</w:t>
+      </w:r>
+      <w:r>
+        <w:t xml:space="preserve"> shopping </w:t>
+      </w:r>
+      <w:r>
+        <w:t xml:space="preserve">bag web page from the signed-in </w:t>
+      </w:r>
+      <w:r>
+        <w:t xml:space="preserve">user portion of their site, the session remains unsecure.  On the next page, however, the user is asked to choose a payment option and it’s secure. The URL switches from the standard, </w:t>
+      </w:r>
+      <w:r>
+        <w:t>http://www1.macys.com/bag/index.ognc?&amp;cm_sp=add_to_bag-_-checkout-_-men-men%27s+clothing-blazers+%26+sport+coats</w:t>
+      </w:r>
+      <w:r>
+        <w:t>, address to the secure HTTPS utilizing TLS.  Additional visual indicators are given with a green padlock and the ‘</w:t>
+      </w:r>
+      <w:r>
+        <w:rPr>
+          <w:color w:val="00B050"/>
+        </w:rPr>
+        <w:t>https:</w:t>
+      </w:r>
+      <w:r>
+        <w:t>’</w:t>
+      </w:r>
+      <w:r>
+        <w:t xml:space="preserve"> prefix in the URL. </w:t>
+      </w:r>
+    </w:p>
+    <w:p>
+      <w:r>
+        <w:t>Figure 4</w:t>
+      </w:r>
+      <w:r>
+        <w:t xml:space="preserve"> is a snap shot of </w:t>
+      </w:r>
+      <w:r>
+        <w:t>Macy’s</w:t>
+      </w:r>
+      <w:r>
+        <w:t xml:space="preserve"> </w:t>
+      </w:r>
+      <w:r>
+        <w:t>Shipping and Payment</w:t>
+      </w:r>
+      <w:r>
+        <w:t xml:space="preserve"> page.</w:t>
+      </w:r>
+    </w:p>
+    <w:p/>
+    <w:p>
+      <w:pPr>
+        <w:keepNext/>
+      </w:pPr>
+      <w:r>
+        <w:rPr>
+          <w:noProof/>
+        </w:rPr>
+        <w:lastRenderedPageBreak/>
+        <w:drawing>
+          <wp:inline distT="0" distB="0" distL="0" distR="0" wp14:anchorId="22527EEF" wp14:editId="51DC61D4">
+            <wp:extent cx="5943600" cy="3274060"/>
+            <wp:effectExtent l="0" t="0" r="0" b="2540"/>
+            <wp:docPr id="4" name="Picture 4"/>
+            <wp:cNvGraphicFramePr>
+              <a:graphicFrameLocks xmlns:a="http://schemas.openxmlformats.org/drawingml/2006/main" noChangeAspect="1"/>
+            </wp:cNvGraphicFramePr>
+            <a:graphic xmlns:a="http://schemas.openxmlformats.org/drawingml/2006/main">
+              <a:graphicData uri="http://schemas.openxmlformats.org/drawingml/2006/picture">
+                <pic:pic xmlns:pic="http://schemas.openxmlformats.org/drawingml/2006/picture">
+                  <pic:nvPicPr>
+                    <pic:cNvPr id="1" name=""/>
+                    <pic:cNvPicPr/>
+                  </pic:nvPicPr>
+                  <pic:blipFill>
+                    <a:blip r:embed="rId11"/>
+                    <a:stretch>
+                      <a:fillRect/>
+                    </a:stretch>
+                  </pic:blipFill>
+                  <pic:spPr>
+                    <a:xfrm>
+                      <a:off x="0" y="0"/>
+                      <a:ext cx="5943600" cy="3274060"/>
+                    </a:xfrm>
+                    <a:prstGeom prst="rect">
+                      <a:avLst/>
+                    </a:prstGeom>
+                  </pic:spPr>
+                </pic:pic>
+              </a:graphicData>
+            </a:graphic>
+          </wp:inline>
+        </w:drawing>
+      </w:r>
+    </w:p>
+    <w:p>
+      <w:pPr>
+        <w:pStyle w:val="Caption"/>
+      </w:pPr>
+      <w:r>
+        <w:t xml:space="preserve">Figure </w:t>
+      </w:r>
+      <w:r>
+        <w:fldChar w:fldCharType="begin"/>
+      </w:r>
+      <w:r>
+        <w:instrText xml:space="preserve"> SEQ Figure \* ARABIC </w:instrText>
+      </w:r>
+      <w:r>
+        <w:fldChar w:fldCharType="separate"/>
+      </w:r>
+      <w:r>
+        <w:rPr>
+          <w:noProof/>
+        </w:rPr>
+        <w:t>4</w:t>
+      </w:r>
+      <w:r>
+        <w:fldChar w:fldCharType="end"/>
+      </w:r>
+      <w:r>
+        <w:t xml:space="preserve">: Macy*s Shipping and Payment Web Page - </w:t>
+      </w:r>
+      <w:r>
+        <w:t>Shipping and Payment. (2016). Retrieved January 5, 2016, from https://www.macys.com/chkout/shippingpayment</w:t>
+      </w:r>
+    </w:p>
+    <w:p>
+      <w:pPr>
+        <w:pStyle w:val="Caption"/>
+      </w:pPr>
+    </w:p>
+    <w:p>
+      <w:r>
+        <w:t>Part II</w:t>
+      </w:r>
+    </w:p>
+    <w:p>
+      <w:r>
+        <w:t>Computer forensic story I</w:t>
+      </w:r>
+    </w:p>
+    <w:p>
+      <w:pPr>
+        <w:pStyle w:val="ListParagraph"/>
+        <w:numPr>
+          <w:ilvl w:val="0"/>
+          <w:numId w:val="1"/>
+        </w:numPr>
+      </w:pPr>
+      <w:r>
+        <w:t>Point 100wds</w:t>
+      </w:r>
+    </w:p>
+    <w:p>
+      <w:pPr>
+        <w:pStyle w:val="ListParagraph"/>
+        <w:numPr>
+          <w:ilvl w:val="0"/>
+          <w:numId w:val="1"/>
+        </w:numPr>
+      </w:pPr>
+      <w:r>
+        <w:t>Point 100wds</w:t>
+      </w:r>
+    </w:p>
+    <w:p>
+      <w:pPr>
+        <w:pStyle w:val="ListParagraph"/>
+        <w:numPr>
+          <w:ilvl w:val="0"/>
+          <w:numId w:val="1"/>
+        </w:numPr>
+      </w:pPr>
+      <w:r>
+        <w:t>Point 100wds</w:t>
+      </w:r>
+    </w:p>
+    <w:p>
+      <w:r>
+        <w:t>Computer forensic story II</w:t>
+      </w:r>
+    </w:p>
+    <w:p>
+      <w:pPr>
+        <w:pStyle w:val="ListParagraph"/>
+        <w:numPr>
+          <w:ilvl w:val="0"/>
+          <w:numId w:val="1"/>
+        </w:numPr>
+      </w:pPr>
+      <w:r>
+        <w:t>Point 100wds</w:t>
+      </w:r>
+    </w:p>
+    <w:p>
+      <w:pPr>
+        <w:pStyle w:val="ListParagraph"/>
+        <w:numPr>
+          <w:ilvl w:val="0"/>
+          <w:numId w:val="1"/>
+        </w:numPr>
+      </w:pPr>
+      <w:r>
+        <w:t>Point 100wds</w:t>
+      </w:r>
+    </w:p>
+    <w:p>
+      <w:pPr>
+        <w:pStyle w:val="ListParagraph"/>
+        <w:numPr>
+          <w:ilvl w:val="0"/>
+          <w:numId w:val="1"/>
+        </w:numPr>
+      </w:pPr>
+      <w:r>
+        <w:t>Point 100wds</w:t>
       </w:r>
       <w:bookmarkStart w:id="0" w:name="_GoBack"/>
       <w:bookmarkEnd w:id="0"/>
-      <w:r>
-        <w:t>y</w:t>
-      </w:r>
-      <w:r>
-        <w:t xml:space="preserve"> (“History of SSL”, 2015)</w:t>
-      </w:r>
-      <w:r>
-        <w:t>.</w:t>
-      </w:r>
-    </w:p>
-    <w:p>
-      <w:pPr>
-        <w:ind w:firstLine="720"/>
-      </w:pPr>
-      <w:r>
-        <w:t xml:space="preserve">To enable SSL on a given web server a SSL Certificate must be obtained.  The SSL Certificate identifies the owner and must be installed on the server.  Either a padlock icon or a green address bar in the web browser indicates that there is an SSL Certificate in use.  This visual indicator allows the user to be confident while sending secure data that their information is protected and only seen by the organization that owns the website </w:t>
-      </w:r>
-      <w:r>
-        <w:t>(“What is SSL”, 2015).</w:t>
-      </w:r>
-    </w:p>
-    <w:p>
-      <w:r>
-        <w:t xml:space="preserve">TRANSPORT LAYER SECURITY </w:t>
-      </w:r>
-    </w:p>
-    <w:p>
+    </w:p>
+    <w:p>
+      <w:r>
+        <w:t xml:space="preserve">Computer forensic story </w:t>
+      </w:r>
+      <w:proofErr w:type="gramStart"/>
+      <w:r>
+        <w:t>III ?</w:t>
+      </w:r>
+      <w:proofErr w:type="gramEnd"/>
+    </w:p>
+    <w:p>
+      <w:pPr>
+        <w:pStyle w:val="ListParagraph"/>
+        <w:numPr>
+          <w:ilvl w:val="0"/>
+          <w:numId w:val="1"/>
+        </w:numPr>
+      </w:pPr>
+      <w:r>
+        <w:t>Point 100wds</w:t>
+      </w:r>
+    </w:p>
+    <w:p>
+      <w:pPr>
+        <w:pStyle w:val="ListParagraph"/>
+        <w:numPr>
+          <w:ilvl w:val="0"/>
+          <w:numId w:val="1"/>
+        </w:numPr>
+      </w:pPr>
+      <w:r>
+        <w:t>Point 100wds</w:t>
+      </w:r>
+    </w:p>
+    <w:p>
+      <w:pPr>
+        <w:pStyle w:val="ListParagraph"/>
+        <w:numPr>
+          <w:ilvl w:val="0"/>
+          <w:numId w:val="1"/>
+        </w:numPr>
+      </w:pPr>
+      <w:r>
+        <w:t>Point 100wds</w:t>
+      </w:r>
+    </w:p>
+    <w:p/>
+    <w:p>
+      <w:r>
+        <w:t>CONCLUSION</w:t>
+      </w:r>
+    </w:p>
+    <w:p/>
+    <w:p/>
+    <w:p/>
+    <w:p/>
+    <w:p/>
+    <w:p/>
+    <w:p/>
+    <w:p/>
+    <w:p/>
+    <w:p>
+      <w:r>
+        <w:t>REFERENCE</w:t>
+      </w:r>
+    </w:p>
+    <w:p>
+      <w:r>
+        <w:t xml:space="preserve">History of SSL Certificate. (2015). Retrieved December 30, 2015, from </w:t>
+      </w:r>
       <w:r>
         <w:tab/>
-        <w:t>Transport Layer Security (TLS)</w:t>
-      </w:r>
-      <w:r>
-        <w:t>, established in 1996,</w:t>
-      </w:r>
-      <w:r>
-        <w:t xml:space="preserve"> like SSL ensures communications are encrypted via users and web sites, but it also employs the use of cryptography.  TLS is composed of two layers, the TLS Record Protocol and the TLS Handshake Protocol.  </w:t>
-      </w:r>
-      <w:r>
-        <w:t xml:space="preserve">The </w:t>
-      </w:r>
-      <w:r>
-        <w:t>TLS Record Protocol</w:t>
-      </w:r>
-      <w:r>
-        <w:t xml:space="preserve"> can be encrypted or not and as such is able to utilize encryption methods like the Data Encryption Standard (DES) or the Advanced Encryption Standard (AES).</w:t>
-      </w:r>
-      <w:r>
-        <w:t xml:space="preserve"> </w:t>
-      </w:r>
-      <w:r>
-        <w:t>The TLS Handshake Protocol</w:t>
-      </w:r>
-      <w:r>
-        <w:t xml:space="preserve"> enables the server and client to authenticate each other prior to sending, receiving data.  This is done by negotiating algorithms and cryptographic keys (“What is Transport”, 2015).</w:t>
-      </w:r>
-    </w:p>
-    <w:p>
-      <w:r>
-        <w:t>HYPER TEXT TRANSFER PROTOCOL</w:t>
-      </w:r>
-    </w:p>
-    <w:p/>
-    <w:p>
-      <w:r>
-        <w:t>HYPER TEXT TRANSFER PROTOCOL SECURE</w:t>
-      </w:r>
-    </w:p>
-    <w:p>
-      <w:pPr>
-        <w:ind w:firstLine="720"/>
-      </w:pPr>
-      <w:r>
-        <w:t>Hypertext transfer protocol secure (HTTPS)</w:t>
-      </w:r>
-      <w:r>
-        <w:t xml:space="preserve"> also known as, HTTP over SSL, HTTP over TSL, and HTTP Secure, is a protocol for secure communication over the internet and is the secure version of HTTP.  HTTPS utilizes asymmetric Public Key Infrastructure (PKI) with either SSL or TSL during implementation.  </w:t>
-      </w:r>
-    </w:p>
-    <w:p>
-      <w:pPr>
-        <w:ind w:firstLine="720"/>
-      </w:pPr>
-      <w:r>
-        <w:t xml:space="preserve">Upon requesting an HTTPS connection to a webpage, the server responds with its SSL Certificate.  Within the certificate lies the public key which is needed to begin the secure session.  </w:t>
-      </w:r>
-      <w:r>
-        <w:t>Next, the browser and the server initiate the ‘SSL handshake’.  This is done through the encryption process of either SSL or TSL.  Once the trusted SSL or TSL Digital Certificate is used, users, depending on the web browser being used, will see a padlock or a green address bar.  The green address bar specifically indicates when an Extended Validation Certificate is being utilized (“What is HTTPS”, 2015).</w:t>
-      </w:r>
-    </w:p>
-    <w:p>
-      <w:r>
-        <w:t>Websites specifics protocols</w:t>
-      </w:r>
-    </w:p>
-    <w:p>
-      <w:r>
-        <w:lastRenderedPageBreak/>
-        <w:t>Part II</w:t>
-      </w:r>
-    </w:p>
-    <w:p>
-      <w:r>
-        <w:t>Computer forensic story I</w:t>
-      </w:r>
-    </w:p>
-    <w:p>
-      <w:r>
-        <w:t>Computer forensic story II</w:t>
-      </w:r>
-    </w:p>
-    <w:p>
-      <w:r>
-        <w:t xml:space="preserve">Computer forensic story </w:t>
-      </w:r>
-      <w:proofErr w:type="gramStart"/>
-      <w:r>
-        <w:t>III ?</w:t>
-      </w:r>
-      <w:proofErr w:type="gramEnd"/>
-    </w:p>
-    <w:p>
-      <w:r>
-        <w:t>CONCLUSION</w:t>
-      </w:r>
-    </w:p>
-    <w:p>
-      <w:r>
-        <w:t>REFERENCE</w:t>
-      </w:r>
-    </w:p>
-    <w:p>
-      <w:r>
-        <w:t xml:space="preserve">History of SSL Certificate. (2015). Retrieved December 30, 2015, from </w:t>
-      </w:r>
-      <w:r>
-        <w:tab/>
-      </w:r>
-      <w:hyperlink r:id="rId6" w:history="1">
+      </w:r>
+      <w:hyperlink r:id="rId12" w:history="1">
         <w:r>
           <w:rPr>
             <w:rStyle w:val="Hyperlink"/>
@@ -501,13 +1300,18 @@
       </w:hyperlink>
     </w:p>
     <w:p>
+      <w:pPr>
+        <w:rPr>
+          <w:rStyle w:val="Hyperlink"/>
+        </w:rPr>
+      </w:pPr>
       <w:r>
         <w:t xml:space="preserve">The history of SSL. (2015). Retrieved December 30, 2015, from </w:t>
       </w:r>
       <w:r>
         <w:tab/>
       </w:r>
-      <w:hyperlink r:id="rId7" w:history="1">
+      <w:hyperlink r:id="rId13" w:history="1">
         <w:r>
           <w:rPr>
             <w:rStyle w:val="Hyperlink"/>
@@ -517,10 +1321,192 @@
       </w:hyperlink>
     </w:p>
     <w:p>
+      <w:pPr>
+        <w:rPr>
+          <w:rStyle w:val="Hyperlink"/>
+        </w:rPr>
+      </w:pPr>
+      <w:proofErr w:type="spellStart"/>
+      <w:r>
+        <w:rPr>
+          <w:rStyle w:val="Hyperlink"/>
+        </w:rPr>
+        <w:t>Korhonen</w:t>
+      </w:r>
+      <w:proofErr w:type="spellEnd"/>
+      <w:r>
+        <w:rPr>
+          <w:rStyle w:val="Hyperlink"/>
+        </w:rPr>
+        <w:t>, M. (</w:t>
+      </w:r>
+      <w:proofErr w:type="spellStart"/>
+      <w:r>
+        <w:rPr>
+          <w:rStyle w:val="Hyperlink"/>
+        </w:rPr>
+        <w:t>n.d.</w:t>
+      </w:r>
+      <w:proofErr w:type="spellEnd"/>
+      <w:r>
+        <w:rPr>
+          <w:rStyle w:val="Hyperlink"/>
+        </w:rPr>
+        <w:t xml:space="preserve">). Secure Electronic Transaction (SET). Retrieved January 4, 2016, from </w:t>
+      </w:r>
+      <w:r>
+        <w:rPr>
+          <w:rStyle w:val="Hyperlink"/>
+          <w:u w:val="none"/>
+        </w:rPr>
+        <w:tab/>
+      </w:r>
+      <w:hyperlink r:id="rId14" w:history="1">
+        <w:r>
+          <w:rPr>
+            <w:rStyle w:val="Hyperlink"/>
+          </w:rPr>
+          <w:t>http://www.tml.tkk.fi/Opinnot/Tik-110.501/1996/seminars/works/set/SET.html</w:t>
+        </w:r>
+      </w:hyperlink>
+    </w:p>
+    <w:p>
+      <w:pPr>
+        <w:rPr>
+          <w:rStyle w:val="Hyperlink"/>
+          <w:u w:val="none"/>
+        </w:rPr>
+      </w:pPr>
+      <w:r>
+        <w:rPr>
+          <w:rStyle w:val="Hyperlink"/>
+          <w:u w:val="none"/>
+        </w:rPr>
+        <w:t>Secure Electronic Transactions. (</w:t>
+      </w:r>
+      <w:proofErr w:type="spellStart"/>
+      <w:r>
+        <w:rPr>
+          <w:rStyle w:val="Hyperlink"/>
+          <w:u w:val="none"/>
+        </w:rPr>
+        <w:t>n.d.</w:t>
+      </w:r>
+      <w:proofErr w:type="spellEnd"/>
+      <w:r>
+        <w:rPr>
+          <w:rStyle w:val="Hyperlink"/>
+          <w:u w:val="none"/>
+        </w:rPr>
+        <w:t xml:space="preserve">). Retrieved January 5, 2016, from </w:t>
+      </w:r>
+      <w:r>
+        <w:rPr>
+          <w:rStyle w:val="Hyperlink"/>
+          <w:u w:val="none"/>
+        </w:rPr>
+        <w:tab/>
+      </w:r>
+      <w:hyperlink r:id="rId15" w:history="1">
+        <w:r>
+          <w:rPr>
+            <w:rStyle w:val="Hyperlink"/>
+            <w:u w:val="none"/>
+          </w:rPr>
+          <w:t>http://www.davidreilly.com/topics/electronic_commerce/essays/secure_electronic_transaction</w:t>
+        </w:r>
+      </w:hyperlink>
+      <w:r>
+        <w:rPr>
+          <w:rStyle w:val="Hyperlink"/>
+          <w:u w:val="none"/>
+        </w:rPr>
+        <w:tab/>
+        <w:t>s.html</w:t>
+      </w:r>
+    </w:p>
+    <w:p>
+      <w:pPr>
+        <w:rPr>
+          <w:rStyle w:val="Hyperlink"/>
+          <w:u w:val="none"/>
+        </w:rPr>
+      </w:pPr>
+      <w:r>
+        <w:rPr>
+          <w:rStyle w:val="Hyperlink"/>
+          <w:u w:val="none"/>
+        </w:rPr>
+        <w:t xml:space="preserve">Shipping and Payment. (2016). Retrieved January 5, 2016, from </w:t>
+      </w:r>
+      <w:r>
+        <w:rPr>
+          <w:rStyle w:val="Hyperlink"/>
+          <w:u w:val="none"/>
+        </w:rPr>
+        <w:tab/>
+      </w:r>
+      <w:r>
+        <w:rPr>
+          <w:rStyle w:val="Hyperlink"/>
+          <w:u w:val="none"/>
+        </w:rPr>
+        <w:t>https://www.macys.com/chkout/shippingpayment</w:t>
+      </w:r>
+    </w:p>
+    <w:p>
+      <w:pPr>
+        <w:rPr>
+          <w:rStyle w:val="Hyperlink"/>
+          <w:u w:val="none"/>
+        </w:rPr>
+      </w:pPr>
+      <w:r>
+        <w:rPr>
+          <w:rStyle w:val="Hyperlink"/>
+          <w:u w:val="none"/>
+        </w:rPr>
+        <w:t xml:space="preserve">Welcome to eBay. (2016). Retrieved January 5, 2016, from </w:t>
+      </w:r>
+      <w:r>
+        <w:rPr>
+          <w:rStyle w:val="Hyperlink"/>
+          <w:u w:val="none"/>
+        </w:rPr>
+        <w:tab/>
+      </w:r>
+      <w:r>
+        <w:rPr>
+          <w:rStyle w:val="Hyperlink"/>
+          <w:u w:val="none"/>
+        </w:rPr>
+        <w:t>https://mbuy.ebay.com/xo?action=view&amp;sessionid=420969760013</w:t>
+      </w:r>
+    </w:p>
+    <w:p>
+      <w:r>
+        <w:t xml:space="preserve">What is HTTP (Hypertext Transfer Protocol)? - Definition from WhatIs.com. (2015). Retrieved January 4, </w:t>
+      </w:r>
+      <w:r>
+        <w:tab/>
+      </w:r>
+      <w:r>
+        <w:t xml:space="preserve">2016, from </w:t>
+      </w:r>
+      <w:hyperlink r:id="rId16" w:history="1">
+        <w:r>
+          <w:rPr>
+            <w:rStyle w:val="Hyperlink"/>
+          </w:rPr>
+          <w:t>http://searchwindevelopment.techtarget.com/definition/HTTP</w:t>
+        </w:r>
+      </w:hyperlink>
+    </w:p>
+    <w:p>
       <w:r>
         <w:t xml:space="preserve">What is HTTPS? (2015). Retrieved December 30, 2015, from </w:t>
       </w:r>
-      <w:hyperlink r:id="rId8" w:history="1">
+      <w:hyperlink r:id="rId17" w:history="1">
         <w:r>
           <w:rPr>
             <w:rStyle w:val="Hyperlink"/>
@@ -549,7 +1535,7 @@
       <w:r>
         <w:tab/>
       </w:r>
-      <w:hyperlink r:id="rId9" w:history="1">
+      <w:hyperlink r:id="rId18" w:history="1">
         <w:r>
           <w:rPr>
             <w:rStyle w:val="Hyperlink"/>
@@ -559,6 +1545,11 @@
       </w:hyperlink>
     </w:p>
     <w:p>
+      <w:pPr>
+        <w:rPr>
+          <w:rStyle w:val="Hyperlink"/>
+        </w:rPr>
+      </w:pPr>
       <w:r>
         <w:t xml:space="preserve">What is Transport Layer Security (TLS)? - Definition from WhatIs.com. (2015). Retrieved December 30, </w:t>
       </w:r>
@@ -568,7 +1559,7 @@
       <w:r>
         <w:t xml:space="preserve">2015, from </w:t>
       </w:r>
-      <w:hyperlink r:id="rId10" w:history="1">
+      <w:hyperlink r:id="rId19" w:history="1">
         <w:r>
           <w:rPr>
             <w:rStyle w:val="Hyperlink"/>
@@ -577,10 +1568,34 @@
         </w:r>
       </w:hyperlink>
     </w:p>
+    <w:p>
+      <w:r>
+        <w:t>Your Shopping Cart is empty. (</w:t>
+      </w:r>
+      <w:r>
+        <w:t>2016</w:t>
+      </w:r>
+      <w:r>
+        <w:t xml:space="preserve">). Retrieved January 5, 2016, from </w:t>
+      </w:r>
+      <w:r>
+        <w:tab/>
+      </w:r>
+      <w:hyperlink r:id="rId20" w:history="1">
+        <w:r>
+          <w:rPr>
+            <w:rStyle w:val="Hyperlink"/>
+          </w:rPr>
+          <w:t>https://www.amazon.com/gp/cart/view.html/ref=nav_cart</w:t>
+        </w:r>
+      </w:hyperlink>
+    </w:p>
+    <w:p/>
+    <w:p/>
     <w:p/>
     <w:p/>
     <w:sectPr>
-      <w:headerReference w:type="default" r:id="rId11"/>
+      <w:headerReference w:type="default" r:id="rId21"/>
       <w:pgSz w:w="12240" w:h="15840"/>
       <w:pgMar w:top="1440" w:right="1440" w:bottom="1440" w:left="1440" w:header="720" w:footer="720" w:gutter="0"/>
       <w:cols w:space="720"/>
@@ -708,7 +1723,7 @@
             <w:b/>
             <w:noProof/>
           </w:rPr>
-          <w:t>3</w:t>
+          <w:t>8</w:t>
         </w:r>
         <w:r>
           <w:rPr>
@@ -726,6 +1741,127 @@
     </w:pPr>
   </w:p>
 </w:hdr>
+</file>
+
+<file path=word/numbering.xml><?xml version="1.0" encoding="utf-8"?>
+<w:numbering xmlns:wpc="http://schemas.microsoft.com/office/word/2010/wordprocessingCanvas" xmlns:mc="http://schemas.openxmlformats.org/markup-compatibility/2006" xmlns:o="urn:schemas-microsoft-com:office:office" xmlns:r="http://schemas.openxmlformats.org/officeDocument/2006/relationships" xmlns:m="http://schemas.openxmlformats.org/officeDocument/2006/math" xmlns:v="urn:schemas-microsoft-com:vml" xmlns:wp14="http://schemas.microsoft.com/office/word/2010/wordprocessingDrawing" xmlns:wp="http://schemas.openxmlformats.org/drawingml/2006/wordprocessingDrawing" xmlns:w10="urn:schemas-microsoft-com:office:word" xmlns:w="http://schemas.openxmlformats.org/wordprocessingml/2006/main" xmlns:w14="http://schemas.microsoft.com/office/word/2010/wordml" xmlns:w15="http://schemas.microsoft.com/office/word/2012/wordml" xmlns:wpg="http://schemas.microsoft.com/office/word/2010/wordprocessingGroup" xmlns:wpi="http://schemas.microsoft.com/office/word/2010/wordprocessingInk" xmlns:wne="http://schemas.microsoft.com/office/word/2006/wordml" xmlns:wps="http://schemas.microsoft.com/office/word/2010/wordprocessingShape" mc:Ignorable="w14 w15 wp14">
+  <w:abstractNum w:abstractNumId="0" w15:restartNumberingAfterBreak="0">
+    <w:nsid w:val="44C57103"/>
+    <w:multiLevelType w:val="hybridMultilevel"/>
+    <w:tmpl w:val="ACFA66E4"/>
+    <w:lvl w:ilvl="0" w:tplc="04090001">
+      <w:start w:val="1"/>
+      <w:numFmt w:val="bullet"/>
+      <w:lvlText w:val=""/>
+      <w:lvlJc w:val="left"/>
+      <w:pPr>
+        <w:ind w:left="720" w:hanging="360"/>
+      </w:pPr>
+      <w:rPr>
+        <w:rFonts w:ascii="Symbol" w:hAnsi="Symbol" w:hint="default"/>
+      </w:rPr>
+    </w:lvl>
+    <w:lvl w:ilvl="1" w:tplc="04090003" w:tentative="1">
+      <w:start w:val="1"/>
+      <w:numFmt w:val="bullet"/>
+      <w:lvlText w:val="o"/>
+      <w:lvlJc w:val="left"/>
+      <w:pPr>
+        <w:ind w:left="1440" w:hanging="360"/>
+      </w:pPr>
+      <w:rPr>
+        <w:rFonts w:ascii="Courier New" w:hAnsi="Courier New" w:cs="Courier New" w:hint="default"/>
+      </w:rPr>
+    </w:lvl>
+    <w:lvl w:ilvl="2" w:tplc="04090005" w:tentative="1">
+      <w:start w:val="1"/>
+      <w:numFmt w:val="bullet"/>
+      <w:lvlText w:val=""/>
+      <w:lvlJc w:val="left"/>
+      <w:pPr>
+        <w:ind w:left="2160" w:hanging="360"/>
+      </w:pPr>
+      <w:rPr>
+        <w:rFonts w:ascii="Wingdings" w:hAnsi="Wingdings" w:hint="default"/>
+      </w:rPr>
+    </w:lvl>
+    <w:lvl w:ilvl="3" w:tplc="04090001" w:tentative="1">
+      <w:start w:val="1"/>
+      <w:numFmt w:val="bullet"/>
+      <w:lvlText w:val=""/>
+      <w:lvlJc w:val="left"/>
+      <w:pPr>
+        <w:ind w:left="2880" w:hanging="360"/>
+      </w:pPr>
+      <w:rPr>
+        <w:rFonts w:ascii="Symbol" w:hAnsi="Symbol" w:hint="default"/>
+      </w:rPr>
+    </w:lvl>
+    <w:lvl w:ilvl="4" w:tplc="04090003" w:tentative="1">
+      <w:start w:val="1"/>
+      <w:numFmt w:val="bullet"/>
+      <w:lvlText w:val="o"/>
+      <w:lvlJc w:val="left"/>
+      <w:pPr>
+        <w:ind w:left="3600" w:hanging="360"/>
+      </w:pPr>
+      <w:rPr>
+        <w:rFonts w:ascii="Courier New" w:hAnsi="Courier New" w:cs="Courier New" w:hint="default"/>
+      </w:rPr>
+    </w:lvl>
+    <w:lvl w:ilvl="5" w:tplc="04090005" w:tentative="1">
+      <w:start w:val="1"/>
+      <w:numFmt w:val="bullet"/>
+      <w:lvlText w:val=""/>
+      <w:lvlJc w:val="left"/>
+      <w:pPr>
+        <w:ind w:left="4320" w:hanging="360"/>
+      </w:pPr>
+      <w:rPr>
+        <w:rFonts w:ascii="Wingdings" w:hAnsi="Wingdings" w:hint="default"/>
+      </w:rPr>
+    </w:lvl>
+    <w:lvl w:ilvl="6" w:tplc="04090001" w:tentative="1">
+      <w:start w:val="1"/>
+      <w:numFmt w:val="bullet"/>
+      <w:lvlText w:val=""/>
+      <w:lvlJc w:val="left"/>
+      <w:pPr>
+        <w:ind w:left="5040" w:hanging="360"/>
+      </w:pPr>
+      <w:rPr>
+        <w:rFonts w:ascii="Symbol" w:hAnsi="Symbol" w:hint="default"/>
+      </w:rPr>
+    </w:lvl>
+    <w:lvl w:ilvl="7" w:tplc="04090003" w:tentative="1">
+      <w:start w:val="1"/>
+      <w:numFmt w:val="bullet"/>
+      <w:lvlText w:val="o"/>
+      <w:lvlJc w:val="left"/>
+      <w:pPr>
+        <w:ind w:left="5760" w:hanging="360"/>
+      </w:pPr>
+      <w:rPr>
+        <w:rFonts w:ascii="Courier New" w:hAnsi="Courier New" w:cs="Courier New" w:hint="default"/>
+      </w:rPr>
+    </w:lvl>
+    <w:lvl w:ilvl="8" w:tplc="04090005" w:tentative="1">
+      <w:start w:val="1"/>
+      <w:numFmt w:val="bullet"/>
+      <w:lvlText w:val=""/>
+      <w:lvlJc w:val="left"/>
+      <w:pPr>
+        <w:ind w:left="6480" w:hanging="360"/>
+      </w:pPr>
+      <w:rPr>
+        <w:rFonts w:ascii="Wingdings" w:hAnsi="Wingdings" w:hint="default"/>
+      </w:rPr>
+    </w:lvl>
+  </w:abstractNum>
+  <w:num w:numId="1">
+    <w:abstractNumId w:val="0"/>
+  </w:num>
+</w:numbering>
 </file>
 
 <file path=word/styles.xml><?xml version="1.0" encoding="utf-8"?>
@@ -1125,6 +2261,7 @@
   <w:style w:type="character" w:default="1" w:styleId="DefaultParagraphFont">
     <w:name w:val="Default Paragraph Font"/>
     <w:uiPriority w:val="1"/>
+    <w:semiHidden/>
     <w:unhideWhenUsed/>
   </w:style>
   <w:style w:type="table" w:default="1" w:styleId="TableNormal">
@@ -1211,6 +2348,36 @@
       <w:color w:val="0563C1" w:themeColor="hyperlink"/>
       <w:u w:val="single"/>
     </w:rPr>
+  </w:style>
+  <w:style w:type="paragraph" w:styleId="Caption">
+    <w:name w:val="caption"/>
+    <w:basedOn w:val="Normal"/>
+    <w:next w:val="Normal"/>
+    <w:uiPriority w:val="35"/>
+    <w:unhideWhenUsed/>
+    <w:qFormat/>
+    <w:rsid w:val="00E5579B"/>
+    <w:pPr>
+      <w:spacing w:after="200" w:line="240" w:lineRule="auto"/>
+    </w:pPr>
+    <w:rPr>
+      <w:i/>
+      <w:iCs/>
+      <w:color w:val="44546A" w:themeColor="text2"/>
+      <w:sz w:val="18"/>
+      <w:szCs w:val="18"/>
+    </w:rPr>
+  </w:style>
+  <w:style w:type="paragraph" w:styleId="ListParagraph">
+    <w:name w:val="List Paragraph"/>
+    <w:basedOn w:val="Normal"/>
+    <w:uiPriority w:val="34"/>
+    <w:qFormat/>
+    <w:rsid w:val="007B5918"/>
+    <w:pPr>
+      <w:ind w:left="720"/>
+      <w:contextualSpacing/>
+    </w:pPr>
   </w:style>
 </w:styles>
 </file>

</xml_diff>

<commit_message>
end of quarter update
</commit_message>
<xml_diff>
--- a/Trident University International/Autumn 2015/ITM437/Module 04 - Cryptography & Computer Forensics/SLP04.docx
+++ b/Trident University International/Autumn 2015/ITM437/Module 04 - Cryptography & Computer Forensics/SLP04.docx
@@ -14,7 +14,9 @@
           <w:szCs w:val="24"/>
         </w:rPr>
       </w:pPr>
-    </w:p>
+      <w:bookmarkStart w:id="0" w:name="_GoBack"/>
+    </w:p>
+    <w:bookmarkEnd w:id="0"/>
     <w:p>
       <w:pPr>
         <w:pStyle w:val="NoSpacing"/>
@@ -135,7 +137,7 @@
     <w:p>
       <w:pPr>
         <w:pStyle w:val="NoSpacing"/>
-        <w:spacing w:line="480" w:lineRule="auto"/>
+        <w:spacing w:line="360" w:lineRule="auto"/>
         <w:jc w:val="center"/>
         <w:rPr>
           <w:rFonts w:ascii="Times New Roman" w:hAnsi="Times New Roman" w:cs="Times New Roman"/>
@@ -144,11 +146,20 @@
           <w:szCs w:val="24"/>
         </w:rPr>
       </w:pPr>
+      <w:r>
+        <w:rPr>
+          <w:rFonts w:ascii="Times New Roman" w:hAnsi="Times New Roman" w:cs="Times New Roman"/>
+          <w:b/>
+          <w:sz w:val="24"/>
+          <w:szCs w:val="24"/>
+        </w:rPr>
+        <w:t>Cryptography and Computer Forensics</w:t>
+      </w:r>
     </w:p>
     <w:p>
       <w:pPr>
         <w:pStyle w:val="NoSpacing"/>
-        <w:spacing w:line="480" w:lineRule="auto"/>
+        <w:spacing w:line="360" w:lineRule="auto"/>
         <w:jc w:val="center"/>
         <w:rPr>
           <w:rFonts w:ascii="Times New Roman" w:hAnsi="Times New Roman" w:cs="Times New Roman"/>
@@ -164,13 +175,13 @@
           <w:sz w:val="24"/>
           <w:szCs w:val="24"/>
         </w:rPr>
-        <w:t>Cryptography and Computer Forensics</w:t>
+        <w:t>ITM437 Information Security and Technology</w:t>
       </w:r>
     </w:p>
     <w:p>
       <w:pPr>
         <w:pStyle w:val="NoSpacing"/>
-        <w:spacing w:line="480" w:lineRule="auto"/>
+        <w:spacing w:line="360" w:lineRule="auto"/>
         <w:jc w:val="center"/>
         <w:rPr>
           <w:rFonts w:ascii="Times New Roman" w:hAnsi="Times New Roman" w:cs="Times New Roman"/>
@@ -186,13 +197,24 @@
           <w:sz w:val="24"/>
           <w:szCs w:val="24"/>
         </w:rPr>
-        <w:t>ITM437 Information Security and Technology</w:t>
-      </w:r>
+        <w:t xml:space="preserve">Professor: Dr. Abbas </w:t>
+      </w:r>
+      <w:proofErr w:type="spellStart"/>
+      <w:r>
+        <w:rPr>
+          <w:rFonts w:ascii="Times New Roman" w:hAnsi="Times New Roman" w:cs="Times New Roman"/>
+          <w:b/>
+          <w:sz w:val="24"/>
+          <w:szCs w:val="24"/>
+        </w:rPr>
+        <w:t>Yousefi</w:t>
+      </w:r>
+      <w:proofErr w:type="spellEnd"/>
     </w:p>
     <w:p>
       <w:pPr>
         <w:pStyle w:val="NoSpacing"/>
-        <w:spacing w:line="480" w:lineRule="auto"/>
+        <w:spacing w:line="360" w:lineRule="auto"/>
         <w:jc w:val="center"/>
         <w:rPr>
           <w:rFonts w:ascii="Times New Roman" w:hAnsi="Times New Roman" w:cs="Times New Roman"/>
@@ -208,24 +230,35 @@
           <w:sz w:val="24"/>
           <w:szCs w:val="24"/>
         </w:rPr>
-        <w:t xml:space="preserve">Professor: Dr. Abbas </w:t>
-      </w:r>
-      <w:proofErr w:type="spellStart"/>
-      <w:r>
+        <w:t>By Odiscious Dozier</w:t>
+      </w:r>
+    </w:p>
+    <w:p>
+      <w:pPr>
+        <w:pStyle w:val="NoSpacing"/>
+        <w:spacing w:line="360" w:lineRule="auto"/>
+        <w:jc w:val="center"/>
         <w:rPr>
           <w:rFonts w:ascii="Times New Roman" w:hAnsi="Times New Roman" w:cs="Times New Roman"/>
           <w:b/>
           <w:sz w:val="24"/>
           <w:szCs w:val="24"/>
         </w:rPr>
-        <w:t>Yousefi</w:t>
-      </w:r>
-      <w:proofErr w:type="spellEnd"/>
+      </w:pPr>
+      <w:r>
+        <w:rPr>
+          <w:rFonts w:ascii="Times New Roman" w:hAnsi="Times New Roman" w:cs="Times New Roman"/>
+          <w:b/>
+          <w:sz w:val="24"/>
+          <w:szCs w:val="24"/>
+        </w:rPr>
+        <w:t>Trident University</w:t>
+      </w:r>
     </w:p>
     <w:p>
       <w:pPr>
         <w:pStyle w:val="NoSpacing"/>
-        <w:spacing w:line="480" w:lineRule="auto"/>
+        <w:spacing w:line="360" w:lineRule="auto"/>
         <w:jc w:val="center"/>
         <w:rPr>
           <w:rFonts w:ascii="Times New Roman" w:hAnsi="Times New Roman" w:cs="Times New Roman"/>
@@ -241,152 +274,296 @@
           <w:sz w:val="24"/>
           <w:szCs w:val="24"/>
         </w:rPr>
-        <w:t>By Odiscious Dozier</w:t>
-      </w:r>
-    </w:p>
-    <w:p>
-      <w:pPr>
-        <w:pStyle w:val="NoSpacing"/>
-        <w:spacing w:line="480" w:lineRule="auto"/>
-        <w:jc w:val="center"/>
-        <w:rPr>
-          <w:rFonts w:ascii="Times New Roman" w:hAnsi="Times New Roman" w:cs="Times New Roman"/>
-          <w:b/>
-          <w:sz w:val="24"/>
-          <w:szCs w:val="24"/>
-        </w:rPr>
-      </w:pPr>
-      <w:r>
-        <w:rPr>
-          <w:rFonts w:ascii="Times New Roman" w:hAnsi="Times New Roman" w:cs="Times New Roman"/>
-          <w:b/>
-          <w:sz w:val="24"/>
-          <w:szCs w:val="24"/>
-        </w:rPr>
-        <w:t>Trident University</w:t>
-      </w:r>
-    </w:p>
-    <w:p>
-      <w:pPr>
-        <w:pStyle w:val="NoSpacing"/>
-        <w:spacing w:line="480" w:lineRule="auto"/>
-        <w:jc w:val="center"/>
-        <w:rPr>
-          <w:rFonts w:ascii="Times New Roman" w:hAnsi="Times New Roman" w:cs="Times New Roman"/>
-          <w:b/>
-          <w:sz w:val="24"/>
-          <w:szCs w:val="24"/>
-        </w:rPr>
-      </w:pPr>
-      <w:r>
-        <w:rPr>
-          <w:rFonts w:ascii="Times New Roman" w:hAnsi="Times New Roman" w:cs="Times New Roman"/>
-          <w:b/>
-          <w:sz w:val="24"/>
-          <w:szCs w:val="24"/>
-        </w:rPr>
-        <w:t>SLP</w:t>
-      </w:r>
-      <w:r>
-        <w:rPr>
-          <w:rFonts w:ascii="Times New Roman" w:hAnsi="Times New Roman" w:cs="Times New Roman"/>
-          <w:b/>
-          <w:sz w:val="24"/>
-          <w:szCs w:val="24"/>
-        </w:rPr>
-        <w:t xml:space="preserve"> 04</w:t>
-      </w:r>
-    </w:p>
-    <w:p/>
-    <w:p/>
-    <w:p/>
-    <w:p/>
-    <w:p/>
-    <w:p/>
-    <w:p/>
-    <w:p/>
-    <w:p>
-      <w:r>
+        <w:t>SLP 04</w:t>
+      </w:r>
+    </w:p>
+    <w:p>
+      <w:pPr>
+        <w:rPr>
+          <w:rFonts w:ascii="Times New Roman" w:hAnsi="Times New Roman" w:cs="Times New Roman"/>
+          <w:sz w:val="24"/>
+          <w:szCs w:val="24"/>
+        </w:rPr>
+      </w:pPr>
+    </w:p>
+    <w:p>
+      <w:pPr>
+        <w:rPr>
+          <w:rFonts w:ascii="Times New Roman" w:hAnsi="Times New Roman" w:cs="Times New Roman"/>
+          <w:sz w:val="24"/>
+          <w:szCs w:val="24"/>
+        </w:rPr>
+      </w:pPr>
+    </w:p>
+    <w:p>
+      <w:pPr>
+        <w:rPr>
+          <w:rFonts w:ascii="Times New Roman" w:hAnsi="Times New Roman" w:cs="Times New Roman"/>
+          <w:sz w:val="24"/>
+          <w:szCs w:val="24"/>
+        </w:rPr>
+      </w:pPr>
+    </w:p>
+    <w:p>
+      <w:pPr>
+        <w:rPr>
+          <w:rFonts w:ascii="Times New Roman" w:hAnsi="Times New Roman" w:cs="Times New Roman"/>
+          <w:sz w:val="24"/>
+          <w:szCs w:val="24"/>
+        </w:rPr>
+      </w:pPr>
+    </w:p>
+    <w:p>
+      <w:pPr>
+        <w:rPr>
+          <w:rFonts w:ascii="Times New Roman" w:hAnsi="Times New Roman" w:cs="Times New Roman"/>
+          <w:sz w:val="24"/>
+          <w:szCs w:val="24"/>
+        </w:rPr>
+      </w:pPr>
+    </w:p>
+    <w:p>
+      <w:pPr>
+        <w:rPr>
+          <w:rFonts w:ascii="Times New Roman" w:hAnsi="Times New Roman" w:cs="Times New Roman"/>
+          <w:sz w:val="24"/>
+          <w:szCs w:val="24"/>
+        </w:rPr>
+      </w:pPr>
+    </w:p>
+    <w:p>
+      <w:pPr>
+        <w:rPr>
+          <w:rFonts w:ascii="Times New Roman" w:hAnsi="Times New Roman" w:cs="Times New Roman"/>
+          <w:sz w:val="24"/>
+          <w:szCs w:val="24"/>
+        </w:rPr>
+      </w:pPr>
+    </w:p>
+    <w:p>
+      <w:pPr>
+        <w:rPr>
+          <w:rFonts w:ascii="Times New Roman" w:hAnsi="Times New Roman" w:cs="Times New Roman"/>
+          <w:sz w:val="24"/>
+          <w:szCs w:val="24"/>
+        </w:rPr>
+      </w:pPr>
+    </w:p>
+    <w:p>
+      <w:pPr>
+        <w:spacing w:line="480" w:lineRule="auto"/>
+        <w:rPr>
+          <w:rFonts w:ascii="Times New Roman" w:hAnsi="Times New Roman" w:cs="Times New Roman"/>
+          <w:sz w:val="24"/>
+          <w:szCs w:val="24"/>
+        </w:rPr>
+      </w:pPr>
+    </w:p>
+    <w:p>
+      <w:pPr>
+        <w:spacing w:line="480" w:lineRule="auto"/>
+        <w:rPr>
+          <w:rFonts w:ascii="Times New Roman" w:hAnsi="Times New Roman" w:cs="Times New Roman"/>
+          <w:sz w:val="24"/>
+          <w:szCs w:val="24"/>
+        </w:rPr>
+      </w:pPr>
+    </w:p>
+    <w:p>
+      <w:pPr>
+        <w:spacing w:line="480" w:lineRule="auto"/>
+        <w:rPr>
+          <w:rFonts w:ascii="Times New Roman" w:hAnsi="Times New Roman" w:cs="Times New Roman"/>
+          <w:sz w:val="24"/>
+          <w:szCs w:val="24"/>
+        </w:rPr>
+      </w:pPr>
+      <w:r>
+        <w:rPr>
+          <w:rFonts w:ascii="Times New Roman" w:hAnsi="Times New Roman" w:cs="Times New Roman"/>
+          <w:sz w:val="24"/>
+          <w:szCs w:val="24"/>
+        </w:rPr>
         <w:lastRenderedPageBreak/>
         <w:t xml:space="preserve">INTRODUCTION </w:t>
       </w:r>
     </w:p>
     <w:p>
-      <w:r>
-        <w:t>BODY</w:t>
-      </w:r>
-    </w:p>
-    <w:p>
-      <w:r>
-        <w:t>Protocol stuff</w:t>
-      </w:r>
-    </w:p>
-    <w:p>
-      <w:r>
+      <w:pPr>
+        <w:spacing w:line="480" w:lineRule="auto"/>
+        <w:ind w:firstLine="720"/>
+        <w:rPr>
+          <w:rFonts w:ascii="Times New Roman" w:hAnsi="Times New Roman" w:cs="Times New Roman"/>
+          <w:sz w:val="24"/>
+          <w:szCs w:val="24"/>
+        </w:rPr>
+      </w:pPr>
+      <w:r>
+        <w:rPr>
+          <w:rFonts w:ascii="Times New Roman" w:hAnsi="Times New Roman" w:cs="Times New Roman"/>
+          <w:sz w:val="24"/>
+          <w:szCs w:val="24"/>
+        </w:rPr>
+        <w:t>As the amount of data in the world increases, various efforts have been made to embrace technology for enhanced consumer experiences while shopping.  With these positive works, there has been a rise in criminal activity.  This discussion includes some of the technological protocols and steps in providing consumer protection and moves to a discussion about the empowerment of law enforcement with the use of computer forensics.</w:t>
+      </w:r>
+    </w:p>
+    <w:p>
+      <w:pPr>
+        <w:spacing w:line="480" w:lineRule="auto"/>
+        <w:rPr>
+          <w:rFonts w:ascii="Times New Roman" w:hAnsi="Times New Roman" w:cs="Times New Roman"/>
+          <w:sz w:val="24"/>
+          <w:szCs w:val="24"/>
+        </w:rPr>
+      </w:pPr>
+      <w:r>
+        <w:rPr>
+          <w:rFonts w:ascii="Times New Roman" w:hAnsi="Times New Roman" w:cs="Times New Roman"/>
+          <w:sz w:val="24"/>
+          <w:szCs w:val="24"/>
+        </w:rPr>
         <w:t>SECURE ELECTRONIC TRANSACTIONS</w:t>
       </w:r>
     </w:p>
     <w:p>
       <w:pPr>
+        <w:spacing w:line="480" w:lineRule="auto"/>
         <w:ind w:firstLine="720"/>
-      </w:pPr>
-      <w:r>
+        <w:rPr>
+          <w:rFonts w:ascii="Times New Roman" w:hAnsi="Times New Roman" w:cs="Times New Roman"/>
+          <w:sz w:val="24"/>
+          <w:szCs w:val="24"/>
+        </w:rPr>
+      </w:pPr>
+      <w:r>
+        <w:rPr>
+          <w:rFonts w:ascii="Times New Roman" w:hAnsi="Times New Roman" w:cs="Times New Roman"/>
+          <w:sz w:val="24"/>
+          <w:szCs w:val="24"/>
+        </w:rPr>
         <w:t xml:space="preserve">In February, 1996, Visa and </w:t>
       </w:r>
       <w:proofErr w:type="spellStart"/>
       <w:r>
+        <w:rPr>
+          <w:rFonts w:ascii="Times New Roman" w:hAnsi="Times New Roman" w:cs="Times New Roman"/>
+          <w:sz w:val="24"/>
+          <w:szCs w:val="24"/>
+        </w:rPr>
         <w:t>Mastercard</w:t>
       </w:r>
       <w:proofErr w:type="spellEnd"/>
       <w:r>
+        <w:rPr>
+          <w:rFonts w:ascii="Times New Roman" w:hAnsi="Times New Roman" w:cs="Times New Roman"/>
+          <w:sz w:val="24"/>
+          <w:szCs w:val="24"/>
+        </w:rPr>
         <w:t xml:space="preserve"> published the Secure Electronic Transactions (SET) protocols to broaden their business for electronic commerce.  SET is an open standard that </w:t>
       </w:r>
       <w:r>
+        <w:rPr>
+          <w:rFonts w:ascii="Times New Roman" w:hAnsi="Times New Roman" w:cs="Times New Roman"/>
+          <w:sz w:val="24"/>
+          <w:szCs w:val="24"/>
+        </w:rPr>
         <w:t xml:space="preserve">was designed to protect the privacy and ensure the authenticity of electronic transactions (“Secure Electronic”, </w:t>
       </w:r>
       <w:proofErr w:type="spellStart"/>
       <w:r>
+        <w:rPr>
+          <w:rFonts w:ascii="Times New Roman" w:hAnsi="Times New Roman" w:cs="Times New Roman"/>
+          <w:sz w:val="24"/>
+          <w:szCs w:val="24"/>
+        </w:rPr>
         <w:t>n.d.</w:t>
       </w:r>
       <w:proofErr w:type="spellEnd"/>
       <w:r>
+        <w:rPr>
+          <w:rFonts w:ascii="Times New Roman" w:hAnsi="Times New Roman" w:cs="Times New Roman"/>
+          <w:sz w:val="24"/>
+          <w:szCs w:val="24"/>
+        </w:rPr>
         <w:t>).</w:t>
       </w:r>
     </w:p>
     <w:p>
       <w:pPr>
+        <w:spacing w:line="480" w:lineRule="auto"/>
         <w:ind w:firstLine="720"/>
-      </w:pPr>
-      <w:r>
+        <w:rPr>
+          <w:rFonts w:ascii="Times New Roman" w:hAnsi="Times New Roman" w:cs="Times New Roman"/>
+          <w:sz w:val="24"/>
+          <w:szCs w:val="24"/>
+        </w:rPr>
+      </w:pPr>
+      <w:r>
+        <w:rPr>
+          <w:rFonts w:ascii="Times New Roman" w:hAnsi="Times New Roman" w:cs="Times New Roman"/>
+          <w:sz w:val="24"/>
+          <w:szCs w:val="24"/>
+        </w:rPr>
         <w:t xml:space="preserve">SET is efficient, easy to implement and minimally impacts the, merchant, acquirer, and payment system infrastructure.  The participants of the SET protocol are the, cardholder, issuer, merchant, </w:t>
       </w:r>
       <w:proofErr w:type="spellStart"/>
       <w:r>
+        <w:rPr>
+          <w:rFonts w:ascii="Times New Roman" w:hAnsi="Times New Roman" w:cs="Times New Roman"/>
+          <w:sz w:val="24"/>
+          <w:szCs w:val="24"/>
+        </w:rPr>
         <w:t>aquirer</w:t>
       </w:r>
       <w:proofErr w:type="spellEnd"/>
       <w:r>
+        <w:rPr>
+          <w:rFonts w:ascii="Times New Roman" w:hAnsi="Times New Roman" w:cs="Times New Roman"/>
+          <w:sz w:val="24"/>
+          <w:szCs w:val="24"/>
+        </w:rPr>
         <w:t>, acquirer’s payment gateway, brand, and the certification authority.</w:t>
       </w:r>
     </w:p>
     <w:p>
       <w:pPr>
+        <w:spacing w:line="480" w:lineRule="auto"/>
         <w:ind w:firstLine="720"/>
-      </w:pPr>
-      <w:r>
+        <w:rPr>
+          <w:rFonts w:ascii="Times New Roman" w:hAnsi="Times New Roman" w:cs="Times New Roman"/>
+          <w:sz w:val="24"/>
+          <w:szCs w:val="24"/>
+        </w:rPr>
+      </w:pPr>
+      <w:r>
+        <w:rPr>
+          <w:rFonts w:ascii="Times New Roman" w:hAnsi="Times New Roman" w:cs="Times New Roman"/>
+          <w:sz w:val="24"/>
+          <w:szCs w:val="24"/>
+        </w:rPr>
         <w:t>Figure 1 shows all the different participants of the SET specification.</w:t>
       </w:r>
     </w:p>
     <w:p>
       <w:pPr>
         <w:keepNext/>
-      </w:pPr>
-      <w:r>
-        <w:rPr>
+        <w:spacing w:line="480" w:lineRule="auto"/>
+        <w:rPr>
+          <w:rFonts w:ascii="Times New Roman" w:hAnsi="Times New Roman" w:cs="Times New Roman"/>
+          <w:sz w:val="24"/>
+          <w:szCs w:val="24"/>
+        </w:rPr>
+      </w:pPr>
+      <w:r>
+        <w:rPr>
+          <w:rFonts w:ascii="Times New Roman" w:hAnsi="Times New Roman" w:cs="Times New Roman"/>
           <w:noProof/>
-        </w:rPr>
+          <w:sz w:val="24"/>
+          <w:szCs w:val="24"/>
+        </w:rPr>
+        <w:lastRenderedPageBreak/>
         <w:drawing>
-          <wp:inline distT="0" distB="0" distL="0" distR="0" wp14:anchorId="26BBD014" wp14:editId="0E2A63CA">
+          <wp:inline distT="0" distB="0" distL="0" distR="0" wp14:anchorId="7CCF3A7E" wp14:editId="3503F2EE">
             <wp:extent cx="5734050" cy="3876675"/>
             <wp:effectExtent l="0" t="0" r="0" b="9525"/>
             <wp:docPr id="1" name="Picture 1"/>
@@ -425,265 +602,643 @@
     <w:p>
       <w:pPr>
         <w:pStyle w:val="Caption"/>
-      </w:pPr>
-      <w:r>
+        <w:spacing w:line="480" w:lineRule="auto"/>
+        <w:rPr>
+          <w:rFonts w:ascii="Times New Roman" w:hAnsi="Times New Roman" w:cs="Times New Roman"/>
+          <w:color w:val="auto"/>
+          <w:sz w:val="24"/>
+          <w:szCs w:val="24"/>
+        </w:rPr>
+      </w:pPr>
+      <w:r>
+        <w:rPr>
+          <w:rFonts w:ascii="Times New Roman" w:hAnsi="Times New Roman" w:cs="Times New Roman"/>
+          <w:color w:val="auto"/>
+          <w:sz w:val="24"/>
+          <w:szCs w:val="24"/>
+        </w:rPr>
         <w:t xml:space="preserve">Figure </w:t>
       </w:r>
       <w:r>
+        <w:rPr>
+          <w:rFonts w:ascii="Times New Roman" w:hAnsi="Times New Roman" w:cs="Times New Roman"/>
+          <w:color w:val="auto"/>
+          <w:sz w:val="24"/>
+          <w:szCs w:val="24"/>
+        </w:rPr>
         <w:fldChar w:fldCharType="begin"/>
       </w:r>
       <w:r>
+        <w:rPr>
+          <w:rFonts w:ascii="Times New Roman" w:hAnsi="Times New Roman" w:cs="Times New Roman"/>
+          <w:color w:val="auto"/>
+          <w:sz w:val="24"/>
+          <w:szCs w:val="24"/>
+        </w:rPr>
         <w:instrText xml:space="preserve"> SEQ Figure \* ARABIC </w:instrText>
       </w:r>
       <w:r>
+        <w:rPr>
+          <w:rFonts w:ascii="Times New Roman" w:hAnsi="Times New Roman" w:cs="Times New Roman"/>
+          <w:color w:val="auto"/>
+          <w:sz w:val="24"/>
+          <w:szCs w:val="24"/>
+        </w:rPr>
         <w:fldChar w:fldCharType="separate"/>
       </w:r>
       <w:r>
         <w:rPr>
+          <w:rFonts w:ascii="Times New Roman" w:hAnsi="Times New Roman" w:cs="Times New Roman"/>
           <w:noProof/>
+          <w:color w:val="auto"/>
+          <w:sz w:val="24"/>
+          <w:szCs w:val="24"/>
         </w:rPr>
         <w:t>1</w:t>
       </w:r>
       <w:r>
+        <w:rPr>
+          <w:rFonts w:ascii="Times New Roman" w:hAnsi="Times New Roman" w:cs="Times New Roman"/>
+          <w:color w:val="auto"/>
+          <w:sz w:val="24"/>
+          <w:szCs w:val="24"/>
+        </w:rPr>
         <w:fldChar w:fldCharType="end"/>
       </w:r>
       <w:r>
+        <w:rPr>
+          <w:rFonts w:ascii="Times New Roman" w:hAnsi="Times New Roman" w:cs="Times New Roman"/>
+          <w:color w:val="auto"/>
+          <w:sz w:val="24"/>
+          <w:szCs w:val="24"/>
+        </w:rPr>
         <w:t xml:space="preserve">: Secure Electronic Transaction (SET) </w:t>
       </w:r>
       <w:r>
+        <w:rPr>
+          <w:rFonts w:ascii="Times New Roman" w:hAnsi="Times New Roman" w:cs="Times New Roman"/>
+          <w:color w:val="auto"/>
+          <w:sz w:val="24"/>
+          <w:szCs w:val="24"/>
+        </w:rPr>
         <w:t xml:space="preserve">- </w:t>
       </w:r>
       <w:proofErr w:type="spellStart"/>
       <w:r>
+        <w:rPr>
+          <w:rFonts w:ascii="Times New Roman" w:hAnsi="Times New Roman" w:cs="Times New Roman"/>
+          <w:color w:val="auto"/>
+          <w:sz w:val="24"/>
+          <w:szCs w:val="24"/>
+        </w:rPr>
         <w:t>Korhonen</w:t>
       </w:r>
       <w:proofErr w:type="spellEnd"/>
       <w:r>
+        <w:rPr>
+          <w:rFonts w:ascii="Times New Roman" w:hAnsi="Times New Roman" w:cs="Times New Roman"/>
+          <w:color w:val="auto"/>
+          <w:sz w:val="24"/>
+          <w:szCs w:val="24"/>
+        </w:rPr>
         <w:t>, M. (</w:t>
       </w:r>
       <w:proofErr w:type="spellStart"/>
       <w:r>
+        <w:rPr>
+          <w:rFonts w:ascii="Times New Roman" w:hAnsi="Times New Roman" w:cs="Times New Roman"/>
+          <w:color w:val="auto"/>
+          <w:sz w:val="24"/>
+          <w:szCs w:val="24"/>
+        </w:rPr>
         <w:t>n.d.</w:t>
       </w:r>
       <w:proofErr w:type="spellEnd"/>
       <w:r>
+        <w:rPr>
+          <w:rFonts w:ascii="Times New Roman" w:hAnsi="Times New Roman" w:cs="Times New Roman"/>
+          <w:color w:val="auto"/>
+          <w:sz w:val="24"/>
+          <w:szCs w:val="24"/>
+        </w:rPr>
         <w:t>). Secure Electronic Transaction (SET). R</w:t>
       </w:r>
       <w:r>
+        <w:rPr>
+          <w:rFonts w:ascii="Times New Roman" w:hAnsi="Times New Roman" w:cs="Times New Roman"/>
+          <w:color w:val="auto"/>
+          <w:sz w:val="24"/>
+          <w:szCs w:val="24"/>
+        </w:rPr>
         <w:t xml:space="preserve">etrieved January 4, 2016, from </w:t>
       </w:r>
       <w:r>
+        <w:rPr>
+          <w:rFonts w:ascii="Times New Roman" w:hAnsi="Times New Roman" w:cs="Times New Roman"/>
+          <w:color w:val="auto"/>
+          <w:sz w:val="24"/>
+          <w:szCs w:val="24"/>
+        </w:rPr>
         <w:t>http://www.tml.tkk.fi/Opinnot/Tik-110.501/1996/seminars/works/set/SET.html</w:t>
       </w:r>
     </w:p>
     <w:p>
-      <w:r>
+      <w:pPr>
+        <w:spacing w:line="480" w:lineRule="auto"/>
+        <w:rPr>
+          <w:rFonts w:ascii="Times New Roman" w:hAnsi="Times New Roman" w:cs="Times New Roman"/>
+          <w:sz w:val="24"/>
+          <w:szCs w:val="24"/>
+        </w:rPr>
+      </w:pPr>
+      <w:r>
+        <w:rPr>
+          <w:rFonts w:ascii="Times New Roman" w:hAnsi="Times New Roman" w:cs="Times New Roman"/>
+          <w:sz w:val="24"/>
+          <w:szCs w:val="24"/>
+        </w:rPr>
         <w:t>SECURE SOCKET LAYER</w:t>
       </w:r>
     </w:p>
     <w:p>
       <w:pPr>
+        <w:spacing w:line="480" w:lineRule="auto"/>
         <w:ind w:firstLine="720"/>
-      </w:pPr>
-      <w:r>
+        <w:rPr>
+          <w:rFonts w:ascii="Times New Roman" w:hAnsi="Times New Roman" w:cs="Times New Roman"/>
+          <w:sz w:val="24"/>
+          <w:szCs w:val="24"/>
+        </w:rPr>
+      </w:pPr>
+      <w:r>
+        <w:rPr>
+          <w:rFonts w:ascii="Times New Roman" w:hAnsi="Times New Roman" w:cs="Times New Roman"/>
+          <w:sz w:val="24"/>
+          <w:szCs w:val="24"/>
+        </w:rPr>
         <w:t xml:space="preserve">In 1994, Netscape created and adopted the use of the Secure Sockets Layer Protocol (SSL) in order to encrypt the data path from the client to a server.  “SSL creates and encrypted connection between your web server and your </w:t>
       </w:r>
       <w:r>
+        <w:rPr>
+          <w:rFonts w:ascii="Times New Roman" w:hAnsi="Times New Roman" w:cs="Times New Roman"/>
+          <w:sz w:val="24"/>
+          <w:szCs w:val="24"/>
+        </w:rPr>
         <w:t>visitor’s</w:t>
       </w:r>
       <w:r>
+        <w:rPr>
+          <w:rFonts w:ascii="Times New Roman" w:hAnsi="Times New Roman" w:cs="Times New Roman"/>
+          <w:sz w:val="24"/>
+          <w:szCs w:val="24"/>
+        </w:rPr>
         <w:t xml:space="preserve"> web browser” </w:t>
       </w:r>
       <w:r>
+        <w:rPr>
+          <w:rFonts w:ascii="Times New Roman" w:hAnsi="Times New Roman" w:cs="Times New Roman"/>
+          <w:sz w:val="24"/>
+          <w:szCs w:val="24"/>
+        </w:rPr>
         <w:t xml:space="preserve">with public and private key pairs </w:t>
       </w:r>
       <w:r>
-        <w:t xml:space="preserve">(“What is </w:t>
-      </w:r>
-      <w:r>
+        <w:rPr>
+          <w:rFonts w:ascii="Times New Roman" w:hAnsi="Times New Roman" w:cs="Times New Roman"/>
+          <w:sz w:val="24"/>
+          <w:szCs w:val="24"/>
+        </w:rPr>
+        <w:t>(“What is SSL”, 2015). This encrypted communication path enables a user to confidently transmit private data without, eavesdropping, data tampering, or message forgery</w:t>
+      </w:r>
+      <w:r>
+        <w:rPr>
+          <w:rFonts w:ascii="Times New Roman" w:hAnsi="Times New Roman" w:cs="Times New Roman"/>
+          <w:sz w:val="24"/>
+          <w:szCs w:val="24"/>
+        </w:rPr>
+        <w:t xml:space="preserve"> (“History of SSL”, 2015)</w:t>
+      </w:r>
+      <w:r>
+        <w:rPr>
+          <w:rFonts w:ascii="Times New Roman" w:hAnsi="Times New Roman" w:cs="Times New Roman"/>
+          <w:sz w:val="24"/>
+          <w:szCs w:val="24"/>
+        </w:rPr>
+        <w:t>.</w:t>
+      </w:r>
+    </w:p>
+    <w:p>
+      <w:pPr>
+        <w:spacing w:line="480" w:lineRule="auto"/>
+        <w:ind w:firstLine="720"/>
+        <w:rPr>
+          <w:rFonts w:ascii="Times New Roman" w:hAnsi="Times New Roman" w:cs="Times New Roman"/>
+          <w:sz w:val="24"/>
+          <w:szCs w:val="24"/>
+        </w:rPr>
+      </w:pPr>
+      <w:r>
+        <w:rPr>
+          <w:rFonts w:ascii="Times New Roman" w:hAnsi="Times New Roman" w:cs="Times New Roman"/>
+          <w:sz w:val="24"/>
+          <w:szCs w:val="24"/>
+        </w:rPr>
         <w:lastRenderedPageBreak/>
-        <w:t>SSL”, 2015). This encrypted communication path enables a user to confidently transmit private data without, eavesdropping, data tampering, or message forgery</w:t>
-      </w:r>
-      <w:r>
-        <w:t xml:space="preserve"> (“History of SSL”, 2015)</w:t>
-      </w:r>
-      <w:r>
-        <w:t>.</w:t>
-      </w:r>
-    </w:p>
-    <w:p>
-      <w:pPr>
-        <w:ind w:firstLine="720"/>
-      </w:pPr>
-      <w:r>
         <w:t xml:space="preserve">To enable SSL on a given web server a SSL Certificate must be obtained.  The SSL Certificate identifies the owner and must be installed on the server.  Either a padlock icon or a green address bar in the web browser indicates that there is an SSL Certificate in use.  This visual indicator allows the user to be confident while sending secure data that their information is protected and only seen by the organization that owns the website </w:t>
       </w:r>
       <w:r>
+        <w:rPr>
+          <w:rFonts w:ascii="Times New Roman" w:hAnsi="Times New Roman" w:cs="Times New Roman"/>
+          <w:sz w:val="24"/>
+          <w:szCs w:val="24"/>
+        </w:rPr>
         <w:t>(“What is SSL”, 2015).</w:t>
       </w:r>
     </w:p>
     <w:p>
-      <w:r>
+      <w:pPr>
+        <w:spacing w:line="480" w:lineRule="auto"/>
+        <w:rPr>
+          <w:rFonts w:ascii="Times New Roman" w:hAnsi="Times New Roman" w:cs="Times New Roman"/>
+          <w:sz w:val="24"/>
+          <w:szCs w:val="24"/>
+        </w:rPr>
+      </w:pPr>
+      <w:r>
+        <w:rPr>
+          <w:rFonts w:ascii="Times New Roman" w:hAnsi="Times New Roman" w:cs="Times New Roman"/>
+          <w:sz w:val="24"/>
+          <w:szCs w:val="24"/>
+        </w:rPr>
         <w:t xml:space="preserve">TRANSPORT LAYER SECURITY </w:t>
       </w:r>
     </w:p>
     <w:p>
-      <w:r>
+      <w:pPr>
+        <w:spacing w:line="480" w:lineRule="auto"/>
+        <w:rPr>
+          <w:rFonts w:ascii="Times New Roman" w:hAnsi="Times New Roman" w:cs="Times New Roman"/>
+          <w:sz w:val="24"/>
+          <w:szCs w:val="24"/>
+        </w:rPr>
+      </w:pPr>
+      <w:r>
+        <w:rPr>
+          <w:rFonts w:ascii="Times New Roman" w:hAnsi="Times New Roman" w:cs="Times New Roman"/>
+          <w:sz w:val="24"/>
+          <w:szCs w:val="24"/>
+        </w:rPr>
         <w:tab/>
         <w:t>Transport Layer Security (TLS)</w:t>
       </w:r>
       <w:r>
+        <w:rPr>
+          <w:rFonts w:ascii="Times New Roman" w:hAnsi="Times New Roman" w:cs="Times New Roman"/>
+          <w:sz w:val="24"/>
+          <w:szCs w:val="24"/>
+        </w:rPr>
         <w:t>, established in 1996,</w:t>
       </w:r>
       <w:r>
+        <w:rPr>
+          <w:rFonts w:ascii="Times New Roman" w:hAnsi="Times New Roman" w:cs="Times New Roman"/>
+          <w:sz w:val="24"/>
+          <w:szCs w:val="24"/>
+        </w:rPr>
         <w:t xml:space="preserve"> like SSL ensures communications are encrypted via users and web sites, but it also employs the use of cryptography.  TLS is composed of two layers, the TLS Record Protocol and the TLS Handshake Protocol.  </w:t>
       </w:r>
       <w:r>
-        <w:t xml:space="preserve">The </w:t>
-      </w:r>
-      <w:r>
-        <w:t>TLS Record Protocol</w:t>
-      </w:r>
-      <w:r>
-        <w:t xml:space="preserve"> can be encrypted or not and as such is able to utilize encryption methods like the Data Encryption Standard (DES) or the Advanced Encryption Standard (AES).</w:t>
-      </w:r>
-      <w:r>
-        <w:t xml:space="preserve"> </w:t>
-      </w:r>
-      <w:r>
-        <w:t>The TLS Handshake Protocol</w:t>
-      </w:r>
-      <w:r>
-        <w:t xml:space="preserve"> enables the server and client to authenticate each other prior to sending, receiving data.  This is done by negotiating algorithms and cryptographic keys (“What is Transport”, 2015).</w:t>
-      </w:r>
-    </w:p>
-    <w:p>
-      <w:r>
+        <w:rPr>
+          <w:rFonts w:ascii="Times New Roman" w:hAnsi="Times New Roman" w:cs="Times New Roman"/>
+          <w:sz w:val="24"/>
+          <w:szCs w:val="24"/>
+        </w:rPr>
+        <w:t>The TLS Record Protocol can be encrypted or not and as such is able to utilize encryption methods like the Data Encryption Standard (DES) or the Advanced Encryption Standard (AES).</w:t>
+      </w:r>
+      <w:r>
+        <w:rPr>
+          <w:rFonts w:ascii="Times New Roman" w:hAnsi="Times New Roman" w:cs="Times New Roman"/>
+          <w:sz w:val="24"/>
+          <w:szCs w:val="24"/>
+        </w:rPr>
+        <w:t xml:space="preserve"> The TLS Handshake Protocol enables the server and client to authenticate each other prior to sending, receiving data.  This is done by negotiating algorithms and cryptographic keys (“What is Transport”, 2015).</w:t>
+      </w:r>
+    </w:p>
+    <w:p>
+      <w:pPr>
+        <w:spacing w:line="480" w:lineRule="auto"/>
+        <w:rPr>
+          <w:rFonts w:ascii="Times New Roman" w:hAnsi="Times New Roman" w:cs="Times New Roman"/>
+          <w:sz w:val="24"/>
+          <w:szCs w:val="24"/>
+        </w:rPr>
+      </w:pPr>
+      <w:r>
+        <w:rPr>
+          <w:rFonts w:ascii="Times New Roman" w:hAnsi="Times New Roman" w:cs="Times New Roman"/>
+          <w:sz w:val="24"/>
+          <w:szCs w:val="24"/>
+        </w:rPr>
         <w:t>HYPER TEXT TRANSFER PROTOCOL</w:t>
       </w:r>
     </w:p>
     <w:p>
       <w:pPr>
+        <w:spacing w:line="480" w:lineRule="auto"/>
         <w:ind w:firstLine="720"/>
-      </w:pPr>
-      <w:r>
+        <w:rPr>
+          <w:rFonts w:ascii="Times New Roman" w:hAnsi="Times New Roman" w:cs="Times New Roman"/>
+          <w:sz w:val="24"/>
+          <w:szCs w:val="24"/>
+        </w:rPr>
+      </w:pPr>
+      <w:r>
+        <w:rPr>
+          <w:rFonts w:ascii="Times New Roman" w:hAnsi="Times New Roman" w:cs="Times New Roman"/>
+          <w:sz w:val="24"/>
+          <w:szCs w:val="24"/>
+        </w:rPr>
         <w:t>Hypertext Transfer Protocol (HTTP) is a set of rules that has been established in order to transmit files across the internet.  These files can be any form of multimedia such as, text, graphic images, sound, and video, files.  Furthermore, these files may contain references to other files that, with selection, elicit additional transfer requests; thereby, defining the implications of the hypertext portion of HTTP</w:t>
       </w:r>
       <w:r>
+        <w:rPr>
+          <w:rFonts w:ascii="Times New Roman" w:hAnsi="Times New Roman" w:cs="Times New Roman"/>
+          <w:sz w:val="24"/>
+          <w:szCs w:val="24"/>
+        </w:rPr>
         <w:t xml:space="preserve"> (“What is HTTP”, 2015)</w:t>
       </w:r>
       <w:r>
+        <w:rPr>
+          <w:rFonts w:ascii="Times New Roman" w:hAnsi="Times New Roman" w:cs="Times New Roman"/>
+          <w:sz w:val="24"/>
+          <w:szCs w:val="24"/>
+        </w:rPr>
         <w:t xml:space="preserve">. </w:t>
       </w:r>
     </w:p>
     <w:p>
       <w:pPr>
+        <w:spacing w:line="480" w:lineRule="auto"/>
         <w:ind w:firstLine="720"/>
-      </w:pPr>
-      <w:r>
+        <w:rPr>
+          <w:rFonts w:ascii="Times New Roman" w:hAnsi="Times New Roman" w:cs="Times New Roman"/>
+          <w:sz w:val="24"/>
+          <w:szCs w:val="24"/>
+        </w:rPr>
+      </w:pPr>
+      <w:r>
+        <w:rPr>
+          <w:rFonts w:ascii="Times New Roman" w:hAnsi="Times New Roman" w:cs="Times New Roman"/>
+          <w:sz w:val="24"/>
+          <w:szCs w:val="24"/>
+        </w:rPr>
         <w:t>Users’</w:t>
       </w:r>
       <w:r>
+        <w:rPr>
+          <w:rFonts w:ascii="Times New Roman" w:hAnsi="Times New Roman" w:cs="Times New Roman"/>
+          <w:sz w:val="24"/>
+          <w:szCs w:val="24"/>
+        </w:rPr>
         <w:t xml:space="preserve"> browsers act as an HTTP client</w:t>
       </w:r>
       <w:r>
-        <w:t xml:space="preserve"> which send requests to server machines.  As soon as the user opens a browser, she inadvertently makes use of HTTP which is an application protocol that runs on top of the TCP/IP suite of protocols.  Any web server must not only have the web page files it can serve, but also a HTTP daemon.  The HTTP daemon is a program that waits for HTTP requests and handles them, when they arrive (“What is HTTP”, 2015).</w:t>
-      </w:r>
-    </w:p>
-    <w:p>
-      <w:r>
+        <w:rPr>
+          <w:rFonts w:ascii="Times New Roman" w:hAnsi="Times New Roman" w:cs="Times New Roman"/>
+          <w:sz w:val="24"/>
+          <w:szCs w:val="24"/>
+        </w:rPr>
+        <w:t xml:space="preserve"> which send requests to server machines.  As soon as the user opens a browser, she inadvertently makes use of HTTP which is an application </w:t>
+      </w:r>
+      <w:r>
+        <w:rPr>
+          <w:rFonts w:ascii="Times New Roman" w:hAnsi="Times New Roman" w:cs="Times New Roman"/>
+          <w:sz w:val="24"/>
+          <w:szCs w:val="24"/>
+        </w:rPr>
+        <w:lastRenderedPageBreak/>
+        <w:t>protocol that runs on top of the TCP/IP suite of protocols.  Any web server must not only have the web page files it can serve, but also a HTTP daemon.  The HTTP daemon is a program that waits for HTTP requests and handles them, when they arrive (“What is HTTP”, 2015).</w:t>
+      </w:r>
+    </w:p>
+    <w:p>
+      <w:pPr>
+        <w:spacing w:line="480" w:lineRule="auto"/>
+        <w:rPr>
+          <w:rFonts w:ascii="Times New Roman" w:hAnsi="Times New Roman" w:cs="Times New Roman"/>
+          <w:sz w:val="24"/>
+          <w:szCs w:val="24"/>
+        </w:rPr>
+      </w:pPr>
+      <w:r>
+        <w:rPr>
+          <w:rFonts w:ascii="Times New Roman" w:hAnsi="Times New Roman" w:cs="Times New Roman"/>
+          <w:sz w:val="24"/>
+          <w:szCs w:val="24"/>
+        </w:rPr>
         <w:t>HYPER TEXT TRANSFER PROTOCOL SECURE</w:t>
       </w:r>
     </w:p>
     <w:p>
       <w:pPr>
+        <w:spacing w:line="480" w:lineRule="auto"/>
         <w:ind w:firstLine="720"/>
-      </w:pPr>
-      <w:r>
+        <w:rPr>
+          <w:rFonts w:ascii="Times New Roman" w:hAnsi="Times New Roman" w:cs="Times New Roman"/>
+          <w:sz w:val="24"/>
+          <w:szCs w:val="24"/>
+        </w:rPr>
+      </w:pPr>
+      <w:r>
+        <w:rPr>
+          <w:rFonts w:ascii="Times New Roman" w:hAnsi="Times New Roman" w:cs="Times New Roman"/>
+          <w:sz w:val="24"/>
+          <w:szCs w:val="24"/>
+        </w:rPr>
         <w:t>Hypertext transfer protocol secure (HTTPS)</w:t>
       </w:r>
       <w:r>
+        <w:rPr>
+          <w:rFonts w:ascii="Times New Roman" w:hAnsi="Times New Roman" w:cs="Times New Roman"/>
+          <w:sz w:val="24"/>
+          <w:szCs w:val="24"/>
+        </w:rPr>
         <w:t xml:space="preserve"> also known as, HTTP over SSL, HTTP over TSL, and HTTP Secure, is a protocol for secure communication over the internet and is the secure version of HTTP.  HTTPS utilizes asymmetric Public Key Infrastructure (PKI) with either SSL or TSL during implementation.  </w:t>
       </w:r>
     </w:p>
     <w:p>
       <w:pPr>
+        <w:spacing w:line="480" w:lineRule="auto"/>
         <w:ind w:firstLine="720"/>
-      </w:pPr>
-      <w:r>
+        <w:rPr>
+          <w:rFonts w:ascii="Times New Roman" w:hAnsi="Times New Roman" w:cs="Times New Roman"/>
+          <w:sz w:val="24"/>
+          <w:szCs w:val="24"/>
+        </w:rPr>
+      </w:pPr>
+      <w:r>
+        <w:rPr>
+          <w:rFonts w:ascii="Times New Roman" w:hAnsi="Times New Roman" w:cs="Times New Roman"/>
+          <w:sz w:val="24"/>
+          <w:szCs w:val="24"/>
+        </w:rPr>
         <w:t xml:space="preserve">Upon requesting an HTTPS connection to a webpage, the server responds with its SSL Certificate.  Within the certificate lies the public key which is needed to begin the secure session.  </w:t>
       </w:r>
       <w:r>
+        <w:rPr>
+          <w:rFonts w:ascii="Times New Roman" w:hAnsi="Times New Roman" w:cs="Times New Roman"/>
+          <w:sz w:val="24"/>
+          <w:szCs w:val="24"/>
+        </w:rPr>
         <w:t>Next, the browser and the server initiate the ‘SSL handshake’.  This is done through the encryption process of either SSL or TSL.  Once the trusted SSL or TSL Digital Certificate is used, users, depending on the web browser being used, will see a padlock or a green address bar.  The green address bar specifically indicates when an Extended Validation Certificate is being utilized (“What is HTTPS”, 2015).</w:t>
       </w:r>
     </w:p>
     <w:p>
-      <w:r>
-        <w:t>Websites specifics protocols</w:t>
-      </w:r>
-    </w:p>
-    <w:p>
-      <w:r>
-        <w:lastRenderedPageBreak/>
+      <w:pPr>
+        <w:spacing w:line="480" w:lineRule="auto"/>
+        <w:rPr>
+          <w:rFonts w:ascii="Times New Roman" w:hAnsi="Times New Roman" w:cs="Times New Roman"/>
+          <w:sz w:val="24"/>
+          <w:szCs w:val="24"/>
+        </w:rPr>
+      </w:pPr>
+      <w:r>
+        <w:rPr>
+          <w:rFonts w:ascii="Times New Roman" w:hAnsi="Times New Roman" w:cs="Times New Roman"/>
+          <w:sz w:val="24"/>
+          <w:szCs w:val="24"/>
+        </w:rPr>
+        <w:t>COMMON WEBSITE SHOPPING</w:t>
+      </w:r>
+    </w:p>
+    <w:p>
+      <w:pPr>
+        <w:spacing w:line="480" w:lineRule="auto"/>
+        <w:rPr>
+          <w:rFonts w:ascii="Times New Roman" w:hAnsi="Times New Roman" w:cs="Times New Roman"/>
+          <w:sz w:val="24"/>
+          <w:szCs w:val="24"/>
+        </w:rPr>
+      </w:pPr>
+      <w:r>
+        <w:rPr>
+          <w:rFonts w:ascii="Times New Roman" w:hAnsi="Times New Roman" w:cs="Times New Roman"/>
+          <w:sz w:val="24"/>
+          <w:szCs w:val="24"/>
+        </w:rPr>
         <w:t>AMAZON</w:t>
       </w:r>
     </w:p>
     <w:p>
-      <w:r>
+      <w:pPr>
+        <w:spacing w:line="480" w:lineRule="auto"/>
+        <w:rPr>
+          <w:rFonts w:ascii="Times New Roman" w:hAnsi="Times New Roman" w:cs="Times New Roman"/>
+          <w:sz w:val="24"/>
+          <w:szCs w:val="24"/>
+        </w:rPr>
+      </w:pPr>
+      <w:r>
+        <w:rPr>
+          <w:rFonts w:ascii="Times New Roman" w:hAnsi="Times New Roman" w:cs="Times New Roman"/>
+          <w:sz w:val="24"/>
+          <w:szCs w:val="24"/>
+        </w:rPr>
         <w:tab/>
         <w:t>Upon navigating to Amazon’s shopping cart</w:t>
       </w:r>
       <w:r>
+        <w:rPr>
+          <w:rFonts w:ascii="Times New Roman" w:hAnsi="Times New Roman" w:cs="Times New Roman"/>
+          <w:sz w:val="24"/>
+          <w:szCs w:val="24"/>
+        </w:rPr>
         <w:t xml:space="preserve"> web page</w:t>
       </w:r>
       <w:r>
+        <w:rPr>
+          <w:rFonts w:ascii="Times New Roman" w:hAnsi="Times New Roman" w:cs="Times New Roman"/>
+          <w:sz w:val="24"/>
+          <w:szCs w:val="24"/>
+        </w:rPr>
         <w:t xml:space="preserve"> from the signed</w:t>
       </w:r>
       <w:r>
+        <w:rPr>
+          <w:rFonts w:ascii="Times New Roman" w:hAnsi="Times New Roman" w:cs="Times New Roman"/>
+          <w:sz w:val="24"/>
+          <w:szCs w:val="24"/>
+        </w:rPr>
         <w:t>-in</w:t>
       </w:r>
       <w:r>
+        <w:rPr>
+          <w:rFonts w:ascii="Times New Roman" w:hAnsi="Times New Roman" w:cs="Times New Roman"/>
+          <w:sz w:val="24"/>
+          <w:szCs w:val="24"/>
+        </w:rPr>
         <w:t xml:space="preserve"> user portion of their site, the session becomes secure.  The Uniform Resource Locator (URL) switches from the standard </w:t>
       </w:r>
       <w:hyperlink r:id="rId8" w:history="1">
         <w:r>
           <w:rPr>
             <w:rStyle w:val="Hyperlink"/>
+            <w:rFonts w:ascii="Times New Roman" w:hAnsi="Times New Roman" w:cs="Times New Roman"/>
+            <w:color w:val="auto"/>
+            <w:sz w:val="24"/>
+            <w:szCs w:val="24"/>
+            <w:u w:val="none"/>
           </w:rPr>
           <w:t>www.amazon.com</w:t>
         </w:r>
       </w:hyperlink>
       <w:r>
-        <w:t xml:space="preserve"> address to the secure HTTPS utilizing TLS.  Additional visual indicators are given with a green padlock and the ‘</w:t>
-      </w:r>
-      <w:r>
-        <w:rPr>
-          <w:color w:val="00B050"/>
-        </w:rPr>
-        <w:t>https:</w:t>
-      </w:r>
-      <w:r>
-        <w:t>’</w:t>
-      </w:r>
-      <w:r>
-        <w:t xml:space="preserve"> prefix in the URL. </w:t>
-      </w:r>
-    </w:p>
-    <w:p>
-      <w:r>
+        <w:rPr>
+          <w:rFonts w:ascii="Times New Roman" w:hAnsi="Times New Roman" w:cs="Times New Roman"/>
+          <w:sz w:val="24"/>
+          <w:szCs w:val="24"/>
+        </w:rPr>
+        <w:t xml:space="preserve"> address to the secure HTTPS utilizing TLS.  Additional visual indicators are given with a green padlock and the ‘https:’ prefix in the URL. </w:t>
+      </w:r>
+    </w:p>
+    <w:p>
+      <w:pPr>
+        <w:spacing w:line="480" w:lineRule="auto"/>
+        <w:rPr>
+          <w:rFonts w:ascii="Times New Roman" w:hAnsi="Times New Roman" w:cs="Times New Roman"/>
+          <w:sz w:val="24"/>
+          <w:szCs w:val="24"/>
+        </w:rPr>
+      </w:pPr>
+      <w:r>
+        <w:rPr>
+          <w:rFonts w:ascii="Times New Roman" w:hAnsi="Times New Roman" w:cs="Times New Roman"/>
+          <w:sz w:val="24"/>
+          <w:szCs w:val="24"/>
+        </w:rPr>
+        <w:lastRenderedPageBreak/>
         <w:t>Figure 2 is a snap shot of Amazon’s shopping cart page.</w:t>
       </w:r>
     </w:p>
     <w:p>
       <w:pPr>
         <w:keepNext/>
-      </w:pPr>
-      <w:r>
-        <w:rPr>
+        <w:spacing w:line="480" w:lineRule="auto"/>
+        <w:rPr>
+          <w:rFonts w:ascii="Times New Roman" w:hAnsi="Times New Roman" w:cs="Times New Roman"/>
+          <w:sz w:val="24"/>
+          <w:szCs w:val="24"/>
+        </w:rPr>
+      </w:pPr>
+      <w:r>
+        <w:rPr>
+          <w:rFonts w:ascii="Times New Roman" w:hAnsi="Times New Roman" w:cs="Times New Roman"/>
           <w:noProof/>
+          <w:sz w:val="24"/>
+          <w:szCs w:val="24"/>
         </w:rPr>
         <w:drawing>
-          <wp:inline distT="0" distB="0" distL="0" distR="0" wp14:anchorId="59EE0135" wp14:editId="1AB126F9">
+          <wp:inline distT="0" distB="0" distL="0" distR="0" wp14:anchorId="738B5160" wp14:editId="42BDC390">
             <wp:extent cx="5943600" cy="3004820"/>
             <wp:effectExtent l="0" t="0" r="0" b="5080"/>
             <wp:docPr id="2" name="Picture 2"/>
@@ -722,47 +1277,119 @@
     <w:p>
       <w:pPr>
         <w:pStyle w:val="Caption"/>
-      </w:pPr>
-      <w:r>
+        <w:spacing w:line="480" w:lineRule="auto"/>
+        <w:rPr>
+          <w:rFonts w:ascii="Times New Roman" w:hAnsi="Times New Roman" w:cs="Times New Roman"/>
+          <w:color w:val="auto"/>
+          <w:sz w:val="24"/>
+          <w:szCs w:val="24"/>
+        </w:rPr>
+      </w:pPr>
+      <w:r>
+        <w:rPr>
+          <w:rFonts w:ascii="Times New Roman" w:hAnsi="Times New Roman" w:cs="Times New Roman"/>
+          <w:color w:val="auto"/>
+          <w:sz w:val="24"/>
+          <w:szCs w:val="24"/>
+        </w:rPr>
         <w:t xml:space="preserve">Figure </w:t>
       </w:r>
       <w:r>
+        <w:rPr>
+          <w:rFonts w:ascii="Times New Roman" w:hAnsi="Times New Roman" w:cs="Times New Roman"/>
+          <w:color w:val="auto"/>
+          <w:sz w:val="24"/>
+          <w:szCs w:val="24"/>
+        </w:rPr>
         <w:fldChar w:fldCharType="begin"/>
       </w:r>
       <w:r>
+        <w:rPr>
+          <w:rFonts w:ascii="Times New Roman" w:hAnsi="Times New Roman" w:cs="Times New Roman"/>
+          <w:color w:val="auto"/>
+          <w:sz w:val="24"/>
+          <w:szCs w:val="24"/>
+        </w:rPr>
         <w:instrText xml:space="preserve"> SEQ Figure \* ARABIC </w:instrText>
       </w:r>
       <w:r>
+        <w:rPr>
+          <w:rFonts w:ascii="Times New Roman" w:hAnsi="Times New Roman" w:cs="Times New Roman"/>
+          <w:color w:val="auto"/>
+          <w:sz w:val="24"/>
+          <w:szCs w:val="24"/>
+        </w:rPr>
         <w:fldChar w:fldCharType="separate"/>
       </w:r>
       <w:r>
         <w:rPr>
+          <w:rFonts w:ascii="Times New Roman" w:hAnsi="Times New Roman" w:cs="Times New Roman"/>
           <w:noProof/>
+          <w:color w:val="auto"/>
+          <w:sz w:val="24"/>
+          <w:szCs w:val="24"/>
         </w:rPr>
         <w:t>2</w:t>
       </w:r>
       <w:r>
+        <w:rPr>
+          <w:rFonts w:ascii="Times New Roman" w:hAnsi="Times New Roman" w:cs="Times New Roman"/>
+          <w:color w:val="auto"/>
+          <w:sz w:val="24"/>
+          <w:szCs w:val="24"/>
+        </w:rPr>
         <w:fldChar w:fldCharType="end"/>
       </w:r>
       <w:r>
+        <w:rPr>
+          <w:rFonts w:ascii="Times New Roman" w:hAnsi="Times New Roman" w:cs="Times New Roman"/>
+          <w:color w:val="auto"/>
+          <w:sz w:val="24"/>
+          <w:szCs w:val="24"/>
+        </w:rPr>
         <w:t>: Amazon Shopping Cart Page -</w:t>
       </w:r>
       <w:r>
+        <w:rPr>
+          <w:rFonts w:ascii="Times New Roman" w:hAnsi="Times New Roman" w:cs="Times New Roman"/>
+          <w:color w:val="auto"/>
+          <w:sz w:val="24"/>
+          <w:szCs w:val="24"/>
+        </w:rPr>
         <w:t xml:space="preserve"> </w:t>
       </w:r>
       <w:r>
+        <w:rPr>
+          <w:rFonts w:ascii="Times New Roman" w:hAnsi="Times New Roman" w:cs="Times New Roman"/>
+          <w:color w:val="auto"/>
+          <w:sz w:val="24"/>
+          <w:szCs w:val="24"/>
+        </w:rPr>
         <w:t>Yo</w:t>
       </w:r>
       <w:r>
+        <w:rPr>
+          <w:rFonts w:ascii="Times New Roman" w:hAnsi="Times New Roman" w:cs="Times New Roman"/>
+          <w:color w:val="auto"/>
+          <w:sz w:val="24"/>
+          <w:szCs w:val="24"/>
+        </w:rPr>
         <w:t>ur Shopping Cart is empty. (2016</w:t>
       </w:r>
       <w:r>
+        <w:rPr>
+          <w:rFonts w:ascii="Times New Roman" w:hAnsi="Times New Roman" w:cs="Times New Roman"/>
+          <w:color w:val="auto"/>
+          <w:sz w:val="24"/>
+          <w:szCs w:val="24"/>
+        </w:rPr>
         <w:t>). Retrieved January 5, 2016, from https://www.amazon.com/gp/cart/view.html/ref=nav_cart</w:t>
       </w:r>
     </w:p>
     <w:p>
       <w:pPr>
         <w:pStyle w:val="Caption"/>
+        <w:spacing w:line="480" w:lineRule="auto"/>
         <w:rPr>
           <w:rFonts w:ascii="Times New Roman" w:hAnsi="Times New Roman" w:cs="Times New Roman"/>
           <w:i w:val="0"/>
@@ -779,125 +1406,238 @@
           <w:sz w:val="24"/>
           <w:szCs w:val="24"/>
         </w:rPr>
-        <w:t>E</w:t>
-      </w:r>
-      <w:r>
-        <w:rPr>
-          <w:rFonts w:ascii="Times New Roman" w:hAnsi="Times New Roman" w:cs="Times New Roman"/>
-          <w:i w:val="0"/>
-          <w:color w:val="auto"/>
-          <w:sz w:val="24"/>
-          <w:szCs w:val="24"/>
-        </w:rPr>
-        <w:t>BAY</w:t>
-      </w:r>
-    </w:p>
-    <w:p>
-      <w:pPr>
+        <w:t>EBAY</w:t>
+      </w:r>
+    </w:p>
+    <w:p>
+      <w:pPr>
+        <w:spacing w:line="480" w:lineRule="auto"/>
         <w:ind w:firstLine="720"/>
-      </w:pPr>
-      <w:r>
+        <w:rPr>
+          <w:rFonts w:ascii="Times New Roman" w:hAnsi="Times New Roman" w:cs="Times New Roman"/>
+          <w:sz w:val="24"/>
+          <w:szCs w:val="24"/>
+        </w:rPr>
+      </w:pPr>
+      <w:r>
+        <w:rPr>
+          <w:rFonts w:ascii="Times New Roman" w:hAnsi="Times New Roman" w:cs="Times New Roman"/>
+          <w:sz w:val="24"/>
+          <w:szCs w:val="24"/>
+        </w:rPr>
         <w:t xml:space="preserve">Upon navigating to </w:t>
       </w:r>
       <w:proofErr w:type="spellStart"/>
       <w:r>
+        <w:rPr>
+          <w:rFonts w:ascii="Times New Roman" w:hAnsi="Times New Roman" w:cs="Times New Roman"/>
+          <w:sz w:val="24"/>
+          <w:szCs w:val="24"/>
+        </w:rPr>
         <w:t>Ebay’s</w:t>
       </w:r>
       <w:proofErr w:type="spellEnd"/>
       <w:r>
+        <w:rPr>
+          <w:rFonts w:ascii="Times New Roman" w:hAnsi="Times New Roman" w:cs="Times New Roman"/>
+          <w:sz w:val="24"/>
+          <w:szCs w:val="24"/>
+        </w:rPr>
         <w:t xml:space="preserve"> shopping cart</w:t>
       </w:r>
       <w:r>
+        <w:rPr>
+          <w:rFonts w:ascii="Times New Roman" w:hAnsi="Times New Roman" w:cs="Times New Roman"/>
+          <w:sz w:val="24"/>
+          <w:szCs w:val="24"/>
+        </w:rPr>
         <w:t xml:space="preserve"> web page</w:t>
       </w:r>
       <w:r>
+        <w:rPr>
+          <w:rFonts w:ascii="Times New Roman" w:hAnsi="Times New Roman" w:cs="Times New Roman"/>
+          <w:sz w:val="24"/>
+          <w:szCs w:val="24"/>
+        </w:rPr>
         <w:t xml:space="preserve"> from the signed</w:t>
       </w:r>
       <w:r>
+        <w:rPr>
+          <w:rFonts w:ascii="Times New Roman" w:hAnsi="Times New Roman" w:cs="Times New Roman"/>
+          <w:sz w:val="24"/>
+          <w:szCs w:val="24"/>
+        </w:rPr>
         <w:t>-in</w:t>
       </w:r>
       <w:r>
+        <w:rPr>
+          <w:rFonts w:ascii="Times New Roman" w:hAnsi="Times New Roman" w:cs="Times New Roman"/>
+          <w:sz w:val="24"/>
+          <w:szCs w:val="24"/>
+        </w:rPr>
         <w:t xml:space="preserve"> user portion of their site, the session </w:t>
       </w:r>
       <w:r>
+        <w:rPr>
+          <w:rFonts w:ascii="Times New Roman" w:hAnsi="Times New Roman" w:cs="Times New Roman"/>
+          <w:sz w:val="24"/>
+          <w:szCs w:val="24"/>
+        </w:rPr>
         <w:t>remains</w:t>
       </w:r>
       <w:r>
+        <w:rPr>
+          <w:rFonts w:ascii="Times New Roman" w:hAnsi="Times New Roman" w:cs="Times New Roman"/>
+          <w:sz w:val="24"/>
+          <w:szCs w:val="24"/>
+        </w:rPr>
         <w:t xml:space="preserve"> </w:t>
       </w:r>
       <w:r>
+        <w:rPr>
+          <w:rFonts w:ascii="Times New Roman" w:hAnsi="Times New Roman" w:cs="Times New Roman"/>
+          <w:sz w:val="24"/>
+          <w:szCs w:val="24"/>
+        </w:rPr>
         <w:t>un</w:t>
       </w:r>
       <w:r>
+        <w:rPr>
+          <w:rFonts w:ascii="Times New Roman" w:hAnsi="Times New Roman" w:cs="Times New Roman"/>
+          <w:sz w:val="24"/>
+          <w:szCs w:val="24"/>
+        </w:rPr>
         <w:t xml:space="preserve">secure.  </w:t>
       </w:r>
       <w:r>
+        <w:rPr>
+          <w:rFonts w:ascii="Times New Roman" w:hAnsi="Times New Roman" w:cs="Times New Roman"/>
+          <w:sz w:val="24"/>
+          <w:szCs w:val="24"/>
+        </w:rPr>
         <w:t xml:space="preserve">On the next page, however, the user is asked to choose a payment option and it’s secure. </w:t>
       </w:r>
       <w:r>
+        <w:rPr>
+          <w:rFonts w:ascii="Times New Roman" w:hAnsi="Times New Roman" w:cs="Times New Roman"/>
+          <w:sz w:val="24"/>
+          <w:szCs w:val="24"/>
+        </w:rPr>
         <w:t>The URL switches from the standard</w:t>
       </w:r>
       <w:r>
+        <w:rPr>
+          <w:rFonts w:ascii="Times New Roman" w:hAnsi="Times New Roman" w:cs="Times New Roman"/>
+          <w:sz w:val="24"/>
+          <w:szCs w:val="24"/>
+        </w:rPr>
         <w:t>,</w:t>
       </w:r>
       <w:r>
+        <w:rPr>
+          <w:rFonts w:ascii="Times New Roman" w:hAnsi="Times New Roman" w:cs="Times New Roman"/>
+          <w:sz w:val="24"/>
+          <w:szCs w:val="24"/>
+        </w:rPr>
         <w:t xml:space="preserve"> </w:t>
       </w:r>
       <w:r>
-        <w:t>http://cart.payments.ebay.com/sc/add?ssPageName=CART:ATC&amp;item=iid:131660742904,qty:1</w:t>
-      </w:r>
-      <w:r>
-        <w:t>,</w:t>
-      </w:r>
-      <w:r>
-        <w:t xml:space="preserve"> address to the secure HTTPS utilizing TLS.  Additional visual indicators are given with a green padlock and the ‘</w:t>
-      </w:r>
-      <w:r>
-        <w:rPr>
-          <w:color w:val="00B050"/>
-        </w:rPr>
-        <w:t>https:</w:t>
-      </w:r>
-      <w:r>
-        <w:t>’</w:t>
-      </w:r>
-      <w:r>
-        <w:t xml:space="preserve"> prefix in the URL. </w:t>
-      </w:r>
-    </w:p>
-    <w:p>
-      <w:r>
+        <w:rPr>
+          <w:rFonts w:ascii="Times New Roman" w:hAnsi="Times New Roman" w:cs="Times New Roman"/>
+          <w:sz w:val="24"/>
+          <w:szCs w:val="24"/>
+        </w:rPr>
+        <w:t>http://cart.payments.ebay.com/sc/add?ssPageName=CART:ATC&amp;item=iid:131660742904,qty:1,</w:t>
+      </w:r>
+      <w:r>
+        <w:rPr>
+          <w:rFonts w:ascii="Times New Roman" w:hAnsi="Times New Roman" w:cs="Times New Roman"/>
+          <w:sz w:val="24"/>
+          <w:szCs w:val="24"/>
+        </w:rPr>
+        <w:t xml:space="preserve"> address to the secure HTTPS utilizing TLS.  Additional visual indicators are given with a green padlock and the ‘https:’ prefix in the URL. </w:t>
+      </w:r>
+    </w:p>
+    <w:p>
+      <w:pPr>
+        <w:spacing w:line="480" w:lineRule="auto"/>
+        <w:rPr>
+          <w:rFonts w:ascii="Times New Roman" w:hAnsi="Times New Roman" w:cs="Times New Roman"/>
+          <w:sz w:val="24"/>
+          <w:szCs w:val="24"/>
+        </w:rPr>
+      </w:pPr>
+      <w:r>
+        <w:rPr>
+          <w:rFonts w:ascii="Times New Roman" w:hAnsi="Times New Roman" w:cs="Times New Roman"/>
+          <w:sz w:val="24"/>
+          <w:szCs w:val="24"/>
+        </w:rPr>
         <w:t>Figure 3</w:t>
       </w:r>
       <w:r>
+        <w:rPr>
+          <w:rFonts w:ascii="Times New Roman" w:hAnsi="Times New Roman" w:cs="Times New Roman"/>
+          <w:sz w:val="24"/>
+          <w:szCs w:val="24"/>
+        </w:rPr>
         <w:t xml:space="preserve"> is a snap shot of </w:t>
       </w:r>
       <w:proofErr w:type="spellStart"/>
       <w:r>
+        <w:rPr>
+          <w:rFonts w:ascii="Times New Roman" w:hAnsi="Times New Roman" w:cs="Times New Roman"/>
+          <w:sz w:val="24"/>
+          <w:szCs w:val="24"/>
+        </w:rPr>
         <w:t>Ebay’s</w:t>
       </w:r>
       <w:proofErr w:type="spellEnd"/>
       <w:r>
+        <w:rPr>
+          <w:rFonts w:ascii="Times New Roman" w:hAnsi="Times New Roman" w:cs="Times New Roman"/>
+          <w:sz w:val="24"/>
+          <w:szCs w:val="24"/>
+        </w:rPr>
         <w:t xml:space="preserve"> </w:t>
       </w:r>
       <w:r>
+        <w:rPr>
+          <w:rFonts w:ascii="Times New Roman" w:hAnsi="Times New Roman" w:cs="Times New Roman"/>
+          <w:sz w:val="24"/>
+          <w:szCs w:val="24"/>
+        </w:rPr>
         <w:t>checkout page</w:t>
       </w:r>
       <w:r>
+        <w:rPr>
+          <w:rFonts w:ascii="Times New Roman" w:hAnsi="Times New Roman" w:cs="Times New Roman"/>
+          <w:sz w:val="24"/>
+          <w:szCs w:val="24"/>
+        </w:rPr>
         <w:t>.</w:t>
       </w:r>
     </w:p>
     <w:p>
       <w:pPr>
         <w:keepNext/>
-      </w:pPr>
-      <w:r>
-        <w:rPr>
+        <w:spacing w:line="480" w:lineRule="auto"/>
+        <w:rPr>
+          <w:rFonts w:ascii="Times New Roman" w:hAnsi="Times New Roman" w:cs="Times New Roman"/>
+          <w:sz w:val="24"/>
+          <w:szCs w:val="24"/>
+        </w:rPr>
+      </w:pPr>
+      <w:r>
+        <w:rPr>
+          <w:rFonts w:ascii="Times New Roman" w:hAnsi="Times New Roman" w:cs="Times New Roman"/>
           <w:noProof/>
+          <w:sz w:val="24"/>
+          <w:szCs w:val="24"/>
         </w:rPr>
         <w:lastRenderedPageBreak/>
         <w:drawing>
-          <wp:inline distT="0" distB="0" distL="0" distR="0" wp14:anchorId="7C0BF330" wp14:editId="717D69A7">
+          <wp:inline distT="0" distB="0" distL="0" distR="0" wp14:anchorId="0504568A" wp14:editId="12789CD7">
             <wp:extent cx="5943600" cy="3233420"/>
             <wp:effectExtent l="0" t="0" r="0" b="5080"/>
             <wp:docPr id="3" name="Picture 3"/>
@@ -936,126 +1676,281 @@
     <w:p>
       <w:pPr>
         <w:pStyle w:val="Caption"/>
-      </w:pPr>
-      <w:r>
+        <w:spacing w:line="480" w:lineRule="auto"/>
+        <w:rPr>
+          <w:rFonts w:ascii="Times New Roman" w:hAnsi="Times New Roman" w:cs="Times New Roman"/>
+          <w:color w:val="auto"/>
+          <w:sz w:val="24"/>
+          <w:szCs w:val="24"/>
+        </w:rPr>
+      </w:pPr>
+      <w:r>
+        <w:rPr>
+          <w:rFonts w:ascii="Times New Roman" w:hAnsi="Times New Roman" w:cs="Times New Roman"/>
+          <w:color w:val="auto"/>
+          <w:sz w:val="24"/>
+          <w:szCs w:val="24"/>
+        </w:rPr>
         <w:t xml:space="preserve">Figure </w:t>
       </w:r>
       <w:r>
+        <w:rPr>
+          <w:rFonts w:ascii="Times New Roman" w:hAnsi="Times New Roman" w:cs="Times New Roman"/>
+          <w:color w:val="auto"/>
+          <w:sz w:val="24"/>
+          <w:szCs w:val="24"/>
+        </w:rPr>
         <w:fldChar w:fldCharType="begin"/>
       </w:r>
       <w:r>
+        <w:rPr>
+          <w:rFonts w:ascii="Times New Roman" w:hAnsi="Times New Roman" w:cs="Times New Roman"/>
+          <w:color w:val="auto"/>
+          <w:sz w:val="24"/>
+          <w:szCs w:val="24"/>
+        </w:rPr>
         <w:instrText xml:space="preserve"> SEQ Figure \* ARABIC </w:instrText>
       </w:r>
       <w:r>
+        <w:rPr>
+          <w:rFonts w:ascii="Times New Roman" w:hAnsi="Times New Roman" w:cs="Times New Roman"/>
+          <w:color w:val="auto"/>
+          <w:sz w:val="24"/>
+          <w:szCs w:val="24"/>
+        </w:rPr>
         <w:fldChar w:fldCharType="separate"/>
       </w:r>
       <w:r>
         <w:rPr>
+          <w:rFonts w:ascii="Times New Roman" w:hAnsi="Times New Roman" w:cs="Times New Roman"/>
           <w:noProof/>
+          <w:color w:val="auto"/>
+          <w:sz w:val="24"/>
+          <w:szCs w:val="24"/>
         </w:rPr>
         <w:t>3</w:t>
       </w:r>
       <w:r>
+        <w:rPr>
+          <w:rFonts w:ascii="Times New Roman" w:hAnsi="Times New Roman" w:cs="Times New Roman"/>
+          <w:color w:val="auto"/>
+          <w:sz w:val="24"/>
+          <w:szCs w:val="24"/>
+        </w:rPr>
         <w:fldChar w:fldCharType="end"/>
       </w:r>
       <w:r>
+        <w:rPr>
+          <w:rFonts w:ascii="Times New Roman" w:hAnsi="Times New Roman" w:cs="Times New Roman"/>
+          <w:color w:val="auto"/>
+          <w:sz w:val="24"/>
+          <w:szCs w:val="24"/>
+        </w:rPr>
         <w:t xml:space="preserve">: </w:t>
       </w:r>
       <w:proofErr w:type="spellStart"/>
       <w:r>
+        <w:rPr>
+          <w:rFonts w:ascii="Times New Roman" w:hAnsi="Times New Roman" w:cs="Times New Roman"/>
+          <w:color w:val="auto"/>
+          <w:sz w:val="24"/>
+          <w:szCs w:val="24"/>
+        </w:rPr>
         <w:t>Ebay's</w:t>
       </w:r>
       <w:proofErr w:type="spellEnd"/>
       <w:r>
-        <w:t xml:space="preserve"> Checkout Page -</w:t>
-      </w:r>
-      <w:r>
+        <w:rPr>
+          <w:rFonts w:ascii="Times New Roman" w:hAnsi="Times New Roman" w:cs="Times New Roman"/>
+          <w:color w:val="auto"/>
+          <w:sz w:val="24"/>
+          <w:szCs w:val="24"/>
+        </w:rPr>
+        <w:t xml:space="preserve"> Checkout Page - </w:t>
+      </w:r>
+      <w:r>
+        <w:rPr>
+          <w:rFonts w:ascii="Times New Roman" w:hAnsi="Times New Roman" w:cs="Times New Roman"/>
+          <w:color w:val="auto"/>
+          <w:sz w:val="24"/>
+          <w:szCs w:val="24"/>
+        </w:rPr>
+        <w:t>Welcome to eBay. (2016). Retrieved January 5, 2016, from https://mbuy.ebay.com/xo?action=view&amp;sessionid=420969760013</w:t>
+      </w:r>
+    </w:p>
+    <w:p>
+      <w:pPr>
+        <w:spacing w:line="480" w:lineRule="auto"/>
+        <w:rPr>
+          <w:rFonts w:ascii="Times New Roman" w:hAnsi="Times New Roman" w:cs="Times New Roman"/>
+          <w:sz w:val="24"/>
+          <w:szCs w:val="24"/>
+        </w:rPr>
+      </w:pPr>
+      <w:r>
+        <w:rPr>
+          <w:rFonts w:ascii="Times New Roman" w:hAnsi="Times New Roman" w:cs="Times New Roman"/>
+          <w:sz w:val="24"/>
+          <w:szCs w:val="24"/>
+        </w:rPr>
+        <w:t>MACY*S</w:t>
+      </w:r>
+    </w:p>
+    <w:p>
+      <w:pPr>
+        <w:spacing w:line="480" w:lineRule="auto"/>
+        <w:ind w:firstLine="720"/>
+        <w:rPr>
+          <w:rFonts w:ascii="Times New Roman" w:hAnsi="Times New Roman" w:cs="Times New Roman"/>
+          <w:sz w:val="24"/>
+          <w:szCs w:val="24"/>
+        </w:rPr>
+      </w:pPr>
+      <w:r>
+        <w:rPr>
+          <w:rFonts w:ascii="Times New Roman" w:hAnsi="Times New Roman" w:cs="Times New Roman"/>
+          <w:sz w:val="24"/>
+          <w:szCs w:val="24"/>
+        </w:rPr>
+        <w:t xml:space="preserve">Upon navigating to </w:t>
+      </w:r>
+      <w:r>
+        <w:rPr>
+          <w:rFonts w:ascii="Times New Roman" w:hAnsi="Times New Roman" w:cs="Times New Roman"/>
+          <w:sz w:val="24"/>
+          <w:szCs w:val="24"/>
+        </w:rPr>
+        <w:t>Macy’s</w:t>
+      </w:r>
+      <w:r>
+        <w:rPr>
+          <w:rFonts w:ascii="Times New Roman" w:hAnsi="Times New Roman" w:cs="Times New Roman"/>
+          <w:sz w:val="24"/>
+          <w:szCs w:val="24"/>
+        </w:rPr>
+        <w:t xml:space="preserve"> shopping </w:t>
+      </w:r>
+      <w:r>
+        <w:rPr>
+          <w:rFonts w:ascii="Times New Roman" w:hAnsi="Times New Roman" w:cs="Times New Roman"/>
+          <w:sz w:val="24"/>
+          <w:szCs w:val="24"/>
+        </w:rPr>
+        <w:t xml:space="preserve">bag web page from the signed-in </w:t>
+      </w:r>
+      <w:r>
+        <w:rPr>
+          <w:rFonts w:ascii="Times New Roman" w:hAnsi="Times New Roman" w:cs="Times New Roman"/>
+          <w:sz w:val="24"/>
+          <w:szCs w:val="24"/>
+        </w:rPr>
+        <w:t xml:space="preserve">user portion of their site, the session remains unsecure.  On the next page, however, the user is asked to choose a payment option and it’s secure. The URL switches from the standard, </w:t>
+      </w:r>
+      <w:r>
+        <w:rPr>
+          <w:rFonts w:ascii="Times New Roman" w:hAnsi="Times New Roman" w:cs="Times New Roman"/>
+          <w:sz w:val="24"/>
+          <w:szCs w:val="24"/>
+        </w:rPr>
+        <w:t>http://www1.macys.com/bag/index.ognc?&amp;cm_sp=add_to_bag-_-checkout-_-men-men%27s+clothing-blazers+%26+sport+coats</w:t>
+      </w:r>
+      <w:r>
+        <w:rPr>
+          <w:rFonts w:ascii="Times New Roman" w:hAnsi="Times New Roman" w:cs="Times New Roman"/>
+          <w:sz w:val="24"/>
+          <w:szCs w:val="24"/>
+        </w:rPr>
+        <w:t xml:space="preserve">, address to the secure HTTPS utilizing TLS.  Additional visual indicators are given with a green padlock and the ‘https:’ prefix in the URL. </w:t>
+      </w:r>
+    </w:p>
+    <w:p>
+      <w:pPr>
+        <w:spacing w:line="480" w:lineRule="auto"/>
+        <w:rPr>
+          <w:rFonts w:ascii="Times New Roman" w:hAnsi="Times New Roman" w:cs="Times New Roman"/>
+          <w:sz w:val="24"/>
+          <w:szCs w:val="24"/>
+        </w:rPr>
+      </w:pPr>
+      <w:r>
+        <w:rPr>
+          <w:rFonts w:ascii="Times New Roman" w:hAnsi="Times New Roman" w:cs="Times New Roman"/>
+          <w:sz w:val="24"/>
+          <w:szCs w:val="24"/>
+        </w:rPr>
+        <w:t>Figure 4</w:t>
+      </w:r>
+      <w:r>
+        <w:rPr>
+          <w:rFonts w:ascii="Times New Roman" w:hAnsi="Times New Roman" w:cs="Times New Roman"/>
+          <w:sz w:val="24"/>
+          <w:szCs w:val="24"/>
+        </w:rPr>
+        <w:t xml:space="preserve"> is a snap shot of </w:t>
+      </w:r>
+      <w:r>
+        <w:rPr>
+          <w:rFonts w:ascii="Times New Roman" w:hAnsi="Times New Roman" w:cs="Times New Roman"/>
+          <w:sz w:val="24"/>
+          <w:szCs w:val="24"/>
+        </w:rPr>
+        <w:t>Macy’s</w:t>
+      </w:r>
+      <w:r>
+        <w:rPr>
+          <w:rFonts w:ascii="Times New Roman" w:hAnsi="Times New Roman" w:cs="Times New Roman"/>
+          <w:sz w:val="24"/>
+          <w:szCs w:val="24"/>
+        </w:rPr>
         <w:t xml:space="preserve"> </w:t>
       </w:r>
       <w:r>
-        <w:t>Welcome to eBay. (2016). Retrieved January 5, 2016, from https://mbuy.ebay.com/xo?action=view&amp;sessionid=420969760013</w:t>
-      </w:r>
-    </w:p>
-    <w:p>
-      <w:pPr>
-        <w:pStyle w:val="Caption"/>
-      </w:pPr>
-    </w:p>
-    <w:p>
-      <w:r>
-        <w:t>MACY*S</w:t>
-      </w:r>
-    </w:p>
-    <w:p>
-      <w:pPr>
-        <w:ind w:firstLine="720"/>
-      </w:pPr>
-      <w:r>
-        <w:t xml:space="preserve">Upon navigating to </w:t>
-      </w:r>
-      <w:r>
-        <w:t>Macy’s</w:t>
-      </w:r>
-      <w:r>
-        <w:t xml:space="preserve"> shopping </w:t>
-      </w:r>
-      <w:r>
-        <w:t xml:space="preserve">bag web page from the signed-in </w:t>
-      </w:r>
-      <w:r>
-        <w:t xml:space="preserve">user portion of their site, the session remains unsecure.  On the next page, however, the user is asked to choose a payment option and it’s secure. The URL switches from the standard, </w:t>
-      </w:r>
-      <w:r>
-        <w:t>http://www1.macys.com/bag/index.ognc?&amp;cm_sp=add_to_bag-_-checkout-_-men-men%27s+clothing-blazers+%26+sport+coats</w:t>
-      </w:r>
-      <w:r>
-        <w:t>, address to the secure HTTPS utilizing TLS.  Additional visual indicators are given with a green padlock and the ‘</w:t>
-      </w:r>
-      <w:r>
-        <w:rPr>
-          <w:color w:val="00B050"/>
-        </w:rPr>
-        <w:t>https:</w:t>
-      </w:r>
-      <w:r>
-        <w:t>’</w:t>
-      </w:r>
-      <w:r>
-        <w:t xml:space="preserve"> prefix in the URL. </w:t>
-      </w:r>
-    </w:p>
-    <w:p>
-      <w:r>
-        <w:t>Figure 4</w:t>
-      </w:r>
-      <w:r>
-        <w:t xml:space="preserve"> is a snap shot of </w:t>
-      </w:r>
-      <w:r>
-        <w:t>Macy’s</w:t>
-      </w:r>
-      <w:r>
-        <w:t xml:space="preserve"> </w:t>
-      </w:r>
-      <w:r>
+        <w:rPr>
+          <w:rFonts w:ascii="Times New Roman" w:hAnsi="Times New Roman" w:cs="Times New Roman"/>
+          <w:sz w:val="24"/>
+          <w:szCs w:val="24"/>
+        </w:rPr>
         <w:t>Shipping and Payment</w:t>
       </w:r>
       <w:r>
+        <w:rPr>
+          <w:rFonts w:ascii="Times New Roman" w:hAnsi="Times New Roman" w:cs="Times New Roman"/>
+          <w:sz w:val="24"/>
+          <w:szCs w:val="24"/>
+        </w:rPr>
         <w:t xml:space="preserve"> page.</w:t>
       </w:r>
     </w:p>
-    <w:p/>
+    <w:p>
+      <w:pPr>
+        <w:spacing w:line="480" w:lineRule="auto"/>
+        <w:rPr>
+          <w:rFonts w:ascii="Times New Roman" w:hAnsi="Times New Roman" w:cs="Times New Roman"/>
+          <w:sz w:val="24"/>
+          <w:szCs w:val="24"/>
+        </w:rPr>
+      </w:pPr>
+    </w:p>
     <w:p>
       <w:pPr>
         <w:keepNext/>
-      </w:pPr>
-      <w:r>
-        <w:rPr>
+        <w:spacing w:line="480" w:lineRule="auto"/>
+        <w:rPr>
+          <w:rFonts w:ascii="Times New Roman" w:hAnsi="Times New Roman" w:cs="Times New Roman"/>
+          <w:sz w:val="24"/>
+          <w:szCs w:val="24"/>
+        </w:rPr>
+      </w:pPr>
+      <w:r>
+        <w:rPr>
+          <w:rFonts w:ascii="Times New Roman" w:hAnsi="Times New Roman" w:cs="Times New Roman"/>
           <w:noProof/>
+          <w:sz w:val="24"/>
+          <w:szCs w:val="24"/>
         </w:rPr>
         <w:lastRenderedPageBreak/>
         <w:drawing>
-          <wp:inline distT="0" distB="0" distL="0" distR="0" wp14:anchorId="22527EEF" wp14:editId="51DC61D4">
+          <wp:inline distT="0" distB="0" distL="0" distR="0" wp14:anchorId="38259A21" wp14:editId="1596BC68">
             <wp:extent cx="5943600" cy="3274060"/>
             <wp:effectExtent l="0" t="0" r="0" b="2540"/>
             <wp:docPr id="4" name="Picture 4"/>
@@ -1094,206 +1989,1620 @@
     <w:p>
       <w:pPr>
         <w:pStyle w:val="Caption"/>
-      </w:pPr>
-      <w:r>
+        <w:spacing w:line="480" w:lineRule="auto"/>
+        <w:rPr>
+          <w:rFonts w:ascii="Times New Roman" w:hAnsi="Times New Roman" w:cs="Times New Roman"/>
+          <w:color w:val="auto"/>
+          <w:sz w:val="24"/>
+          <w:szCs w:val="24"/>
+        </w:rPr>
+      </w:pPr>
+      <w:r>
+        <w:rPr>
+          <w:rFonts w:ascii="Times New Roman" w:hAnsi="Times New Roman" w:cs="Times New Roman"/>
+          <w:color w:val="auto"/>
+          <w:sz w:val="24"/>
+          <w:szCs w:val="24"/>
+        </w:rPr>
         <w:t xml:space="preserve">Figure </w:t>
       </w:r>
       <w:r>
+        <w:rPr>
+          <w:rFonts w:ascii="Times New Roman" w:hAnsi="Times New Roman" w:cs="Times New Roman"/>
+          <w:color w:val="auto"/>
+          <w:sz w:val="24"/>
+          <w:szCs w:val="24"/>
+        </w:rPr>
         <w:fldChar w:fldCharType="begin"/>
       </w:r>
       <w:r>
+        <w:rPr>
+          <w:rFonts w:ascii="Times New Roman" w:hAnsi="Times New Roman" w:cs="Times New Roman"/>
+          <w:color w:val="auto"/>
+          <w:sz w:val="24"/>
+          <w:szCs w:val="24"/>
+        </w:rPr>
         <w:instrText xml:space="preserve"> SEQ Figure \* ARABIC </w:instrText>
       </w:r>
       <w:r>
+        <w:rPr>
+          <w:rFonts w:ascii="Times New Roman" w:hAnsi="Times New Roman" w:cs="Times New Roman"/>
+          <w:color w:val="auto"/>
+          <w:sz w:val="24"/>
+          <w:szCs w:val="24"/>
+        </w:rPr>
         <w:fldChar w:fldCharType="separate"/>
       </w:r>
       <w:r>
         <w:rPr>
+          <w:rFonts w:ascii="Times New Roman" w:hAnsi="Times New Roman" w:cs="Times New Roman"/>
           <w:noProof/>
+          <w:color w:val="auto"/>
+          <w:sz w:val="24"/>
+          <w:szCs w:val="24"/>
         </w:rPr>
         <w:t>4</w:t>
       </w:r>
       <w:r>
+        <w:rPr>
+          <w:rFonts w:ascii="Times New Roman" w:hAnsi="Times New Roman" w:cs="Times New Roman"/>
+          <w:color w:val="auto"/>
+          <w:sz w:val="24"/>
+          <w:szCs w:val="24"/>
+        </w:rPr>
         <w:fldChar w:fldCharType="end"/>
       </w:r>
       <w:r>
+        <w:rPr>
+          <w:rFonts w:ascii="Times New Roman" w:hAnsi="Times New Roman" w:cs="Times New Roman"/>
+          <w:color w:val="auto"/>
+          <w:sz w:val="24"/>
+          <w:szCs w:val="24"/>
+        </w:rPr>
         <w:t xml:space="preserve">: Macy*s Shipping and Payment Web Page - </w:t>
       </w:r>
       <w:r>
+        <w:rPr>
+          <w:rFonts w:ascii="Times New Roman" w:hAnsi="Times New Roman" w:cs="Times New Roman"/>
+          <w:color w:val="auto"/>
+          <w:sz w:val="24"/>
+          <w:szCs w:val="24"/>
+        </w:rPr>
         <w:t>Shipping and Payment. (2016). Retrieved January 5, 2016, from https://www.macys.com/chkout/shippingpayment</w:t>
       </w:r>
     </w:p>
     <w:p>
       <w:pPr>
-        <w:pStyle w:val="Caption"/>
-      </w:pPr>
-    </w:p>
-    <w:p>
-      <w:r>
-        <w:t>Part II</w:t>
-      </w:r>
-    </w:p>
-    <w:p>
-      <w:r>
-        <w:t>Computer forensic story I</w:t>
+        <w:spacing w:line="480" w:lineRule="auto"/>
+        <w:rPr>
+          <w:rFonts w:ascii="Times New Roman" w:hAnsi="Times New Roman" w:cs="Times New Roman"/>
+          <w:sz w:val="24"/>
+          <w:szCs w:val="24"/>
+        </w:rPr>
+      </w:pPr>
+      <w:r>
+        <w:rPr>
+          <w:rFonts w:ascii="Times New Roman" w:hAnsi="Times New Roman" w:cs="Times New Roman"/>
+          <w:sz w:val="24"/>
+          <w:szCs w:val="24"/>
+        </w:rPr>
+        <w:t>COMPUTER FORENSICS IN ACTION</w:t>
+      </w:r>
+    </w:p>
+    <w:p>
+      <w:pPr>
+        <w:spacing w:line="480" w:lineRule="auto"/>
+        <w:ind w:firstLine="720"/>
+        <w:rPr>
+          <w:rFonts w:ascii="Times New Roman" w:hAnsi="Times New Roman" w:cs="Times New Roman"/>
+          <w:sz w:val="24"/>
+          <w:szCs w:val="24"/>
+        </w:rPr>
+      </w:pPr>
+      <w:r>
+        <w:rPr>
+          <w:rFonts w:ascii="Times New Roman" w:hAnsi="Times New Roman" w:cs="Times New Roman"/>
+          <w:sz w:val="24"/>
+          <w:szCs w:val="24"/>
+        </w:rPr>
+        <w:t xml:space="preserve">This section discusses the use of computer forensics to solve cyber-crimes.  </w:t>
+      </w:r>
+    </w:p>
+    <w:p>
+      <w:pPr>
+        <w:spacing w:line="480" w:lineRule="auto"/>
+        <w:rPr>
+          <w:rFonts w:ascii="Times New Roman" w:hAnsi="Times New Roman" w:cs="Times New Roman"/>
+          <w:sz w:val="24"/>
+          <w:szCs w:val="24"/>
+        </w:rPr>
+      </w:pPr>
+      <w:r>
+        <w:rPr>
+          <w:rFonts w:ascii="Times New Roman" w:hAnsi="Times New Roman" w:cs="Times New Roman"/>
+          <w:sz w:val="24"/>
+          <w:szCs w:val="24"/>
+        </w:rPr>
+        <w:t>CRAIGSLIST ROBBERIES</w:t>
       </w:r>
     </w:p>
     <w:p>
       <w:pPr>
         <w:pStyle w:val="ListParagraph"/>
-        <w:numPr>
-          <w:ilvl w:val="0"/>
-          <w:numId w:val="1"/>
-        </w:numPr>
-      </w:pPr>
-      <w:r>
-        <w:t>Point 100wds</w:t>
+        <w:spacing w:line="480" w:lineRule="auto"/>
+        <w:ind w:firstLine="720"/>
+        <w:rPr>
+          <w:rFonts w:ascii="Times New Roman" w:hAnsi="Times New Roman" w:cs="Times New Roman"/>
+          <w:sz w:val="24"/>
+          <w:szCs w:val="24"/>
+        </w:rPr>
+      </w:pPr>
+      <w:r>
+        <w:rPr>
+          <w:rFonts w:ascii="Times New Roman" w:hAnsi="Times New Roman" w:cs="Times New Roman"/>
+          <w:sz w:val="24"/>
+          <w:szCs w:val="24"/>
+        </w:rPr>
+        <w:t>On May 5</w:t>
+      </w:r>
+      <w:r>
+        <w:rPr>
+          <w:rFonts w:ascii="Times New Roman" w:hAnsi="Times New Roman" w:cs="Times New Roman"/>
+          <w:sz w:val="24"/>
+          <w:szCs w:val="24"/>
+          <w:vertAlign w:val="superscript"/>
+        </w:rPr>
+        <w:t>th</w:t>
+      </w:r>
+      <w:r>
+        <w:rPr>
+          <w:rFonts w:ascii="Times New Roman" w:hAnsi="Times New Roman" w:cs="Times New Roman"/>
+          <w:sz w:val="24"/>
+          <w:szCs w:val="24"/>
+        </w:rPr>
+        <w:t xml:space="preserve"> and May 17</w:t>
+      </w:r>
+      <w:r>
+        <w:rPr>
+          <w:rFonts w:ascii="Times New Roman" w:hAnsi="Times New Roman" w:cs="Times New Roman"/>
+          <w:sz w:val="24"/>
+          <w:szCs w:val="24"/>
+          <w:vertAlign w:val="superscript"/>
+        </w:rPr>
+        <w:t>th</w:t>
+      </w:r>
+      <w:r>
+        <w:rPr>
+          <w:rFonts w:ascii="Times New Roman" w:hAnsi="Times New Roman" w:cs="Times New Roman"/>
+          <w:sz w:val="24"/>
+          <w:szCs w:val="24"/>
+        </w:rPr>
+        <w:t xml:space="preserve">, 2009, three men were, charged, plead guilty, and convicted, of robbery charges, involving the online classifieds site Craigslist, in Durham County, North Carolina. Edwin </w:t>
+      </w:r>
+      <w:proofErr w:type="spellStart"/>
+      <w:r>
+        <w:rPr>
+          <w:rFonts w:ascii="Times New Roman" w:hAnsi="Times New Roman" w:cs="Times New Roman"/>
+          <w:sz w:val="24"/>
+          <w:szCs w:val="24"/>
+        </w:rPr>
+        <w:t>Langolis</w:t>
+      </w:r>
+      <w:proofErr w:type="spellEnd"/>
+      <w:r>
+        <w:rPr>
+          <w:rFonts w:ascii="Times New Roman" w:hAnsi="Times New Roman" w:cs="Times New Roman"/>
+          <w:sz w:val="24"/>
+          <w:szCs w:val="24"/>
+        </w:rPr>
+        <w:t xml:space="preserve">, 21, </w:t>
+      </w:r>
+      <w:proofErr w:type="spellStart"/>
+      <w:r>
+        <w:rPr>
+          <w:rFonts w:ascii="Times New Roman" w:hAnsi="Times New Roman" w:cs="Times New Roman"/>
+          <w:sz w:val="24"/>
+          <w:szCs w:val="24"/>
+        </w:rPr>
+        <w:t>Jahid</w:t>
+      </w:r>
+      <w:proofErr w:type="spellEnd"/>
+      <w:r>
+        <w:rPr>
+          <w:rFonts w:ascii="Times New Roman" w:hAnsi="Times New Roman" w:cs="Times New Roman"/>
+          <w:sz w:val="24"/>
+          <w:szCs w:val="24"/>
+        </w:rPr>
+        <w:t xml:space="preserve"> Diggs, 17, and Ashton </w:t>
+      </w:r>
+      <w:proofErr w:type="spellStart"/>
+      <w:r>
+        <w:rPr>
+          <w:rFonts w:ascii="Times New Roman" w:hAnsi="Times New Roman" w:cs="Times New Roman"/>
+          <w:sz w:val="24"/>
+          <w:szCs w:val="24"/>
+        </w:rPr>
+        <w:t>Darielle</w:t>
+      </w:r>
+      <w:proofErr w:type="spellEnd"/>
+      <w:r>
+        <w:rPr>
+          <w:rFonts w:ascii="Times New Roman" w:hAnsi="Times New Roman" w:cs="Times New Roman"/>
+          <w:sz w:val="24"/>
+          <w:szCs w:val="24"/>
+        </w:rPr>
+        <w:t xml:space="preserve"> Byrd, 17, were the convicted individuals associated with these crimes.  Edwin </w:t>
+      </w:r>
+      <w:proofErr w:type="spellStart"/>
+      <w:r>
+        <w:rPr>
+          <w:rFonts w:ascii="Times New Roman" w:hAnsi="Times New Roman" w:cs="Times New Roman"/>
+          <w:sz w:val="24"/>
+          <w:szCs w:val="24"/>
+        </w:rPr>
+        <w:t>Langolis</w:t>
+      </w:r>
+      <w:proofErr w:type="spellEnd"/>
+      <w:r>
+        <w:rPr>
+          <w:rFonts w:ascii="Times New Roman" w:hAnsi="Times New Roman" w:cs="Times New Roman"/>
+          <w:sz w:val="24"/>
+          <w:szCs w:val="24"/>
+        </w:rPr>
+        <w:t xml:space="preserve"> was the suspected ring leader</w:t>
+      </w:r>
+      <w:r>
+        <w:rPr>
+          <w:rFonts w:ascii="Times New Roman" w:hAnsi="Times New Roman" w:cs="Times New Roman"/>
+          <w:sz w:val="24"/>
+          <w:szCs w:val="24"/>
+        </w:rPr>
+        <w:t xml:space="preserve">. </w:t>
+      </w:r>
+      <w:r>
+        <w:rPr>
+          <w:rFonts w:ascii="Times New Roman" w:hAnsi="Times New Roman" w:cs="Times New Roman"/>
+          <w:sz w:val="24"/>
+          <w:szCs w:val="24"/>
+        </w:rPr>
+        <w:t>There were two victims</w:t>
+      </w:r>
+      <w:r>
+        <w:rPr>
+          <w:rFonts w:ascii="Times New Roman" w:hAnsi="Times New Roman" w:cs="Times New Roman"/>
+          <w:sz w:val="24"/>
+          <w:szCs w:val="24"/>
+        </w:rPr>
+        <w:t xml:space="preserve"> associated with these crimes</w:t>
+      </w:r>
+      <w:r>
+        <w:rPr>
+          <w:rFonts w:ascii="Times New Roman" w:hAnsi="Times New Roman" w:cs="Times New Roman"/>
+          <w:sz w:val="24"/>
+          <w:szCs w:val="24"/>
+        </w:rPr>
+        <w:t xml:space="preserve"> </w:t>
+      </w:r>
+      <w:r>
+        <w:rPr>
+          <w:rFonts w:ascii="Times New Roman" w:hAnsi="Times New Roman" w:cs="Times New Roman"/>
+          <w:sz w:val="24"/>
+          <w:szCs w:val="24"/>
+        </w:rPr>
+        <w:t>(Carlson, 2009).</w:t>
       </w:r>
     </w:p>
     <w:p>
       <w:pPr>
         <w:pStyle w:val="ListParagraph"/>
-        <w:numPr>
-          <w:ilvl w:val="0"/>
-          <w:numId w:val="1"/>
-        </w:numPr>
-      </w:pPr>
-      <w:r>
-        <w:t>Point 100wds</w:t>
-      </w:r>
+        <w:spacing w:line="480" w:lineRule="auto"/>
+        <w:ind w:firstLine="720"/>
+        <w:rPr>
+          <w:rFonts w:ascii="Times New Roman" w:hAnsi="Times New Roman" w:cs="Times New Roman"/>
+          <w:sz w:val="24"/>
+          <w:szCs w:val="24"/>
+        </w:rPr>
+      </w:pPr>
     </w:p>
     <w:p>
       <w:pPr>
         <w:pStyle w:val="ListParagraph"/>
-        <w:numPr>
-          <w:ilvl w:val="0"/>
-          <w:numId w:val="1"/>
-        </w:numPr>
-      </w:pPr>
-      <w:r>
-        <w:t>Point 100wds</w:t>
-      </w:r>
-    </w:p>
-    <w:p>
-      <w:r>
-        <w:t>Computer forensic story II</w:t>
+        <w:spacing w:line="480" w:lineRule="auto"/>
+        <w:ind w:firstLine="720"/>
+        <w:rPr>
+          <w:rFonts w:ascii="Times New Roman" w:hAnsi="Times New Roman" w:cs="Times New Roman"/>
+          <w:sz w:val="24"/>
+          <w:szCs w:val="24"/>
+        </w:rPr>
+      </w:pPr>
+      <w:r>
+        <w:rPr>
+          <w:rFonts w:ascii="Times New Roman" w:hAnsi="Times New Roman" w:cs="Times New Roman"/>
+          <w:sz w:val="24"/>
+          <w:szCs w:val="24"/>
+        </w:rPr>
+        <w:lastRenderedPageBreak/>
+        <w:t xml:space="preserve">The first victim was a 36-year old man from Virginia.  </w:t>
+      </w:r>
+      <w:r>
+        <w:rPr>
+          <w:rFonts w:ascii="Times New Roman" w:hAnsi="Times New Roman" w:cs="Times New Roman"/>
+          <w:sz w:val="24"/>
+          <w:szCs w:val="24"/>
+        </w:rPr>
+        <w:t>He stated that he was approached by several armed men and that they robbed him of a, ring, cell phone, and $4,000.00 in cash.  There was no instance of physical harm reported.</w:t>
       </w:r>
     </w:p>
     <w:p>
       <w:pPr>
         <w:pStyle w:val="ListParagraph"/>
-        <w:numPr>
-          <w:ilvl w:val="0"/>
-          <w:numId w:val="1"/>
-        </w:numPr>
-      </w:pPr>
-      <w:r>
-        <w:t>Point 100wds</w:t>
-      </w:r>
+        <w:spacing w:line="480" w:lineRule="auto"/>
+        <w:ind w:firstLine="720"/>
+        <w:rPr>
+          <w:rFonts w:ascii="Times New Roman" w:hAnsi="Times New Roman" w:cs="Times New Roman"/>
+          <w:sz w:val="24"/>
+          <w:szCs w:val="24"/>
+        </w:rPr>
+      </w:pPr>
     </w:p>
     <w:p>
       <w:pPr>
         <w:pStyle w:val="ListParagraph"/>
-        <w:numPr>
-          <w:ilvl w:val="0"/>
-          <w:numId w:val="1"/>
-        </w:numPr>
-      </w:pPr>
-      <w:r>
-        <w:t>Point 100wds</w:t>
+        <w:spacing w:line="480" w:lineRule="auto"/>
+        <w:ind w:firstLine="720"/>
+        <w:rPr>
+          <w:rFonts w:ascii="Times New Roman" w:hAnsi="Times New Roman" w:cs="Times New Roman"/>
+          <w:sz w:val="24"/>
+          <w:szCs w:val="24"/>
+        </w:rPr>
+      </w:pPr>
+      <w:r>
+        <w:rPr>
+          <w:rFonts w:ascii="Times New Roman" w:hAnsi="Times New Roman" w:cs="Times New Roman"/>
+          <w:sz w:val="24"/>
+          <w:szCs w:val="24"/>
+        </w:rPr>
+        <w:t>The second victim was a 34-year old man from Greensboro, North Carolina.  He stated that he was able to get away from his attacker.  He went on to say that a teenager pointed a gun at him and threatened to shoot him.</w:t>
       </w:r>
     </w:p>
     <w:p>
       <w:pPr>
         <w:pStyle w:val="ListParagraph"/>
-        <w:numPr>
-          <w:ilvl w:val="0"/>
-          <w:numId w:val="1"/>
-        </w:numPr>
-      </w:pPr>
-      <w:r>
-        <w:t>Point 100wds</w:t>
-      </w:r>
-      <w:bookmarkStart w:id="0" w:name="_GoBack"/>
-      <w:bookmarkEnd w:id="0"/>
-    </w:p>
-    <w:p>
-      <w:r>
-        <w:t xml:space="preserve">Computer forensic story </w:t>
+        <w:spacing w:line="480" w:lineRule="auto"/>
+        <w:ind w:firstLine="720"/>
+        <w:rPr>
+          <w:rFonts w:ascii="Times New Roman" w:hAnsi="Times New Roman" w:cs="Times New Roman"/>
+          <w:sz w:val="24"/>
+          <w:szCs w:val="24"/>
+        </w:rPr>
+      </w:pPr>
+    </w:p>
+    <w:p>
+      <w:pPr>
+        <w:pStyle w:val="ListParagraph"/>
+        <w:spacing w:line="480" w:lineRule="auto"/>
+        <w:ind w:firstLine="720"/>
+        <w:rPr>
+          <w:rFonts w:ascii="Times New Roman" w:hAnsi="Times New Roman" w:cs="Times New Roman"/>
+          <w:sz w:val="24"/>
+          <w:szCs w:val="24"/>
+        </w:rPr>
+      </w:pPr>
+      <w:r>
+        <w:rPr>
+          <w:rFonts w:ascii="Times New Roman" w:hAnsi="Times New Roman" w:cs="Times New Roman"/>
+          <w:sz w:val="24"/>
+          <w:szCs w:val="24"/>
+        </w:rPr>
+        <w:t>The crimes, as stated by Durham County Assistant District Attorney Stormy Ellis, were traced to the home of one of the suspects.  The email</w:t>
+      </w:r>
+      <w:r>
+        <w:rPr>
+          <w:rFonts w:ascii="Times New Roman" w:hAnsi="Times New Roman" w:cs="Times New Roman"/>
+          <w:sz w:val="24"/>
+          <w:szCs w:val="24"/>
+        </w:rPr>
+        <w:t xml:space="preserve"> address that was associated with the Craigslist posting was traced to the suspect’s modem.  With the help of Time Warner Cable, the trace was brought to the suspect’s home address.</w:t>
+      </w:r>
+    </w:p>
+    <w:p>
+      <w:pPr>
+        <w:pStyle w:val="ListParagraph"/>
+        <w:spacing w:line="480" w:lineRule="auto"/>
+        <w:ind w:firstLine="720"/>
+        <w:rPr>
+          <w:rFonts w:ascii="Times New Roman" w:hAnsi="Times New Roman" w:cs="Times New Roman"/>
+          <w:sz w:val="24"/>
+          <w:szCs w:val="24"/>
+        </w:rPr>
+      </w:pPr>
+      <w:r>
+        <w:rPr>
+          <w:rFonts w:ascii="Times New Roman" w:hAnsi="Times New Roman" w:cs="Times New Roman"/>
+          <w:sz w:val="24"/>
+          <w:szCs w:val="24"/>
+        </w:rPr>
+        <w:t>According to Ryan Johnson, a consultant with Forward Discovery, a company contracted/hired to track down the suspects electronically, suggested that the evidence was overwhelming.  His team was able to find a tremendous amount of Craigslist ads that were placed using the suspect’s computer.  His team was also able to find emails to and from not only the victims who were robbed, but also potential victims.  It was further deduced that the computer evidence proved to be very damning.</w:t>
+      </w:r>
+    </w:p>
+    <w:p>
+      <w:pPr>
+        <w:spacing w:line="480" w:lineRule="auto"/>
+        <w:rPr>
+          <w:rFonts w:ascii="Times New Roman" w:hAnsi="Times New Roman" w:cs="Times New Roman"/>
+          <w:sz w:val="24"/>
+          <w:szCs w:val="24"/>
+        </w:rPr>
+      </w:pPr>
+      <w:r>
+        <w:rPr>
+          <w:rFonts w:ascii="Times New Roman" w:hAnsi="Times New Roman" w:cs="Times New Roman"/>
+          <w:sz w:val="24"/>
+          <w:szCs w:val="24"/>
+        </w:rPr>
+        <w:t>U.S. v. DIAZ</w:t>
+      </w:r>
+      <w:r>
+        <w:rPr>
+          <w:rFonts w:ascii="Times New Roman" w:hAnsi="Times New Roman" w:cs="Times New Roman"/>
+          <w:sz w:val="24"/>
+          <w:szCs w:val="24"/>
+        </w:rPr>
+        <w:t xml:space="preserve"> – MARIJUANA POSSESSION – NEW MEXICO</w:t>
+      </w:r>
+    </w:p>
+    <w:p>
+      <w:pPr>
+        <w:spacing w:line="480" w:lineRule="auto"/>
+        <w:ind w:firstLine="360"/>
+        <w:rPr>
+          <w:rFonts w:ascii="Times New Roman" w:hAnsi="Times New Roman" w:cs="Times New Roman"/>
+          <w:sz w:val="24"/>
+          <w:szCs w:val="24"/>
+        </w:rPr>
+      </w:pPr>
+      <w:r>
+        <w:rPr>
+          <w:rFonts w:ascii="Times New Roman" w:hAnsi="Times New Roman" w:cs="Times New Roman"/>
+          <w:sz w:val="24"/>
+          <w:szCs w:val="24"/>
+        </w:rPr>
+        <w:t>On March 19</w:t>
+      </w:r>
+      <w:r>
+        <w:rPr>
+          <w:rFonts w:ascii="Times New Roman" w:hAnsi="Times New Roman" w:cs="Times New Roman"/>
+          <w:sz w:val="24"/>
+          <w:szCs w:val="24"/>
+          <w:vertAlign w:val="superscript"/>
+        </w:rPr>
+        <w:t>th</w:t>
+      </w:r>
+      <w:r>
+        <w:rPr>
+          <w:rFonts w:ascii="Times New Roman" w:hAnsi="Times New Roman" w:cs="Times New Roman"/>
+          <w:sz w:val="24"/>
+          <w:szCs w:val="24"/>
+        </w:rPr>
+        <w:t>, 2007, Jesus Manuel Diaz was arrested for the possession of more than 3,300 pounds of marijuana</w:t>
+      </w:r>
+      <w:r>
+        <w:rPr>
+          <w:rFonts w:ascii="Times New Roman" w:hAnsi="Times New Roman" w:cs="Times New Roman"/>
+          <w:sz w:val="24"/>
+          <w:szCs w:val="24"/>
+        </w:rPr>
+        <w:t xml:space="preserve"> in New Mexico</w:t>
+      </w:r>
+      <w:r>
+        <w:rPr>
+          <w:rFonts w:ascii="Times New Roman" w:hAnsi="Times New Roman" w:cs="Times New Roman"/>
+          <w:sz w:val="24"/>
+          <w:szCs w:val="24"/>
+        </w:rPr>
+        <w:t xml:space="preserve">. </w:t>
+      </w:r>
+      <w:r>
+        <w:rPr>
+          <w:rFonts w:ascii="Times New Roman" w:hAnsi="Times New Roman" w:cs="Times New Roman"/>
+          <w:sz w:val="24"/>
+          <w:szCs w:val="24"/>
+        </w:rPr>
+        <w:t xml:space="preserve">This case required the use of computer forensics to discern that a false bill of lading was created and used by the defendant, a truck driver </w:t>
+      </w:r>
+      <w:r>
+        <w:rPr>
+          <w:rFonts w:ascii="Times New Roman" w:hAnsi="Times New Roman" w:cs="Times New Roman"/>
+          <w:sz w:val="24"/>
+          <w:szCs w:val="24"/>
+        </w:rPr>
+        <w:t>(“</w:t>
+      </w:r>
+      <w:r>
+        <w:rPr>
+          <w:rStyle w:val="Hyperlink"/>
+          <w:rFonts w:ascii="Times New Roman" w:hAnsi="Times New Roman" w:cs="Times New Roman"/>
+          <w:color w:val="auto"/>
+          <w:sz w:val="24"/>
+          <w:szCs w:val="24"/>
+          <w:u w:val="none"/>
+        </w:rPr>
+        <w:t>U.S. v. Diaz</w:t>
+      </w:r>
+      <w:r>
+        <w:rPr>
+          <w:rStyle w:val="Hyperlink"/>
+          <w:rFonts w:ascii="Times New Roman" w:hAnsi="Times New Roman" w:cs="Times New Roman"/>
+          <w:color w:val="auto"/>
+          <w:sz w:val="24"/>
+          <w:szCs w:val="24"/>
+          <w:u w:val="none"/>
+        </w:rPr>
+        <w:t>”, 2009</w:t>
+      </w:r>
+      <w:r>
+        <w:rPr>
+          <w:rFonts w:ascii="Times New Roman" w:hAnsi="Times New Roman" w:cs="Times New Roman"/>
+          <w:sz w:val="24"/>
+          <w:szCs w:val="24"/>
+        </w:rPr>
+        <w:t>).</w:t>
+      </w:r>
+    </w:p>
+    <w:p>
+      <w:pPr>
+        <w:pStyle w:val="ListParagraph"/>
+        <w:spacing w:line="480" w:lineRule="auto"/>
+        <w:ind w:left="0" w:firstLine="360"/>
+        <w:rPr>
+          <w:rFonts w:ascii="Times New Roman" w:hAnsi="Times New Roman" w:cs="Times New Roman"/>
+          <w:sz w:val="24"/>
+          <w:szCs w:val="24"/>
+        </w:rPr>
+      </w:pPr>
+      <w:r>
+        <w:rPr>
+          <w:rFonts w:ascii="Times New Roman" w:hAnsi="Times New Roman" w:cs="Times New Roman"/>
+          <w:sz w:val="24"/>
+          <w:szCs w:val="24"/>
+        </w:rPr>
+        <w:lastRenderedPageBreak/>
+        <w:t>Jesus Manuel Diaz</w:t>
+      </w:r>
+      <w:r>
+        <w:rPr>
+          <w:rFonts w:ascii="Times New Roman" w:hAnsi="Times New Roman" w:cs="Times New Roman"/>
+          <w:sz w:val="24"/>
+          <w:szCs w:val="24"/>
+        </w:rPr>
+        <w:t xml:space="preserve"> was the owner-operator of a company known as JD </w:t>
+      </w:r>
+      <w:proofErr w:type="spellStart"/>
+      <w:r>
+        <w:rPr>
+          <w:rFonts w:ascii="Times New Roman" w:hAnsi="Times New Roman" w:cs="Times New Roman"/>
+          <w:sz w:val="24"/>
+          <w:szCs w:val="24"/>
+        </w:rPr>
+        <w:t>Easyline</w:t>
+      </w:r>
+      <w:proofErr w:type="spellEnd"/>
+      <w:r>
+        <w:rPr>
+          <w:rFonts w:ascii="Times New Roman" w:hAnsi="Times New Roman" w:cs="Times New Roman"/>
+          <w:sz w:val="24"/>
+          <w:szCs w:val="24"/>
+        </w:rPr>
+        <w:t>, a one rig trucking company. At approximately 9:40am, he drove his tractor-trailer eastbound through the</w:t>
+      </w:r>
+      <w:r>
+        <w:rPr>
+          <w:rFonts w:ascii="Times New Roman" w:hAnsi="Times New Roman" w:cs="Times New Roman"/>
+          <w:sz w:val="24"/>
+          <w:szCs w:val="24"/>
+        </w:rPr>
+        <w:t xml:space="preserve"> Port of E</w:t>
+      </w:r>
+      <w:r>
+        <w:rPr>
+          <w:rFonts w:ascii="Times New Roman" w:hAnsi="Times New Roman" w:cs="Times New Roman"/>
+          <w:sz w:val="24"/>
+          <w:szCs w:val="24"/>
+        </w:rPr>
+        <w:t>ntry</w:t>
+      </w:r>
+      <w:r>
+        <w:rPr>
+          <w:rFonts w:ascii="Times New Roman" w:hAnsi="Times New Roman" w:cs="Times New Roman"/>
+          <w:sz w:val="24"/>
+          <w:szCs w:val="24"/>
+        </w:rPr>
+        <w:t xml:space="preserve"> </w:t>
+      </w:r>
+      <w:r>
+        <w:rPr>
+          <w:rFonts w:ascii="Times New Roman" w:hAnsi="Times New Roman" w:cs="Times New Roman"/>
+          <w:sz w:val="24"/>
+          <w:szCs w:val="24"/>
+        </w:rPr>
+        <w:t xml:space="preserve">in </w:t>
+      </w:r>
+      <w:r>
+        <w:rPr>
+          <w:rFonts w:ascii="Times New Roman" w:hAnsi="Times New Roman" w:cs="Times New Roman"/>
+          <w:sz w:val="24"/>
+          <w:szCs w:val="24"/>
+        </w:rPr>
+        <w:t>Gallop, New Mexi</w:t>
+      </w:r>
+      <w:r>
+        <w:rPr>
+          <w:rFonts w:ascii="Times New Roman" w:hAnsi="Times New Roman" w:cs="Times New Roman"/>
+          <w:sz w:val="24"/>
+          <w:szCs w:val="24"/>
+        </w:rPr>
+        <w:t>co</w:t>
+      </w:r>
+      <w:r>
+        <w:rPr>
+          <w:rFonts w:ascii="Times New Roman" w:hAnsi="Times New Roman" w:cs="Times New Roman"/>
+          <w:sz w:val="24"/>
+          <w:szCs w:val="24"/>
+        </w:rPr>
+        <w:t xml:space="preserve">.  </w:t>
+      </w:r>
+      <w:r>
+        <w:rPr>
+          <w:rFonts w:ascii="Times New Roman" w:hAnsi="Times New Roman" w:cs="Times New Roman"/>
+          <w:sz w:val="24"/>
+          <w:szCs w:val="24"/>
+        </w:rPr>
+        <w:t xml:space="preserve">Upon entering the lobby, to obtain permits to drive the rig across New Mexico, he met Motor Transportation Division officer James </w:t>
+      </w:r>
+      <w:proofErr w:type="spellStart"/>
+      <w:r>
+        <w:rPr>
+          <w:rFonts w:ascii="Times New Roman" w:hAnsi="Times New Roman" w:cs="Times New Roman"/>
+          <w:sz w:val="24"/>
+          <w:szCs w:val="24"/>
+        </w:rPr>
+        <w:t>Smid</w:t>
+      </w:r>
+      <w:proofErr w:type="spellEnd"/>
+      <w:r>
+        <w:rPr>
+          <w:rFonts w:ascii="Times New Roman" w:hAnsi="Times New Roman" w:cs="Times New Roman"/>
+          <w:sz w:val="24"/>
+          <w:szCs w:val="24"/>
+        </w:rPr>
+        <w:t>.</w:t>
+      </w:r>
+    </w:p>
+    <w:p>
+      <w:pPr>
+        <w:pStyle w:val="ListParagraph"/>
+        <w:spacing w:line="480" w:lineRule="auto"/>
+        <w:ind w:left="0" w:firstLine="360"/>
+        <w:rPr>
+          <w:rFonts w:ascii="Times New Roman" w:hAnsi="Times New Roman" w:cs="Times New Roman"/>
+          <w:sz w:val="24"/>
+          <w:szCs w:val="24"/>
+        </w:rPr>
+      </w:pPr>
+    </w:p>
+    <w:p>
+      <w:pPr>
+        <w:pStyle w:val="ListParagraph"/>
+        <w:spacing w:line="480" w:lineRule="auto"/>
+        <w:ind w:left="0" w:firstLine="360"/>
+        <w:rPr>
+          <w:rFonts w:ascii="Times New Roman" w:hAnsi="Times New Roman" w:cs="Times New Roman"/>
+          <w:sz w:val="24"/>
+          <w:szCs w:val="24"/>
+        </w:rPr>
+      </w:pPr>
+      <w:r>
+        <w:rPr>
+          <w:rFonts w:ascii="Times New Roman" w:hAnsi="Times New Roman" w:cs="Times New Roman"/>
+          <w:sz w:val="24"/>
+          <w:szCs w:val="24"/>
+        </w:rPr>
+        <w:t xml:space="preserve">Due </w:t>
+      </w:r>
+      <w:r>
+        <w:rPr>
+          <w:rFonts w:ascii="Times New Roman" w:hAnsi="Times New Roman" w:cs="Times New Roman"/>
+          <w:sz w:val="24"/>
+          <w:szCs w:val="24"/>
+        </w:rPr>
+        <w:t xml:space="preserve">to </w:t>
+      </w:r>
+      <w:r>
+        <w:rPr>
+          <w:rFonts w:ascii="Times New Roman" w:hAnsi="Times New Roman" w:cs="Times New Roman"/>
+          <w:sz w:val="24"/>
+          <w:szCs w:val="24"/>
+        </w:rPr>
+        <w:t xml:space="preserve">irregularities in weight and abnormal driver decision making, officer </w:t>
+      </w:r>
+      <w:proofErr w:type="spellStart"/>
+      <w:r>
+        <w:rPr>
+          <w:rFonts w:ascii="Times New Roman" w:hAnsi="Times New Roman" w:cs="Times New Roman"/>
+          <w:sz w:val="24"/>
+          <w:szCs w:val="24"/>
+        </w:rPr>
+        <w:t>Smid</w:t>
+      </w:r>
+      <w:proofErr w:type="spellEnd"/>
+      <w:r>
+        <w:rPr>
+          <w:rFonts w:ascii="Times New Roman" w:hAnsi="Times New Roman" w:cs="Times New Roman"/>
+          <w:sz w:val="24"/>
+          <w:szCs w:val="24"/>
+        </w:rPr>
+        <w:t xml:space="preserve"> was quickly able to deduce suspicious activity.  At 9:45am, officer </w:t>
+      </w:r>
+      <w:proofErr w:type="spellStart"/>
+      <w:r>
+        <w:rPr>
+          <w:rFonts w:ascii="Times New Roman" w:hAnsi="Times New Roman" w:cs="Times New Roman"/>
+          <w:sz w:val="24"/>
+          <w:szCs w:val="24"/>
+        </w:rPr>
+        <w:t>Smid</w:t>
+      </w:r>
+      <w:proofErr w:type="spellEnd"/>
+      <w:r>
+        <w:rPr>
+          <w:rFonts w:ascii="Times New Roman" w:hAnsi="Times New Roman" w:cs="Times New Roman"/>
+          <w:sz w:val="24"/>
+          <w:szCs w:val="24"/>
+        </w:rPr>
+        <w:t xml:space="preserve"> informed Diaz that he was going to perform a Level Two Regulatory Inspection of his tractor-trailer.</w:t>
+      </w:r>
+      <w:r>
+        <w:rPr>
+          <w:rFonts w:ascii="Times New Roman" w:hAnsi="Times New Roman" w:cs="Times New Roman"/>
+          <w:sz w:val="24"/>
+          <w:szCs w:val="24"/>
+        </w:rPr>
+        <w:t xml:space="preserve">  The search revealed irregularities in Diaz’s, log book, demeanor, cell phone quantity and usage, CB radio equipment, and trailer cargo.  By 10:17am, officer </w:t>
+      </w:r>
+      <w:proofErr w:type="spellStart"/>
+      <w:r>
+        <w:rPr>
+          <w:rFonts w:ascii="Times New Roman" w:hAnsi="Times New Roman" w:cs="Times New Roman"/>
+          <w:sz w:val="24"/>
+          <w:szCs w:val="24"/>
+        </w:rPr>
+        <w:t>Smid</w:t>
+      </w:r>
+      <w:proofErr w:type="spellEnd"/>
+      <w:r>
+        <w:rPr>
+          <w:rFonts w:ascii="Times New Roman" w:hAnsi="Times New Roman" w:cs="Times New Roman"/>
+          <w:sz w:val="24"/>
+          <w:szCs w:val="24"/>
+        </w:rPr>
+        <w:t xml:space="preserve"> was confident that Diaz’s trailer contained contraband.  In searching further, and with the help of a K-9 unit, a plywood tunnel that was built into the trailer was discovered.  Its contents produced 230 bundles of marijuana that grossed over 3,300 pounds in weight.</w:t>
+      </w:r>
+      <w:r>
+        <w:rPr>
+          <w:rFonts w:ascii="Times New Roman" w:hAnsi="Times New Roman" w:cs="Times New Roman"/>
+          <w:sz w:val="24"/>
+          <w:szCs w:val="24"/>
+        </w:rPr>
+        <w:t xml:space="preserve"> Diaz was placed under arrest at 12:45pm.</w:t>
+      </w:r>
+    </w:p>
+    <w:p>
+      <w:pPr>
+        <w:pStyle w:val="ListParagraph"/>
+        <w:spacing w:line="480" w:lineRule="auto"/>
+        <w:ind w:left="0" w:firstLine="360"/>
+        <w:rPr>
+          <w:rFonts w:ascii="Times New Roman" w:hAnsi="Times New Roman" w:cs="Times New Roman"/>
+          <w:sz w:val="24"/>
+          <w:szCs w:val="24"/>
+        </w:rPr>
+      </w:pPr>
+    </w:p>
+    <w:p>
+      <w:pPr>
+        <w:pStyle w:val="ListParagraph"/>
+        <w:spacing w:line="480" w:lineRule="auto"/>
+        <w:ind w:left="0" w:firstLine="360"/>
+        <w:rPr>
+          <w:rFonts w:ascii="Times New Roman" w:hAnsi="Times New Roman" w:cs="Times New Roman"/>
+          <w:sz w:val="24"/>
+          <w:szCs w:val="24"/>
+        </w:rPr>
+      </w:pPr>
+      <w:r>
+        <w:rPr>
+          <w:rFonts w:ascii="Times New Roman" w:hAnsi="Times New Roman" w:cs="Times New Roman"/>
+          <w:sz w:val="24"/>
+          <w:szCs w:val="24"/>
+        </w:rPr>
+        <w:t xml:space="preserve">During the trial, a computer forensics expert was called upon to testify to the evidence procured from various electronics found during the search and seizure process.  The expert testified that Diaz owned a computer that had a bill of lading program deleted from the computer a day before Diaz’s arrest.  Diaz was also found to possess a bill of lading for a return trip from Georgia that was identical to the one presented to officer </w:t>
+      </w:r>
+      <w:proofErr w:type="spellStart"/>
+      <w:r>
+        <w:rPr>
+          <w:rFonts w:ascii="Times New Roman" w:hAnsi="Times New Roman" w:cs="Times New Roman"/>
+          <w:sz w:val="24"/>
+          <w:szCs w:val="24"/>
+        </w:rPr>
+        <w:t>Smid</w:t>
+      </w:r>
+      <w:proofErr w:type="spellEnd"/>
+      <w:r>
+        <w:rPr>
+          <w:rFonts w:ascii="Times New Roman" w:hAnsi="Times New Roman" w:cs="Times New Roman"/>
+          <w:sz w:val="24"/>
+          <w:szCs w:val="24"/>
+        </w:rPr>
+        <w:t xml:space="preserve">, only the cargo was listed in a different sequence or order.  </w:t>
+      </w:r>
+    </w:p>
+    <w:p>
+      <w:pPr>
+        <w:spacing w:line="480" w:lineRule="auto"/>
+        <w:rPr>
+          <w:rFonts w:ascii="Times New Roman" w:hAnsi="Times New Roman" w:cs="Times New Roman"/>
+          <w:sz w:val="24"/>
+          <w:szCs w:val="24"/>
+        </w:rPr>
+      </w:pPr>
+      <w:r>
+        <w:rPr>
+          <w:rFonts w:ascii="Times New Roman" w:hAnsi="Times New Roman" w:cs="Times New Roman"/>
+          <w:sz w:val="24"/>
+          <w:szCs w:val="24"/>
+        </w:rPr>
+        <w:t>THE FLOPPY DID ME IN</w:t>
+      </w:r>
+    </w:p>
+    <w:p>
+      <w:pPr>
+        <w:spacing w:line="480" w:lineRule="auto"/>
+        <w:rPr>
+          <w:rFonts w:ascii="Times New Roman" w:hAnsi="Times New Roman" w:cs="Times New Roman"/>
+          <w:sz w:val="24"/>
+          <w:szCs w:val="24"/>
+        </w:rPr>
+      </w:pPr>
+      <w:r>
+        <w:rPr>
+          <w:rFonts w:ascii="Times New Roman" w:hAnsi="Times New Roman" w:cs="Times New Roman"/>
+          <w:sz w:val="24"/>
+          <w:szCs w:val="24"/>
+        </w:rPr>
+        <w:tab/>
+        <w:t>Dennis Rader</w:t>
+      </w:r>
+      <w:r>
+        <w:rPr>
+          <w:rFonts w:ascii="Times New Roman" w:hAnsi="Times New Roman" w:cs="Times New Roman"/>
+          <w:sz w:val="24"/>
+          <w:szCs w:val="24"/>
+        </w:rPr>
+        <w:t>, born March 9</w:t>
+      </w:r>
+      <w:r>
+        <w:rPr>
+          <w:rFonts w:ascii="Times New Roman" w:hAnsi="Times New Roman" w:cs="Times New Roman"/>
+          <w:sz w:val="24"/>
+          <w:szCs w:val="24"/>
+          <w:vertAlign w:val="superscript"/>
+        </w:rPr>
+        <w:t>th</w:t>
+      </w:r>
+      <w:r>
+        <w:rPr>
+          <w:rFonts w:ascii="Times New Roman" w:hAnsi="Times New Roman" w:cs="Times New Roman"/>
+          <w:sz w:val="24"/>
+          <w:szCs w:val="24"/>
+        </w:rPr>
+        <w:t>, 1945,</w:t>
+      </w:r>
+      <w:r>
+        <w:rPr>
+          <w:rFonts w:ascii="Times New Roman" w:hAnsi="Times New Roman" w:cs="Times New Roman"/>
+          <w:sz w:val="24"/>
+          <w:szCs w:val="24"/>
+        </w:rPr>
+        <w:t xml:space="preserve"> is a </w:t>
+      </w:r>
+      <w:r>
+        <w:rPr>
+          <w:rFonts w:ascii="Times New Roman" w:hAnsi="Times New Roman" w:cs="Times New Roman"/>
+          <w:sz w:val="24"/>
+          <w:szCs w:val="24"/>
+        </w:rPr>
+        <w:t>70</w:t>
+      </w:r>
+      <w:r>
+        <w:rPr>
+          <w:rFonts w:ascii="Times New Roman" w:hAnsi="Times New Roman" w:cs="Times New Roman"/>
+          <w:sz w:val="24"/>
+          <w:szCs w:val="24"/>
+        </w:rPr>
+        <w:t xml:space="preserve"> year old convicted serial killer living out 10 consecutive life sentences</w:t>
+      </w:r>
+      <w:r>
+        <w:rPr>
+          <w:rFonts w:ascii="Times New Roman" w:hAnsi="Times New Roman" w:cs="Times New Roman"/>
+          <w:sz w:val="24"/>
+          <w:szCs w:val="24"/>
+        </w:rPr>
+        <w:t xml:space="preserve"> in a Kansas State prison </w:t>
+      </w:r>
+      <w:r>
+        <w:rPr>
+          <w:rFonts w:ascii="Times New Roman" w:hAnsi="Times New Roman" w:cs="Times New Roman"/>
+          <w:sz w:val="24"/>
+          <w:szCs w:val="24"/>
+        </w:rPr>
+        <w:t>(Hansen, 2006).</w:t>
+      </w:r>
+    </w:p>
+    <w:p>
+      <w:pPr>
+        <w:spacing w:line="480" w:lineRule="auto"/>
+        <w:rPr>
+          <w:rFonts w:ascii="Times New Roman" w:hAnsi="Times New Roman" w:cs="Times New Roman"/>
+          <w:sz w:val="24"/>
+          <w:szCs w:val="24"/>
+        </w:rPr>
+      </w:pPr>
+      <w:r>
+        <w:rPr>
+          <w:rFonts w:ascii="Times New Roman" w:hAnsi="Times New Roman" w:cs="Times New Roman"/>
+          <w:sz w:val="24"/>
+          <w:szCs w:val="24"/>
+        </w:rPr>
+        <w:lastRenderedPageBreak/>
+        <w:tab/>
+        <w:t xml:space="preserve">Dennis Rader was the first of four sons born to William and Dorothea Rader and he was baptized at Zion Lutheran Church in Pittsburg, Kansas.  As a young boy, Dennis joined the Boy Scouts and participated in church youth group activities. </w:t>
+      </w:r>
+      <w:r>
+        <w:rPr>
+          <w:rFonts w:ascii="Times New Roman" w:hAnsi="Times New Roman" w:cs="Times New Roman"/>
+          <w:sz w:val="24"/>
+          <w:szCs w:val="24"/>
+        </w:rPr>
+        <w:t xml:space="preserve">It wasn’t until he was in grade school that he started having fantasies about, tying people up, controlling them, and torturing them.  As he became sexual, his fantasies moved toward tying girls up and having his way with them </w:t>
+      </w:r>
+      <w:r>
+        <w:rPr>
+          <w:rFonts w:ascii="Times New Roman" w:hAnsi="Times New Roman" w:cs="Times New Roman"/>
+          <w:sz w:val="24"/>
+          <w:szCs w:val="24"/>
+        </w:rPr>
+        <w:t xml:space="preserve">(“Dennis Rader”, </w:t>
+      </w:r>
+      <w:proofErr w:type="spellStart"/>
+      <w:r>
+        <w:rPr>
+          <w:rFonts w:ascii="Times New Roman" w:hAnsi="Times New Roman" w:cs="Times New Roman"/>
+          <w:sz w:val="24"/>
+          <w:szCs w:val="24"/>
+        </w:rPr>
+        <w:t>n.d.</w:t>
+      </w:r>
+      <w:proofErr w:type="spellEnd"/>
+      <w:r>
+        <w:rPr>
+          <w:rFonts w:ascii="Times New Roman" w:hAnsi="Times New Roman" w:cs="Times New Roman"/>
+          <w:sz w:val="24"/>
+          <w:szCs w:val="24"/>
+        </w:rPr>
+        <w:t>).</w:t>
+      </w:r>
+    </w:p>
+    <w:p>
+      <w:pPr>
+        <w:spacing w:line="480" w:lineRule="auto"/>
+        <w:rPr>
+          <w:rFonts w:ascii="Times New Roman" w:hAnsi="Times New Roman" w:cs="Times New Roman"/>
+          <w:sz w:val="24"/>
+          <w:szCs w:val="24"/>
+        </w:rPr>
+      </w:pPr>
+      <w:r>
+        <w:rPr>
+          <w:rFonts w:ascii="Times New Roman" w:hAnsi="Times New Roman" w:cs="Times New Roman"/>
+          <w:sz w:val="24"/>
+          <w:szCs w:val="24"/>
+        </w:rPr>
+        <w:tab/>
+        <w:t>In 1965, Rader entered Kansas Wesleyan College in Salina, Kansas. He wasn’t earning very good grades and worked a couple of jobs to make ends meet.  It was here that he first started ‘trolling’ for victims, as he puts it</w:t>
+      </w:r>
+      <w:r>
+        <w:rPr>
+          <w:rFonts w:ascii="Times New Roman" w:hAnsi="Times New Roman" w:cs="Times New Roman"/>
+          <w:sz w:val="24"/>
+          <w:szCs w:val="24"/>
+        </w:rPr>
+        <w:t xml:space="preserve"> </w:t>
+      </w:r>
+      <w:r>
+        <w:rPr>
+          <w:rFonts w:ascii="Times New Roman" w:hAnsi="Times New Roman" w:cs="Times New Roman"/>
+          <w:sz w:val="24"/>
+          <w:szCs w:val="24"/>
+        </w:rPr>
+        <w:t>(Magnus, 2005).</w:t>
+      </w:r>
+    </w:p>
+    <w:p>
+      <w:pPr>
+        <w:spacing w:line="480" w:lineRule="auto"/>
+        <w:rPr>
+          <w:rFonts w:ascii="Times New Roman" w:hAnsi="Times New Roman" w:cs="Times New Roman"/>
+          <w:sz w:val="24"/>
+          <w:szCs w:val="24"/>
+        </w:rPr>
+      </w:pPr>
+      <w:r>
+        <w:rPr>
+          <w:rFonts w:ascii="Times New Roman" w:hAnsi="Times New Roman" w:cs="Times New Roman"/>
+          <w:sz w:val="24"/>
+          <w:szCs w:val="24"/>
+        </w:rPr>
+        <w:tab/>
+        <w:t>In 1966, Rader joined the United States Air Force.  Here he earned ranks up to and including sergeant.</w:t>
+      </w:r>
+      <w:r>
+        <w:rPr>
+          <w:rFonts w:ascii="Times New Roman" w:hAnsi="Times New Roman" w:cs="Times New Roman"/>
+          <w:sz w:val="24"/>
+          <w:szCs w:val="24"/>
+        </w:rPr>
+        <w:t xml:space="preserve">  During this period, he started having sexual relations using prostitutes.  Eventually, he attempted to engage in bondage activities with these prostitutes which was rejected.  In his personal journal, there was no mention of any activities other than stalking and no victims, at this point, were mentioned. </w:t>
+      </w:r>
+    </w:p>
+    <w:p>
+      <w:pPr>
+        <w:spacing w:line="480" w:lineRule="auto"/>
+        <w:rPr>
+          <w:rFonts w:ascii="Times New Roman" w:hAnsi="Times New Roman" w:cs="Times New Roman"/>
+          <w:sz w:val="24"/>
+          <w:szCs w:val="24"/>
+        </w:rPr>
+      </w:pPr>
+      <w:r>
+        <w:rPr>
+          <w:rFonts w:ascii="Times New Roman" w:hAnsi="Times New Roman" w:cs="Times New Roman"/>
+          <w:sz w:val="24"/>
+          <w:szCs w:val="24"/>
+        </w:rPr>
+        <w:tab/>
+        <w:t>Amongst other jobs and completing his Associates degree in Electronics, Rader worked for Cessna, a small aircraft manufacturer.  In 1973, he was let go by Cessna due to the oil embargo crisis which caused sales to plummet.  This caused him to slip into a state of unhappiness falling deeper into his childhood fantasies.</w:t>
+      </w:r>
+    </w:p>
+    <w:p>
+      <w:pPr>
+        <w:spacing w:line="480" w:lineRule="auto"/>
+        <w:rPr>
+          <w:rFonts w:ascii="Times New Roman" w:hAnsi="Times New Roman" w:cs="Times New Roman"/>
+          <w:sz w:val="24"/>
+          <w:szCs w:val="24"/>
+        </w:rPr>
+      </w:pPr>
+      <w:r>
+        <w:rPr>
+          <w:rFonts w:ascii="Times New Roman" w:hAnsi="Times New Roman" w:cs="Times New Roman"/>
+          <w:sz w:val="24"/>
+          <w:szCs w:val="24"/>
+        </w:rPr>
+        <w:tab/>
+      </w:r>
+      <w:r>
+        <w:rPr>
+          <w:rFonts w:ascii="Times New Roman" w:hAnsi="Times New Roman" w:cs="Times New Roman"/>
+          <w:sz w:val="24"/>
+          <w:szCs w:val="24"/>
+        </w:rPr>
+        <w:t>On January 15</w:t>
+      </w:r>
+      <w:r>
+        <w:rPr>
+          <w:rFonts w:ascii="Times New Roman" w:hAnsi="Times New Roman" w:cs="Times New Roman"/>
+          <w:sz w:val="24"/>
+          <w:szCs w:val="24"/>
+          <w:vertAlign w:val="superscript"/>
+        </w:rPr>
+        <w:t>th</w:t>
+      </w:r>
+      <w:r>
+        <w:rPr>
+          <w:rFonts w:ascii="Times New Roman" w:hAnsi="Times New Roman" w:cs="Times New Roman"/>
+          <w:sz w:val="24"/>
+          <w:szCs w:val="24"/>
+        </w:rPr>
+        <w:t xml:space="preserve"> 1974</w:t>
+      </w:r>
+      <w:r>
+        <w:rPr>
+          <w:rFonts w:ascii="Times New Roman" w:hAnsi="Times New Roman" w:cs="Times New Roman"/>
+          <w:sz w:val="24"/>
+          <w:szCs w:val="24"/>
+        </w:rPr>
+        <w:t xml:space="preserve">, Rader </w:t>
+      </w:r>
+      <w:r>
+        <w:rPr>
+          <w:rFonts w:ascii="Times New Roman" w:hAnsi="Times New Roman" w:cs="Times New Roman"/>
+          <w:sz w:val="24"/>
+          <w:szCs w:val="24"/>
+        </w:rPr>
+        <w:t xml:space="preserve">broke into the home of his first victims – the </w:t>
+      </w:r>
+      <w:proofErr w:type="spellStart"/>
+      <w:r>
+        <w:rPr>
+          <w:rFonts w:ascii="Times New Roman" w:hAnsi="Times New Roman" w:cs="Times New Roman"/>
+          <w:sz w:val="24"/>
+          <w:szCs w:val="24"/>
+        </w:rPr>
+        <w:t>Oteros</w:t>
+      </w:r>
+      <w:proofErr w:type="spellEnd"/>
+      <w:r>
+        <w:rPr>
+          <w:rFonts w:ascii="Times New Roman" w:hAnsi="Times New Roman" w:cs="Times New Roman"/>
+          <w:sz w:val="24"/>
+          <w:szCs w:val="24"/>
+        </w:rPr>
+        <w:t xml:space="preserve"> family. For just about 30 years, Rader evaded and taunted the authorities. Finally, on February 25, 2005, Rader was taken into custody.  In an attempt to communicate with authorities, Rader was misled and ended up sending in a disk to the police.  </w:t>
+      </w:r>
+      <w:r>
+        <w:rPr>
+          <w:rFonts w:ascii="Times New Roman" w:hAnsi="Times New Roman" w:cs="Times New Roman"/>
+          <w:sz w:val="24"/>
+          <w:szCs w:val="24"/>
+        </w:rPr>
+        <w:t xml:space="preserve">The computer forensics team’s investigation </w:t>
+      </w:r>
+      <w:r>
+        <w:rPr>
+          <w:rFonts w:ascii="Times New Roman" w:hAnsi="Times New Roman" w:cs="Times New Roman"/>
+          <w:sz w:val="24"/>
+          <w:szCs w:val="24"/>
+        </w:rPr>
+        <w:lastRenderedPageBreak/>
+        <w:t xml:space="preserve">revealed a file that had been saved by someone known as, Dennis.  “They also found that the disk had been used at the Christ Lutheran Church and the Park City library” </w:t>
+      </w:r>
+      <w:r>
+        <w:rPr>
+          <w:rFonts w:ascii="Times New Roman" w:hAnsi="Times New Roman" w:cs="Times New Roman"/>
+          <w:sz w:val="24"/>
+          <w:szCs w:val="24"/>
+        </w:rPr>
+        <w:t>(Hansen, 2006).</w:t>
+      </w:r>
+    </w:p>
+    <w:p>
+      <w:pPr>
+        <w:spacing w:line="480" w:lineRule="auto"/>
+        <w:rPr>
+          <w:rFonts w:ascii="Times New Roman" w:hAnsi="Times New Roman" w:cs="Times New Roman"/>
+          <w:sz w:val="24"/>
+          <w:szCs w:val="24"/>
+        </w:rPr>
+      </w:pPr>
+      <w:r>
+        <w:rPr>
+          <w:rFonts w:ascii="Times New Roman" w:hAnsi="Times New Roman" w:cs="Times New Roman"/>
+          <w:sz w:val="24"/>
+          <w:szCs w:val="24"/>
+        </w:rPr>
+        <w:t>CONCLUSION</w:t>
+      </w:r>
+    </w:p>
+    <w:p>
+      <w:pPr>
+        <w:spacing w:line="480" w:lineRule="auto"/>
+        <w:ind w:firstLine="720"/>
+        <w:rPr>
+          <w:rFonts w:ascii="Times New Roman" w:hAnsi="Times New Roman" w:cs="Times New Roman"/>
+          <w:sz w:val="24"/>
+          <w:szCs w:val="24"/>
+        </w:rPr>
+      </w:pPr>
+      <w:r>
+        <w:rPr>
+          <w:rFonts w:ascii="Times New Roman" w:hAnsi="Times New Roman" w:cs="Times New Roman"/>
+          <w:sz w:val="24"/>
+          <w:szCs w:val="24"/>
+        </w:rPr>
+        <w:t>This discussion included</w:t>
+      </w:r>
+      <w:r>
+        <w:rPr>
+          <w:rFonts w:ascii="Times New Roman" w:hAnsi="Times New Roman" w:cs="Times New Roman"/>
+          <w:sz w:val="24"/>
+          <w:szCs w:val="24"/>
+        </w:rPr>
+        <w:t xml:space="preserve"> some of the technological protocols and steps in providing consumer protection and moves to a discussion about the empowerment of law enforcement with the use of computer forensics.</w:t>
+      </w:r>
+      <w:r>
+        <w:rPr>
+          <w:rFonts w:ascii="Times New Roman" w:hAnsi="Times New Roman" w:cs="Times New Roman"/>
+          <w:sz w:val="24"/>
+          <w:szCs w:val="24"/>
+        </w:rPr>
+        <w:t xml:space="preserve">  </w:t>
+      </w:r>
+      <w:r>
+        <w:rPr>
+          <w:rFonts w:ascii="Times New Roman" w:hAnsi="Times New Roman" w:cs="Times New Roman"/>
+          <w:sz w:val="24"/>
+          <w:szCs w:val="24"/>
+        </w:rPr>
+        <w:t xml:space="preserve">With the help of secure purchasing, consumers and vendors alike can now make online purchases with confidence. </w:t>
+      </w:r>
+      <w:r>
+        <w:rPr>
+          <w:rFonts w:ascii="Times New Roman" w:hAnsi="Times New Roman" w:cs="Times New Roman"/>
+          <w:sz w:val="24"/>
+          <w:szCs w:val="24"/>
+        </w:rPr>
+        <w:t xml:space="preserve">With the aid of computer forensics, cases that might have been considered unsolvable can now reach resolution </w:t>
+      </w:r>
+      <w:r>
+        <w:rPr>
+          <w:rFonts w:ascii="Times New Roman" w:hAnsi="Times New Roman" w:cs="Times New Roman"/>
+          <w:sz w:val="24"/>
+          <w:szCs w:val="24"/>
+        </w:rPr>
+        <w:t>with minimal costs on manpower and resources.</w:t>
+      </w:r>
+    </w:p>
+    <w:p>
+      <w:pPr>
+        <w:spacing w:line="480" w:lineRule="auto"/>
+        <w:rPr>
+          <w:rFonts w:ascii="Times New Roman" w:hAnsi="Times New Roman" w:cs="Times New Roman"/>
+          <w:sz w:val="24"/>
+          <w:szCs w:val="24"/>
+        </w:rPr>
+      </w:pPr>
+    </w:p>
+    <w:p>
+      <w:pPr>
+        <w:spacing w:line="480" w:lineRule="auto"/>
+        <w:rPr>
+          <w:rFonts w:ascii="Times New Roman" w:hAnsi="Times New Roman" w:cs="Times New Roman"/>
+          <w:sz w:val="24"/>
+          <w:szCs w:val="24"/>
+        </w:rPr>
+      </w:pPr>
+    </w:p>
+    <w:p>
+      <w:pPr>
+        <w:spacing w:line="480" w:lineRule="auto"/>
+        <w:rPr>
+          <w:rFonts w:ascii="Times New Roman" w:hAnsi="Times New Roman" w:cs="Times New Roman"/>
+          <w:sz w:val="24"/>
+          <w:szCs w:val="24"/>
+        </w:rPr>
+      </w:pPr>
+    </w:p>
+    <w:p>
+      <w:pPr>
+        <w:spacing w:line="480" w:lineRule="auto"/>
+        <w:rPr>
+          <w:rFonts w:ascii="Times New Roman" w:hAnsi="Times New Roman" w:cs="Times New Roman"/>
+          <w:sz w:val="24"/>
+          <w:szCs w:val="24"/>
+        </w:rPr>
+      </w:pPr>
+    </w:p>
+    <w:p>
+      <w:pPr>
+        <w:spacing w:line="480" w:lineRule="auto"/>
+        <w:rPr>
+          <w:rFonts w:ascii="Times New Roman" w:hAnsi="Times New Roman" w:cs="Times New Roman"/>
+          <w:sz w:val="24"/>
+          <w:szCs w:val="24"/>
+        </w:rPr>
+      </w:pPr>
+    </w:p>
+    <w:p>
+      <w:pPr>
+        <w:spacing w:line="480" w:lineRule="auto"/>
+        <w:rPr>
+          <w:rFonts w:ascii="Times New Roman" w:hAnsi="Times New Roman" w:cs="Times New Roman"/>
+          <w:sz w:val="24"/>
+          <w:szCs w:val="24"/>
+        </w:rPr>
+      </w:pPr>
+    </w:p>
+    <w:p>
+      <w:pPr>
+        <w:spacing w:line="480" w:lineRule="auto"/>
+        <w:rPr>
+          <w:rFonts w:ascii="Times New Roman" w:hAnsi="Times New Roman" w:cs="Times New Roman"/>
+          <w:sz w:val="24"/>
+          <w:szCs w:val="24"/>
+        </w:rPr>
+      </w:pPr>
+    </w:p>
+    <w:p>
+      <w:pPr>
+        <w:spacing w:line="480" w:lineRule="auto"/>
+        <w:rPr>
+          <w:rFonts w:ascii="Times New Roman" w:hAnsi="Times New Roman" w:cs="Times New Roman"/>
+          <w:sz w:val="24"/>
+          <w:szCs w:val="24"/>
+        </w:rPr>
+      </w:pPr>
+    </w:p>
+    <w:p>
+      <w:pPr>
+        <w:spacing w:line="480" w:lineRule="auto"/>
+        <w:rPr>
+          <w:rFonts w:ascii="Times New Roman" w:hAnsi="Times New Roman" w:cs="Times New Roman"/>
+          <w:sz w:val="24"/>
+          <w:szCs w:val="24"/>
+        </w:rPr>
+      </w:pPr>
+    </w:p>
+    <w:p>
+      <w:pPr>
+        <w:spacing w:line="480" w:lineRule="auto"/>
+        <w:rPr>
+          <w:rFonts w:ascii="Times New Roman" w:hAnsi="Times New Roman" w:cs="Times New Roman"/>
+          <w:sz w:val="24"/>
+          <w:szCs w:val="24"/>
+        </w:rPr>
+      </w:pPr>
+    </w:p>
+    <w:p>
+      <w:pPr>
+        <w:spacing w:line="480" w:lineRule="auto"/>
+        <w:rPr>
+          <w:rFonts w:ascii="Times New Roman" w:hAnsi="Times New Roman" w:cs="Times New Roman"/>
+          <w:sz w:val="24"/>
+          <w:szCs w:val="24"/>
+        </w:rPr>
+      </w:pPr>
+    </w:p>
+    <w:p>
+      <w:pPr>
+        <w:spacing w:line="480" w:lineRule="auto"/>
+        <w:rPr>
+          <w:rFonts w:ascii="Times New Roman" w:hAnsi="Times New Roman" w:cs="Times New Roman"/>
+          <w:sz w:val="24"/>
+          <w:szCs w:val="24"/>
+        </w:rPr>
+      </w:pPr>
+      <w:r>
+        <w:rPr>
+          <w:rFonts w:ascii="Times New Roman" w:hAnsi="Times New Roman" w:cs="Times New Roman"/>
+          <w:sz w:val="24"/>
+          <w:szCs w:val="24"/>
+        </w:rPr>
+        <w:lastRenderedPageBreak/>
+        <w:t>REFERENCE</w:t>
+      </w:r>
+    </w:p>
+    <w:p>
+      <w:pPr>
+        <w:spacing w:line="480" w:lineRule="auto"/>
+        <w:rPr>
+          <w:rFonts w:ascii="Times New Roman" w:hAnsi="Times New Roman" w:cs="Times New Roman"/>
+          <w:sz w:val="24"/>
+          <w:szCs w:val="24"/>
+        </w:rPr>
+      </w:pPr>
+      <w:r>
+        <w:rPr>
+          <w:rFonts w:ascii="Times New Roman" w:hAnsi="Times New Roman" w:cs="Times New Roman"/>
+          <w:sz w:val="24"/>
+          <w:szCs w:val="24"/>
+        </w:rPr>
+        <w:t xml:space="preserve">Carlson, K. (2009, January 13). Computer forensics helped solve Craigslist </w:t>
       </w:r>
       <w:proofErr w:type="gramStart"/>
       <w:r>
-        <w:t>III ?</w:t>
+        <w:rPr>
+          <w:rFonts w:ascii="Times New Roman" w:hAnsi="Times New Roman" w:cs="Times New Roman"/>
+          <w:sz w:val="24"/>
+          <w:szCs w:val="24"/>
+        </w:rPr>
+        <w:t>robberies :</w:t>
       </w:r>
       <w:proofErr w:type="gramEnd"/>
-    </w:p>
-    <w:p>
-      <w:pPr>
-        <w:pStyle w:val="ListParagraph"/>
-        <w:numPr>
-          <w:ilvl w:val="0"/>
-          <w:numId w:val="1"/>
-        </w:numPr>
-      </w:pPr>
-      <w:r>
-        <w:t>Point 100wds</w:t>
-      </w:r>
-    </w:p>
-    <w:p>
-      <w:pPr>
-        <w:pStyle w:val="ListParagraph"/>
-        <w:numPr>
-          <w:ilvl w:val="0"/>
-          <w:numId w:val="1"/>
-        </w:numPr>
-      </w:pPr>
-      <w:r>
-        <w:t>Point 100wds</w:t>
-      </w:r>
-    </w:p>
-    <w:p>
-      <w:pPr>
-        <w:pStyle w:val="ListParagraph"/>
-        <w:numPr>
-          <w:ilvl w:val="0"/>
-          <w:numId w:val="1"/>
-        </w:numPr>
-      </w:pPr>
-      <w:r>
-        <w:t>Point 100wds</w:t>
-      </w:r>
-    </w:p>
-    <w:p/>
-    <w:p>
-      <w:r>
-        <w:t>CONCLUSION</w:t>
-      </w:r>
-    </w:p>
-    <w:p/>
-    <w:p/>
-    <w:p/>
-    <w:p/>
-    <w:p/>
-    <w:p/>
-    <w:p/>
-    <w:p/>
-    <w:p/>
-    <w:p>
-      <w:r>
-        <w:t>REFERENCE</w:t>
-      </w:r>
-    </w:p>
-    <w:p>
-      <w:r>
-        <w:t xml:space="preserve">History of SSL Certificate. (2015). Retrieved December 30, 2015, from </w:t>
-      </w:r>
-      <w:r>
+      <w:r>
+        <w:rPr>
+          <w:rFonts w:ascii="Times New Roman" w:hAnsi="Times New Roman" w:cs="Times New Roman"/>
+          <w:sz w:val="24"/>
+          <w:szCs w:val="24"/>
+        </w:rPr>
+        <w:t xml:space="preserve">: </w:t>
+      </w:r>
+      <w:r>
+        <w:rPr>
+          <w:rFonts w:ascii="Times New Roman" w:hAnsi="Times New Roman" w:cs="Times New Roman"/>
+          <w:sz w:val="24"/>
+          <w:szCs w:val="24"/>
+        </w:rPr>
+        <w:tab/>
+      </w:r>
+      <w:r>
+        <w:rPr>
+          <w:rFonts w:ascii="Times New Roman" w:hAnsi="Times New Roman" w:cs="Times New Roman"/>
+          <w:sz w:val="24"/>
+          <w:szCs w:val="24"/>
+        </w:rPr>
+        <w:t xml:space="preserve">WRAL.com. </w:t>
+      </w:r>
+      <w:r>
+        <w:rPr>
+          <w:rFonts w:ascii="Times New Roman" w:hAnsi="Times New Roman" w:cs="Times New Roman"/>
+          <w:sz w:val="24"/>
+          <w:szCs w:val="24"/>
+        </w:rPr>
+        <w:tab/>
+        <w:t xml:space="preserve">Retrieved January 5, 2016, from </w:t>
+      </w:r>
+      <w:r>
+        <w:rPr>
+          <w:rFonts w:ascii="Times New Roman" w:hAnsi="Times New Roman" w:cs="Times New Roman"/>
+          <w:sz w:val="24"/>
+          <w:szCs w:val="24"/>
+        </w:rPr>
         <w:tab/>
       </w:r>
       <w:hyperlink r:id="rId12" w:history="1">
         <w:r>
           <w:rPr>
             <w:rStyle w:val="Hyperlink"/>
+            <w:rFonts w:ascii="Times New Roman" w:hAnsi="Times New Roman" w:cs="Times New Roman"/>
+            <w:color w:val="auto"/>
+            <w:sz w:val="24"/>
+            <w:szCs w:val="24"/>
+            <w:u w:val="none"/>
+          </w:rPr>
+          <w:t>http://www.wral.com/news/local/story/4305416/</w:t>
+        </w:r>
+      </w:hyperlink>
+    </w:p>
+    <w:p>
+      <w:pPr>
+        <w:spacing w:line="480" w:lineRule="auto"/>
+        <w:rPr>
+          <w:rFonts w:ascii="Times New Roman" w:hAnsi="Times New Roman" w:cs="Times New Roman"/>
+          <w:sz w:val="24"/>
+          <w:szCs w:val="24"/>
+        </w:rPr>
+      </w:pPr>
+      <w:r>
+        <w:rPr>
+          <w:rFonts w:ascii="Times New Roman" w:hAnsi="Times New Roman" w:cs="Times New Roman"/>
+          <w:sz w:val="24"/>
+          <w:szCs w:val="24"/>
+        </w:rPr>
+        <w:t>Dennis Rader - BTK Killer - a Biography. (</w:t>
+      </w:r>
+      <w:proofErr w:type="spellStart"/>
+      <w:r>
+        <w:rPr>
+          <w:rFonts w:ascii="Times New Roman" w:hAnsi="Times New Roman" w:cs="Times New Roman"/>
+          <w:sz w:val="24"/>
+          <w:szCs w:val="24"/>
+        </w:rPr>
+        <w:t>n.d.</w:t>
+      </w:r>
+      <w:proofErr w:type="spellEnd"/>
+      <w:r>
+        <w:rPr>
+          <w:rFonts w:ascii="Times New Roman" w:hAnsi="Times New Roman" w:cs="Times New Roman"/>
+          <w:sz w:val="24"/>
+          <w:szCs w:val="24"/>
+        </w:rPr>
+        <w:t xml:space="preserve">). Retrieved January 6, 2016, from </w:t>
+      </w:r>
+      <w:r>
+        <w:rPr>
+          <w:rFonts w:ascii="Times New Roman" w:hAnsi="Times New Roman" w:cs="Times New Roman"/>
+          <w:sz w:val="24"/>
+          <w:szCs w:val="24"/>
+        </w:rPr>
+        <w:tab/>
+      </w:r>
+      <w:hyperlink r:id="rId13" w:history="1">
+        <w:r>
+          <w:rPr>
+            <w:rStyle w:val="Hyperlink"/>
+            <w:rFonts w:ascii="Times New Roman" w:hAnsi="Times New Roman" w:cs="Times New Roman"/>
+            <w:color w:val="auto"/>
+            <w:sz w:val="24"/>
+            <w:szCs w:val="24"/>
+            <w:u w:val="none"/>
+          </w:rPr>
+          <w:t>http://dennisraderbtk.blogspot.com/</w:t>
+        </w:r>
+      </w:hyperlink>
+    </w:p>
+    <w:p>
+      <w:pPr>
+        <w:spacing w:line="480" w:lineRule="auto"/>
+        <w:rPr>
+          <w:rFonts w:ascii="Times New Roman" w:hAnsi="Times New Roman" w:cs="Times New Roman"/>
+          <w:sz w:val="24"/>
+          <w:szCs w:val="24"/>
+        </w:rPr>
+      </w:pPr>
+      <w:r>
+        <w:rPr>
+          <w:rFonts w:ascii="Times New Roman" w:hAnsi="Times New Roman" w:cs="Times New Roman"/>
+          <w:sz w:val="24"/>
+          <w:szCs w:val="24"/>
+        </w:rPr>
+        <w:t xml:space="preserve">Hansen, M. (2006, April 21). How the Cops Caught BTK. Retrieved January 6, 2016, from </w:t>
+      </w:r>
+      <w:r>
+        <w:rPr>
+          <w:rFonts w:ascii="Times New Roman" w:hAnsi="Times New Roman" w:cs="Times New Roman"/>
+          <w:sz w:val="24"/>
+          <w:szCs w:val="24"/>
+        </w:rPr>
+        <w:tab/>
+      </w:r>
+      <w:hyperlink r:id="rId14" w:history="1">
+        <w:r>
+          <w:rPr>
+            <w:rStyle w:val="Hyperlink"/>
+            <w:rFonts w:ascii="Times New Roman" w:hAnsi="Times New Roman" w:cs="Times New Roman"/>
+            <w:color w:val="auto"/>
+            <w:sz w:val="24"/>
+            <w:szCs w:val="24"/>
+            <w:u w:val="none"/>
+          </w:rPr>
+          <w:t>http://www.abajournal.com/magazine/article/how_the_cops_caught_btk/</w:t>
+        </w:r>
+      </w:hyperlink>
+    </w:p>
+    <w:p>
+      <w:pPr>
+        <w:spacing w:line="480" w:lineRule="auto"/>
+        <w:rPr>
+          <w:rFonts w:ascii="Times New Roman" w:hAnsi="Times New Roman" w:cs="Times New Roman"/>
+          <w:sz w:val="24"/>
+          <w:szCs w:val="24"/>
+        </w:rPr>
+      </w:pPr>
+      <w:r>
+        <w:rPr>
+          <w:rFonts w:ascii="Times New Roman" w:hAnsi="Times New Roman" w:cs="Times New Roman"/>
+          <w:sz w:val="24"/>
+          <w:szCs w:val="24"/>
+        </w:rPr>
+        <w:t xml:space="preserve">History of SSL Certificate. (2015). Retrieved December 30, 2015, from </w:t>
+      </w:r>
+      <w:r>
+        <w:rPr>
+          <w:rFonts w:ascii="Times New Roman" w:hAnsi="Times New Roman" w:cs="Times New Roman"/>
+          <w:sz w:val="24"/>
+          <w:szCs w:val="24"/>
+        </w:rPr>
+        <w:tab/>
+      </w:r>
+      <w:hyperlink r:id="rId15" w:history="1">
+        <w:r>
+          <w:rPr>
+            <w:rStyle w:val="Hyperlink"/>
+            <w:rFonts w:ascii="Times New Roman" w:hAnsi="Times New Roman" w:cs="Times New Roman"/>
+            <w:color w:val="auto"/>
+            <w:sz w:val="24"/>
+            <w:szCs w:val="24"/>
+            <w:u w:val="none"/>
           </w:rPr>
           <w:t>https://www.evsslcertificate.com/ssl/ssl-history.html</w:t>
         </w:r>
@@ -1301,20 +3610,305 @@
     </w:p>
     <w:p>
       <w:pPr>
+        <w:spacing w:line="480" w:lineRule="auto"/>
         <w:rPr>
           <w:rStyle w:val="Hyperlink"/>
-        </w:rPr>
-      </w:pPr>
-      <w:r>
-        <w:t xml:space="preserve">The history of SSL. (2015). Retrieved December 30, 2015, from </w:t>
-      </w:r>
-      <w:r>
+          <w:rFonts w:ascii="Times New Roman" w:hAnsi="Times New Roman" w:cs="Times New Roman"/>
+          <w:color w:val="auto"/>
+          <w:sz w:val="24"/>
+          <w:szCs w:val="24"/>
+          <w:u w:val="none"/>
+        </w:rPr>
+      </w:pPr>
+      <w:proofErr w:type="spellStart"/>
+      <w:r>
+        <w:rPr>
+          <w:rStyle w:val="Hyperlink"/>
+          <w:rFonts w:ascii="Times New Roman" w:hAnsi="Times New Roman" w:cs="Times New Roman"/>
+          <w:color w:val="auto"/>
+          <w:sz w:val="24"/>
+          <w:szCs w:val="24"/>
+          <w:u w:val="none"/>
+        </w:rPr>
+        <w:t>Korhonen</w:t>
+      </w:r>
+      <w:proofErr w:type="spellEnd"/>
+      <w:r>
+        <w:rPr>
+          <w:rStyle w:val="Hyperlink"/>
+          <w:rFonts w:ascii="Times New Roman" w:hAnsi="Times New Roman" w:cs="Times New Roman"/>
+          <w:color w:val="auto"/>
+          <w:sz w:val="24"/>
+          <w:szCs w:val="24"/>
+          <w:u w:val="none"/>
+        </w:rPr>
+        <w:t>, M. (</w:t>
+      </w:r>
+      <w:proofErr w:type="spellStart"/>
+      <w:r>
+        <w:rPr>
+          <w:rStyle w:val="Hyperlink"/>
+          <w:rFonts w:ascii="Times New Roman" w:hAnsi="Times New Roman" w:cs="Times New Roman"/>
+          <w:color w:val="auto"/>
+          <w:sz w:val="24"/>
+          <w:szCs w:val="24"/>
+          <w:u w:val="none"/>
+        </w:rPr>
+        <w:t>n.d.</w:t>
+      </w:r>
+      <w:proofErr w:type="spellEnd"/>
+      <w:r>
+        <w:rPr>
+          <w:rStyle w:val="Hyperlink"/>
+          <w:rFonts w:ascii="Times New Roman" w:hAnsi="Times New Roman" w:cs="Times New Roman"/>
+          <w:color w:val="auto"/>
+          <w:sz w:val="24"/>
+          <w:szCs w:val="24"/>
+          <w:u w:val="none"/>
+        </w:rPr>
+        <w:t xml:space="preserve">). Secure Electronic Transaction (SET). Retrieved January 4, 2016, from </w:t>
+      </w:r>
+      <w:r>
+        <w:rPr>
+          <w:rStyle w:val="Hyperlink"/>
+          <w:rFonts w:ascii="Times New Roman" w:hAnsi="Times New Roman" w:cs="Times New Roman"/>
+          <w:color w:val="auto"/>
+          <w:sz w:val="24"/>
+          <w:szCs w:val="24"/>
+          <w:u w:val="none"/>
+        </w:rPr>
         <w:tab/>
       </w:r>
-      <w:hyperlink r:id="rId13" w:history="1">
+      <w:hyperlink r:id="rId16" w:history="1">
         <w:r>
           <w:rPr>
             <w:rStyle w:val="Hyperlink"/>
+            <w:rFonts w:ascii="Times New Roman" w:hAnsi="Times New Roman" w:cs="Times New Roman"/>
+            <w:color w:val="auto"/>
+            <w:sz w:val="24"/>
+            <w:szCs w:val="24"/>
+            <w:u w:val="none"/>
+          </w:rPr>
+          <w:t>http://www.tml.tkk.fi/Opinnot/Tik-110.501/1996/seminars/works/set/SET.html</w:t>
+        </w:r>
+      </w:hyperlink>
+    </w:p>
+    <w:p>
+      <w:pPr>
+        <w:spacing w:line="480" w:lineRule="auto"/>
+        <w:rPr>
+          <w:rStyle w:val="Hyperlink"/>
+          <w:rFonts w:ascii="Times New Roman" w:hAnsi="Times New Roman" w:cs="Times New Roman"/>
+          <w:color w:val="auto"/>
+          <w:sz w:val="24"/>
+          <w:szCs w:val="24"/>
+          <w:u w:val="none"/>
+        </w:rPr>
+      </w:pPr>
+      <w:r>
+        <w:rPr>
+          <w:rStyle w:val="Hyperlink"/>
+          <w:rFonts w:ascii="Times New Roman" w:hAnsi="Times New Roman" w:cs="Times New Roman"/>
+          <w:color w:val="auto"/>
+          <w:sz w:val="24"/>
+          <w:szCs w:val="24"/>
+          <w:u w:val="none"/>
+        </w:rPr>
+        <w:t xml:space="preserve">Magnus, E. (2005, August 24). 31 years of the BTK killer. Retrieved January 6, 2016, from </w:t>
+      </w:r>
+      <w:r>
+        <w:rPr>
+          <w:rStyle w:val="Hyperlink"/>
+          <w:rFonts w:ascii="Times New Roman" w:hAnsi="Times New Roman" w:cs="Times New Roman"/>
+          <w:color w:val="auto"/>
+          <w:sz w:val="24"/>
+          <w:szCs w:val="24"/>
+          <w:u w:val="none"/>
+        </w:rPr>
+        <w:tab/>
+        <w:t>http://www.nbcnews.com/id/8916264/#.VoyRlxUrKUk</w:t>
+      </w:r>
+    </w:p>
+    <w:p>
+      <w:pPr>
+        <w:spacing w:line="480" w:lineRule="auto"/>
+        <w:rPr>
+          <w:rStyle w:val="Hyperlink"/>
+          <w:rFonts w:ascii="Times New Roman" w:hAnsi="Times New Roman" w:cs="Times New Roman"/>
+          <w:color w:val="auto"/>
+          <w:sz w:val="24"/>
+          <w:szCs w:val="24"/>
+          <w:u w:val="none"/>
+        </w:rPr>
+      </w:pPr>
+      <w:r>
+        <w:rPr>
+          <w:rStyle w:val="Hyperlink"/>
+          <w:rFonts w:ascii="Times New Roman" w:hAnsi="Times New Roman" w:cs="Times New Roman"/>
+          <w:color w:val="auto"/>
+          <w:sz w:val="24"/>
+          <w:szCs w:val="24"/>
+          <w:u w:val="none"/>
+        </w:rPr>
+        <w:t>Secure Electronic Transactions. (</w:t>
+      </w:r>
+      <w:proofErr w:type="spellStart"/>
+      <w:r>
+        <w:rPr>
+          <w:rStyle w:val="Hyperlink"/>
+          <w:rFonts w:ascii="Times New Roman" w:hAnsi="Times New Roman" w:cs="Times New Roman"/>
+          <w:color w:val="auto"/>
+          <w:sz w:val="24"/>
+          <w:szCs w:val="24"/>
+          <w:u w:val="none"/>
+        </w:rPr>
+        <w:t>n.d.</w:t>
+      </w:r>
+      <w:proofErr w:type="spellEnd"/>
+      <w:r>
+        <w:rPr>
+          <w:rStyle w:val="Hyperlink"/>
+          <w:rFonts w:ascii="Times New Roman" w:hAnsi="Times New Roman" w:cs="Times New Roman"/>
+          <w:color w:val="auto"/>
+          <w:sz w:val="24"/>
+          <w:szCs w:val="24"/>
+          <w:u w:val="none"/>
+        </w:rPr>
+        <w:t xml:space="preserve">). Retrieved January 5, 2016, from </w:t>
+      </w:r>
+      <w:r>
+        <w:rPr>
+          <w:rStyle w:val="Hyperlink"/>
+          <w:rFonts w:ascii="Times New Roman" w:hAnsi="Times New Roman" w:cs="Times New Roman"/>
+          <w:color w:val="auto"/>
+          <w:sz w:val="24"/>
+          <w:szCs w:val="24"/>
+          <w:u w:val="none"/>
+        </w:rPr>
+        <w:tab/>
+      </w:r>
+      <w:hyperlink r:id="rId17" w:history="1">
+        <w:r>
+          <w:rPr>
+            <w:rStyle w:val="Hyperlink"/>
+            <w:rFonts w:ascii="Times New Roman" w:hAnsi="Times New Roman" w:cs="Times New Roman"/>
+            <w:color w:val="auto"/>
+            <w:sz w:val="24"/>
+            <w:szCs w:val="24"/>
+            <w:u w:val="none"/>
+          </w:rPr>
+          <w:t>http://www.davidreilly.com/topics/electronic_commerce/essays/secure_electronic_transa</w:t>
+        </w:r>
+        <w:r>
+          <w:rPr>
+            <w:rStyle w:val="Hyperlink"/>
+            <w:rFonts w:ascii="Times New Roman" w:hAnsi="Times New Roman" w:cs="Times New Roman"/>
+            <w:color w:val="auto"/>
+            <w:sz w:val="24"/>
+            <w:szCs w:val="24"/>
+            <w:u w:val="none"/>
+          </w:rPr>
+          <w:tab/>
+          <w:t>ction</w:t>
+        </w:r>
+      </w:hyperlink>
+      <w:r>
+        <w:rPr>
+          <w:rStyle w:val="Hyperlink"/>
+          <w:rFonts w:ascii="Times New Roman" w:hAnsi="Times New Roman" w:cs="Times New Roman"/>
+          <w:color w:val="auto"/>
+          <w:sz w:val="24"/>
+          <w:szCs w:val="24"/>
+          <w:u w:val="none"/>
+        </w:rPr>
+        <w:t>s.html</w:t>
+      </w:r>
+    </w:p>
+    <w:p>
+      <w:pPr>
+        <w:spacing w:line="480" w:lineRule="auto"/>
+        <w:rPr>
+          <w:rStyle w:val="Hyperlink"/>
+          <w:rFonts w:ascii="Times New Roman" w:hAnsi="Times New Roman" w:cs="Times New Roman"/>
+          <w:color w:val="auto"/>
+          <w:sz w:val="24"/>
+          <w:szCs w:val="24"/>
+          <w:u w:val="none"/>
+        </w:rPr>
+      </w:pPr>
+      <w:r>
+        <w:rPr>
+          <w:rStyle w:val="Hyperlink"/>
+          <w:rFonts w:ascii="Times New Roman" w:hAnsi="Times New Roman" w:cs="Times New Roman"/>
+          <w:color w:val="auto"/>
+          <w:sz w:val="24"/>
+          <w:szCs w:val="24"/>
+          <w:u w:val="none"/>
+        </w:rPr>
+        <w:t xml:space="preserve">Shipping and Payment. (2016). Retrieved January 5, 2016, from </w:t>
+      </w:r>
+      <w:r>
+        <w:rPr>
+          <w:rStyle w:val="Hyperlink"/>
+          <w:rFonts w:ascii="Times New Roman" w:hAnsi="Times New Roman" w:cs="Times New Roman"/>
+          <w:color w:val="auto"/>
+          <w:sz w:val="24"/>
+          <w:szCs w:val="24"/>
+          <w:u w:val="none"/>
+        </w:rPr>
+        <w:tab/>
+      </w:r>
+      <w:hyperlink r:id="rId18" w:history="1">
+        <w:r>
+          <w:rPr>
+            <w:rStyle w:val="Hyperlink"/>
+            <w:rFonts w:ascii="Times New Roman" w:hAnsi="Times New Roman" w:cs="Times New Roman"/>
+            <w:color w:val="auto"/>
+            <w:sz w:val="24"/>
+            <w:szCs w:val="24"/>
+            <w:u w:val="none"/>
+          </w:rPr>
+          <w:t>https://www.macys.com/chkout/shippingpayment</w:t>
+        </w:r>
+      </w:hyperlink>
+    </w:p>
+    <w:p>
+      <w:pPr>
+        <w:spacing w:line="480" w:lineRule="auto"/>
+        <w:rPr>
+          <w:rStyle w:val="Hyperlink"/>
+          <w:rFonts w:ascii="Times New Roman" w:hAnsi="Times New Roman" w:cs="Times New Roman"/>
+          <w:color w:val="auto"/>
+          <w:sz w:val="24"/>
+          <w:szCs w:val="24"/>
+          <w:u w:val="none"/>
+        </w:rPr>
+      </w:pPr>
+      <w:r>
+        <w:rPr>
+          <w:rFonts w:ascii="Times New Roman" w:hAnsi="Times New Roman" w:cs="Times New Roman"/>
+          <w:sz w:val="24"/>
+          <w:szCs w:val="24"/>
+        </w:rPr>
+        <w:t xml:space="preserve">The history of SSL. (2015). Retrieved December 30, 2015, from </w:t>
+      </w:r>
+      <w:r>
+        <w:rPr>
+          <w:rFonts w:ascii="Times New Roman" w:hAnsi="Times New Roman" w:cs="Times New Roman"/>
+          <w:sz w:val="24"/>
+          <w:szCs w:val="24"/>
+        </w:rPr>
+        <w:tab/>
+      </w:r>
+      <w:hyperlink r:id="rId19" w:history="1">
+        <w:r>
+          <w:rPr>
+            <w:rStyle w:val="Hyperlink"/>
+            <w:rFonts w:ascii="Times New Roman" w:hAnsi="Times New Roman" w:cs="Times New Roman"/>
+            <w:color w:val="auto"/>
+            <w:sz w:val="24"/>
+            <w:szCs w:val="24"/>
+            <w:u w:val="none"/>
           </w:rPr>
           <w:t>http://www.gemalto.com/identity/inspired/secure-ecommerce/ssl</w:t>
         </w:r>
@@ -1322,223 +3916,233 @@
     </w:p>
     <w:p>
       <w:pPr>
+        <w:spacing w:line="480" w:lineRule="auto"/>
         <w:rPr>
           <w:rStyle w:val="Hyperlink"/>
-        </w:rPr>
-      </w:pPr>
-      <w:proofErr w:type="spellStart"/>
+          <w:rFonts w:ascii="Times New Roman" w:hAnsi="Times New Roman" w:cs="Times New Roman"/>
+          <w:color w:val="auto"/>
+          <w:sz w:val="24"/>
+          <w:szCs w:val="24"/>
+          <w:u w:val="none"/>
+        </w:rPr>
+      </w:pPr>
       <w:r>
         <w:rPr>
           <w:rStyle w:val="Hyperlink"/>
-        </w:rPr>
-        <w:t>Korhonen</w:t>
-      </w:r>
-      <w:proofErr w:type="spellEnd"/>
+          <w:rFonts w:ascii="Times New Roman" w:hAnsi="Times New Roman" w:cs="Times New Roman"/>
+          <w:color w:val="auto"/>
+          <w:sz w:val="24"/>
+          <w:szCs w:val="24"/>
+          <w:u w:val="none"/>
+        </w:rPr>
+        <w:lastRenderedPageBreak/>
+        <w:t xml:space="preserve">U.S. v. Diaz - Marijuana possession - New Mexico. (2011, November 29). Retrieved January 5, </w:t>
+      </w:r>
       <w:r>
         <w:rPr>
           <w:rStyle w:val="Hyperlink"/>
-        </w:rPr>
-        <w:t>, M. (</w:t>
-      </w:r>
-      <w:proofErr w:type="spellStart"/>
+          <w:rFonts w:ascii="Times New Roman" w:hAnsi="Times New Roman" w:cs="Times New Roman"/>
+          <w:color w:val="auto"/>
+          <w:sz w:val="24"/>
+          <w:szCs w:val="24"/>
+          <w:u w:val="none"/>
+        </w:rPr>
+        <w:tab/>
+      </w:r>
       <w:r>
         <w:rPr>
           <w:rStyle w:val="Hyperlink"/>
-        </w:rPr>
-        <w:t>n.d.</w:t>
-      </w:r>
-      <w:proofErr w:type="spellEnd"/>
+          <w:rFonts w:ascii="Times New Roman" w:hAnsi="Times New Roman" w:cs="Times New Roman"/>
+          <w:color w:val="auto"/>
+          <w:sz w:val="24"/>
+          <w:szCs w:val="24"/>
+          <w:u w:val="none"/>
+        </w:rPr>
+        <w:t>2016, from</w:t>
+      </w:r>
       <w:r>
         <w:rPr>
           <w:rStyle w:val="Hyperlink"/>
-        </w:rPr>
-        <w:t xml:space="preserve">). Secure Electronic Transaction (SET). Retrieved January 4, 2016, from </w:t>
+          <w:rFonts w:ascii="Times New Roman" w:hAnsi="Times New Roman" w:cs="Times New Roman"/>
+          <w:color w:val="auto"/>
+          <w:sz w:val="24"/>
+          <w:szCs w:val="24"/>
+          <w:u w:val="none"/>
+        </w:rPr>
+        <w:t xml:space="preserve"> </w:t>
       </w:r>
       <w:r>
         <w:rPr>
           <w:rStyle w:val="Hyperlink"/>
+          <w:rFonts w:ascii="Times New Roman" w:hAnsi="Times New Roman" w:cs="Times New Roman"/>
+          <w:color w:val="auto"/>
+          <w:sz w:val="24"/>
+          <w:szCs w:val="24"/>
           <w:u w:val="none"/>
         </w:rPr>
+        <w:t>http://infosecusa.com/us-v-diaz-marijuana-possession-new-mexico</w:t>
+      </w:r>
+    </w:p>
+    <w:p>
+      <w:pPr>
+        <w:spacing w:line="480" w:lineRule="auto"/>
+        <w:rPr>
+          <w:rStyle w:val="Hyperlink"/>
+          <w:rFonts w:ascii="Times New Roman" w:hAnsi="Times New Roman" w:cs="Times New Roman"/>
+          <w:color w:val="auto"/>
+          <w:sz w:val="24"/>
+          <w:szCs w:val="24"/>
+          <w:u w:val="none"/>
+        </w:rPr>
+      </w:pPr>
+      <w:r>
+        <w:rPr>
+          <w:rStyle w:val="Hyperlink"/>
+          <w:rFonts w:ascii="Times New Roman" w:hAnsi="Times New Roman" w:cs="Times New Roman"/>
+          <w:color w:val="auto"/>
+          <w:sz w:val="24"/>
+          <w:szCs w:val="24"/>
+          <w:u w:val="none"/>
+        </w:rPr>
+        <w:t xml:space="preserve">Welcome to eBay. (2016). Retrieved January 5, 2016, from </w:t>
+      </w:r>
+      <w:r>
+        <w:rPr>
+          <w:rStyle w:val="Hyperlink"/>
+          <w:rFonts w:ascii="Times New Roman" w:hAnsi="Times New Roman" w:cs="Times New Roman"/>
+          <w:color w:val="auto"/>
+          <w:sz w:val="24"/>
+          <w:szCs w:val="24"/>
+          <w:u w:val="none"/>
+        </w:rPr>
         <w:tab/>
-      </w:r>
-      <w:hyperlink r:id="rId14" w:history="1">
+        <w:t>https://mbuy.ebay.com/xo?action=view&amp;sessionid=420969760013</w:t>
+      </w:r>
+    </w:p>
+    <w:p>
+      <w:pPr>
+        <w:spacing w:line="480" w:lineRule="auto"/>
+        <w:rPr>
+          <w:rFonts w:ascii="Times New Roman" w:hAnsi="Times New Roman" w:cs="Times New Roman"/>
+          <w:sz w:val="24"/>
+          <w:szCs w:val="24"/>
+        </w:rPr>
+      </w:pPr>
+      <w:r>
+        <w:rPr>
+          <w:rFonts w:ascii="Times New Roman" w:hAnsi="Times New Roman" w:cs="Times New Roman"/>
+          <w:sz w:val="24"/>
+          <w:szCs w:val="24"/>
+        </w:rPr>
+        <w:t xml:space="preserve">What is HTTP (Hypertext Transfer Protocol)? - Definition from WhatIs.com. (2015). Retrieved </w:t>
+      </w:r>
+      <w:r>
+        <w:rPr>
+          <w:rFonts w:ascii="Times New Roman" w:hAnsi="Times New Roman" w:cs="Times New Roman"/>
+          <w:sz w:val="24"/>
+          <w:szCs w:val="24"/>
+        </w:rPr>
+        <w:tab/>
+      </w:r>
+      <w:r>
+        <w:rPr>
+          <w:rFonts w:ascii="Times New Roman" w:hAnsi="Times New Roman" w:cs="Times New Roman"/>
+          <w:sz w:val="24"/>
+          <w:szCs w:val="24"/>
+        </w:rPr>
+        <w:t xml:space="preserve">January 4, 2016, from </w:t>
+      </w:r>
+      <w:hyperlink r:id="rId20" w:history="1">
         <w:r>
           <w:rPr>
             <w:rStyle w:val="Hyperlink"/>
-          </w:rPr>
-          <w:t>http://www.tml.tkk.fi/Opinnot/Tik-110.501/1996/seminars/works/set/SET.html</w:t>
-        </w:r>
-      </w:hyperlink>
-    </w:p>
-    <w:p>
-      <w:pPr>
-        <w:rPr>
-          <w:rStyle w:val="Hyperlink"/>
-          <w:u w:val="none"/>
-        </w:rPr>
-      </w:pPr>
-      <w:r>
-        <w:rPr>
-          <w:rStyle w:val="Hyperlink"/>
-          <w:u w:val="none"/>
-        </w:rPr>
-        <w:t>Secure Electronic Transactions. (</w:t>
-      </w:r>
-      <w:proofErr w:type="spellStart"/>
-      <w:r>
-        <w:rPr>
-          <w:rStyle w:val="Hyperlink"/>
-          <w:u w:val="none"/>
-        </w:rPr>
-        <w:t>n.d.</w:t>
-      </w:r>
-      <w:proofErr w:type="spellEnd"/>
-      <w:r>
-        <w:rPr>
-          <w:rStyle w:val="Hyperlink"/>
-          <w:u w:val="none"/>
-        </w:rPr>
-        <w:t xml:space="preserve">). Retrieved January 5, 2016, from </w:t>
-      </w:r>
-      <w:r>
-        <w:rPr>
-          <w:rStyle w:val="Hyperlink"/>
-          <w:u w:val="none"/>
-        </w:rPr>
-        <w:tab/>
-      </w:r>
-      <w:hyperlink r:id="rId15" w:history="1">
-        <w:r>
-          <w:rPr>
-            <w:rStyle w:val="Hyperlink"/>
+            <w:rFonts w:ascii="Times New Roman" w:hAnsi="Times New Roman" w:cs="Times New Roman"/>
+            <w:color w:val="auto"/>
+            <w:sz w:val="24"/>
+            <w:szCs w:val="24"/>
             <w:u w:val="none"/>
-          </w:rPr>
-          <w:t>http://www.davidreilly.com/topics/electronic_commerce/essays/secure_electronic_transaction</w:t>
-        </w:r>
-      </w:hyperlink>
-      <w:r>
-        <w:rPr>
-          <w:rStyle w:val="Hyperlink"/>
-          <w:u w:val="none"/>
-        </w:rPr>
-        <w:tab/>
-        <w:t>s.html</w:t>
-      </w:r>
-    </w:p>
-    <w:p>
-      <w:pPr>
-        <w:rPr>
-          <w:rStyle w:val="Hyperlink"/>
-          <w:u w:val="none"/>
-        </w:rPr>
-      </w:pPr>
-      <w:r>
-        <w:rPr>
-          <w:rStyle w:val="Hyperlink"/>
-          <w:u w:val="none"/>
-        </w:rPr>
-        <w:t xml:space="preserve">Shipping and Payment. (2016). Retrieved January 5, 2016, from </w:t>
-      </w:r>
-      <w:r>
-        <w:rPr>
-          <w:rStyle w:val="Hyperlink"/>
-          <w:u w:val="none"/>
-        </w:rPr>
-        <w:tab/>
-      </w:r>
-      <w:r>
-        <w:rPr>
-          <w:rStyle w:val="Hyperlink"/>
-          <w:u w:val="none"/>
-        </w:rPr>
-        <w:t>https://www.macys.com/chkout/shippingpayment</w:t>
-      </w:r>
-    </w:p>
-    <w:p>
-      <w:pPr>
-        <w:rPr>
-          <w:rStyle w:val="Hyperlink"/>
-          <w:u w:val="none"/>
-        </w:rPr>
-      </w:pPr>
-      <w:r>
-        <w:rPr>
-          <w:rStyle w:val="Hyperlink"/>
-          <w:u w:val="none"/>
-        </w:rPr>
-        <w:t xml:space="preserve">Welcome to eBay. (2016). Retrieved January 5, 2016, from </w:t>
-      </w:r>
-      <w:r>
-        <w:rPr>
-          <w:rStyle w:val="Hyperlink"/>
-          <w:u w:val="none"/>
-        </w:rPr>
-        <w:tab/>
-      </w:r>
-      <w:r>
-        <w:rPr>
-          <w:rStyle w:val="Hyperlink"/>
-          <w:u w:val="none"/>
-        </w:rPr>
-        <w:t>https://mbuy.ebay.com/xo?action=view&amp;sessionid=420969760013</w:t>
-      </w:r>
-    </w:p>
-    <w:p>
-      <w:r>
-        <w:t xml:space="preserve">What is HTTP (Hypertext Transfer Protocol)? - Definition from WhatIs.com. (2015). Retrieved January 4, </w:t>
-      </w:r>
-      <w:r>
-        <w:tab/>
-      </w:r>
-      <w:r>
-        <w:t xml:space="preserve">2016, from </w:t>
-      </w:r>
-      <w:hyperlink r:id="rId16" w:history="1">
-        <w:r>
-          <w:rPr>
-            <w:rStyle w:val="Hyperlink"/>
           </w:rPr>
           <w:t>http://searchwindevelopment.techtarget.com/definition/HTTP</w:t>
         </w:r>
       </w:hyperlink>
     </w:p>
     <w:p>
-      <w:r>
+      <w:pPr>
+        <w:spacing w:line="480" w:lineRule="auto"/>
+        <w:rPr>
+          <w:rFonts w:ascii="Times New Roman" w:hAnsi="Times New Roman" w:cs="Times New Roman"/>
+          <w:sz w:val="24"/>
+          <w:szCs w:val="24"/>
+        </w:rPr>
+      </w:pPr>
+      <w:r>
+        <w:rPr>
+          <w:rFonts w:ascii="Times New Roman" w:hAnsi="Times New Roman" w:cs="Times New Roman"/>
+          <w:sz w:val="24"/>
+          <w:szCs w:val="24"/>
+        </w:rPr>
         <w:t xml:space="preserve">What is HTTPS? (2015). Retrieved December 30, 2015, from </w:t>
       </w:r>
-      <w:hyperlink r:id="rId17" w:history="1">
+      <w:hyperlink r:id="rId21" w:history="1">
         <w:r>
           <w:rPr>
             <w:rStyle w:val="Hyperlink"/>
+            <w:rFonts w:ascii="Times New Roman" w:hAnsi="Times New Roman" w:cs="Times New Roman"/>
+            <w:color w:val="auto"/>
+            <w:sz w:val="24"/>
+            <w:szCs w:val="24"/>
+            <w:u w:val="none"/>
           </w:rPr>
           <w:t>https://www.instantssl.com/ssl-certificate-</w:t>
         </w:r>
         <w:r>
           <w:rPr>
             <w:rStyle w:val="Hyperlink"/>
+            <w:rFonts w:ascii="Times New Roman" w:hAnsi="Times New Roman" w:cs="Times New Roman"/>
+            <w:color w:val="auto"/>
+            <w:sz w:val="24"/>
+            <w:szCs w:val="24"/>
             <w:u w:val="none"/>
           </w:rPr>
           <w:tab/>
+          <w:t>products/https.html</w:t>
         </w:r>
+      </w:hyperlink>
+    </w:p>
+    <w:p>
+      <w:pPr>
+        <w:spacing w:line="480" w:lineRule="auto"/>
+        <w:rPr>
+          <w:rFonts w:ascii="Times New Roman" w:hAnsi="Times New Roman" w:cs="Times New Roman"/>
+          <w:sz w:val="24"/>
+          <w:szCs w:val="24"/>
+        </w:rPr>
+      </w:pPr>
+      <w:r>
+        <w:rPr>
+          <w:rFonts w:ascii="Times New Roman" w:hAnsi="Times New Roman" w:cs="Times New Roman"/>
+          <w:sz w:val="24"/>
+          <w:szCs w:val="24"/>
+        </w:rPr>
+        <w:t xml:space="preserve">What is SSL? SSL Certificate Basics. (2015). Retrieved December 30, 2015, from </w:t>
+      </w:r>
+      <w:r>
+        <w:rPr>
+          <w:rFonts w:ascii="Times New Roman" w:hAnsi="Times New Roman" w:cs="Times New Roman"/>
+          <w:sz w:val="24"/>
+          <w:szCs w:val="24"/>
+        </w:rPr>
+        <w:tab/>
+      </w:r>
+      <w:hyperlink r:id="rId22" w:history="1">
         <w:r>
           <w:rPr>
             <w:rStyle w:val="Hyperlink"/>
-          </w:rPr>
-          <w:t>products/https.html</w:t>
-        </w:r>
-      </w:hyperlink>
-    </w:p>
-    <w:p>
-      <w:r>
-        <w:t xml:space="preserve">What is SSL? SSL Certificate Basics. (2015). Retrieved December 30, 2015, from </w:t>
-      </w:r>
-      <w:r>
-        <w:tab/>
-      </w:r>
-      <w:hyperlink r:id="rId18" w:history="1">
-        <w:r>
-          <w:rPr>
-            <w:rStyle w:val="Hyperlink"/>
+            <w:rFonts w:ascii="Times New Roman" w:hAnsi="Times New Roman" w:cs="Times New Roman"/>
+            <w:color w:val="auto"/>
+            <w:sz w:val="24"/>
+            <w:szCs w:val="24"/>
+            <w:u w:val="none"/>
           </w:rPr>
           <w:t>https://www.sslshopper.com/what-is-ssl.html</w:t>
         </w:r>
@@ -1546,56 +4150,140 @@
     </w:p>
     <w:p>
       <w:pPr>
+        <w:spacing w:line="480" w:lineRule="auto"/>
         <w:rPr>
           <w:rStyle w:val="Hyperlink"/>
-        </w:rPr>
-      </w:pPr>
-      <w:r>
+          <w:rFonts w:ascii="Times New Roman" w:hAnsi="Times New Roman" w:cs="Times New Roman"/>
+          <w:color w:val="auto"/>
+          <w:sz w:val="24"/>
+          <w:szCs w:val="24"/>
+          <w:u w:val="none"/>
+        </w:rPr>
+      </w:pPr>
+      <w:r>
+        <w:rPr>
+          <w:rFonts w:ascii="Times New Roman" w:hAnsi="Times New Roman" w:cs="Times New Roman"/>
+          <w:sz w:val="24"/>
+          <w:szCs w:val="24"/>
+        </w:rPr>
         <w:t xml:space="preserve">What is Transport Layer Security (TLS)? - Definition from WhatIs.com. (2015). Retrieved December 30, </w:t>
       </w:r>
       <w:r>
+        <w:rPr>
+          <w:rFonts w:ascii="Times New Roman" w:hAnsi="Times New Roman" w:cs="Times New Roman"/>
+          <w:sz w:val="24"/>
+          <w:szCs w:val="24"/>
+        </w:rPr>
         <w:tab/>
-      </w:r>
-      <w:r>
         <w:t xml:space="preserve">2015, from </w:t>
       </w:r>
-      <w:hyperlink r:id="rId19" w:history="1">
+      <w:hyperlink r:id="rId23" w:history="1">
         <w:r>
           <w:rPr>
             <w:rStyle w:val="Hyperlink"/>
+            <w:rFonts w:ascii="Times New Roman" w:hAnsi="Times New Roman" w:cs="Times New Roman"/>
+            <w:color w:val="auto"/>
+            <w:sz w:val="24"/>
+            <w:szCs w:val="24"/>
+            <w:u w:val="none"/>
           </w:rPr>
           <w:t>http://searchsecurity.techtarget.com/definition/Transport-Layer-Security-TLS</w:t>
         </w:r>
       </w:hyperlink>
     </w:p>
     <w:p>
-      <w:r>
+      <w:pPr>
+        <w:spacing w:line="480" w:lineRule="auto"/>
+        <w:rPr>
+          <w:rFonts w:ascii="Times New Roman" w:hAnsi="Times New Roman" w:cs="Times New Roman"/>
+          <w:sz w:val="24"/>
+          <w:szCs w:val="24"/>
+        </w:rPr>
+      </w:pPr>
+      <w:r>
+        <w:rPr>
+          <w:rFonts w:ascii="Times New Roman" w:hAnsi="Times New Roman" w:cs="Times New Roman"/>
+          <w:sz w:val="24"/>
+          <w:szCs w:val="24"/>
+        </w:rPr>
         <w:t>Your Shopping Cart is empty. (</w:t>
       </w:r>
       <w:r>
+        <w:rPr>
+          <w:rFonts w:ascii="Times New Roman" w:hAnsi="Times New Roman" w:cs="Times New Roman"/>
+          <w:sz w:val="24"/>
+          <w:szCs w:val="24"/>
+        </w:rPr>
         <w:t>2016</w:t>
       </w:r>
       <w:r>
+        <w:rPr>
+          <w:rFonts w:ascii="Times New Roman" w:hAnsi="Times New Roman" w:cs="Times New Roman"/>
+          <w:sz w:val="24"/>
+          <w:szCs w:val="24"/>
+        </w:rPr>
         <w:t xml:space="preserve">). Retrieved January 5, 2016, from </w:t>
       </w:r>
       <w:r>
+        <w:rPr>
+          <w:rFonts w:ascii="Times New Roman" w:hAnsi="Times New Roman" w:cs="Times New Roman"/>
+          <w:sz w:val="24"/>
+          <w:szCs w:val="24"/>
+        </w:rPr>
         <w:tab/>
       </w:r>
-      <w:hyperlink r:id="rId20" w:history="1">
+      <w:hyperlink r:id="rId24" w:history="1">
         <w:r>
           <w:rPr>
             <w:rStyle w:val="Hyperlink"/>
+            <w:rFonts w:ascii="Times New Roman" w:hAnsi="Times New Roman" w:cs="Times New Roman"/>
+            <w:color w:val="auto"/>
+            <w:sz w:val="24"/>
+            <w:szCs w:val="24"/>
+            <w:u w:val="none"/>
           </w:rPr>
           <w:t>https://www.amazon.com/gp/cart/view.html/ref=nav_cart</w:t>
         </w:r>
       </w:hyperlink>
     </w:p>
-    <w:p/>
-    <w:p/>
-    <w:p/>
-    <w:p/>
+    <w:p>
+      <w:pPr>
+        <w:rPr>
+          <w:rFonts w:ascii="Times New Roman" w:hAnsi="Times New Roman" w:cs="Times New Roman"/>
+          <w:sz w:val="24"/>
+          <w:szCs w:val="24"/>
+        </w:rPr>
+      </w:pPr>
+    </w:p>
+    <w:p>
+      <w:pPr>
+        <w:rPr>
+          <w:rFonts w:ascii="Times New Roman" w:hAnsi="Times New Roman" w:cs="Times New Roman"/>
+          <w:sz w:val="24"/>
+          <w:szCs w:val="24"/>
+        </w:rPr>
+      </w:pPr>
+    </w:p>
+    <w:p>
+      <w:pPr>
+        <w:rPr>
+          <w:rFonts w:ascii="Times New Roman" w:hAnsi="Times New Roman" w:cs="Times New Roman"/>
+          <w:sz w:val="24"/>
+          <w:szCs w:val="24"/>
+        </w:rPr>
+      </w:pPr>
+    </w:p>
+    <w:p>
+      <w:pPr>
+        <w:rPr>
+          <w:rFonts w:ascii="Times New Roman" w:hAnsi="Times New Roman" w:cs="Times New Roman"/>
+          <w:sz w:val="24"/>
+          <w:szCs w:val="24"/>
+        </w:rPr>
+      </w:pPr>
+    </w:p>
     <w:sectPr>
-      <w:headerReference w:type="default" r:id="rId21"/>
+      <w:headerReference w:type="default" r:id="rId25"/>
       <w:pgSz w:w="12240" w:h="15840"/>
       <w:pgMar w:top="1440" w:right="1440" w:bottom="1440" w:left="1440" w:header="720" w:footer="720" w:gutter="0"/>
       <w:cols w:space="720"/>
@@ -1723,7 +4411,7 @@
             <w:b/>
             <w:noProof/>
           </w:rPr>
-          <w:t>8</w:t>
+          <w:t>4</w:t>
         </w:r>
         <w:r>
           <w:rPr>

</xml_diff>